<commit_message>
Updated Glossary, UC Brief, Vision Document, System-Wide RS and README
</commit_message>
<xml_diff>
--- a/Glossary.docx
+++ b/Glossary.docx
@@ -1219,7 +1219,7 @@
               <w:szCs w:val="20"/>
               <w:rtl w:val="0"/>
             </w:rPr>
-            <w:t xml:space="preserve">©Group4, 2021</w:t>
+            <w:t xml:space="preserve">© Team HRS, 2021</w:t>
           </w:r>
         </w:p>
       </w:tc>
@@ -2151,7 +2151,7 @@
 
 <file path=customXML/item1.xml><?xml version="1.0" encoding="utf-8"?>
 <go:gDocsCustomXmlDataStorage xmlns:go="http://customooxmlschemas.google.com/" xmlns:r="http://schemas.openxmlformats.org/officeDocument/2006/relationships">
-  <go:docsCustomData xmlns:go="http://customooxmlschemas.google.com/" roundtripDataSignature="AMtx7mh5fFJyYYpT04gJBILn7G5PV0doKw==">AMUW2mX9zr+cwpHihezgz67tSLX9kstFdMgFeup1tTkRolEI7+pmrBFShdQiYKpjNqtS+fDVmaiG0rbHg4sma/AlzUeX/isVVlLpK5CVY2F5/Z7RFbd0l2I=</go:docsCustomData>
+  <go:docsCustomData xmlns:go="http://customooxmlschemas.google.com/" roundtripDataSignature="AMtx7mh5fFJyYYpT04gJBILn7G5PV0doKw==">AMUW2mXY7sXLdXyqcXsTbQ2UBCLSNkb043WXnoaIyDpq9wWfAtiVcuQjVW5IxZR2J5noE2qtuFFmOIjcYVila9CSG1JRnDQLGlsRM/INUARLpW8dGadnGng=</go:docsCustomData>
 </go:gDocsCustomXmlDataStorage>
 </file>
 

</xml_diff>

<commit_message>
According to review all files updated.
</commit_message>
<xml_diff>
--- a/Glossary.docx
+++ b/Glossary.docx
@@ -1,6 +1,6 @@
 
 <file path=word/document.xml><?xml version="1.0" encoding="utf-8"?>
-<w:document xmlns:wpc="http://schemas.microsoft.com/office/word/2010/wordprocessingCanvas" xmlns:cx="http://schemas.microsoft.com/office/drawing/2014/chartex" xmlns:cx1="http://schemas.microsoft.com/office/drawing/2015/9/8/chartex" xmlns:cx2="http://schemas.microsoft.com/office/drawing/2015/10/21/chartex" xmlns:cx3="http://schemas.microsoft.com/office/drawing/2016/5/9/chartex" xmlns:cx4="http://schemas.microsoft.com/office/drawing/2016/5/10/chartex" xmlns:cx5="http://schemas.microsoft.com/office/drawing/2016/5/11/chartex" xmlns:cx6="http://schemas.microsoft.com/office/drawing/2016/5/12/chartex" xmlns:cx7="http://schemas.microsoft.com/office/drawing/2016/5/13/chartex" xmlns:cx8="http://schemas.microsoft.com/office/drawing/2016/5/14/chartex" xmlns:mc="http://schemas.openxmlformats.org/markup-compatibility/2006" xmlns:aink="http://schemas.microsoft.com/office/drawing/2016/ink" xmlns:am3d="http://schemas.microsoft.com/office/drawing/2017/model3d" xmlns:o="urn:schemas-microsoft-com:office:office" xmlns:r="http://schemas.openxmlformats.org/officeDocument/2006/relationships" xmlns:m="http://schemas.openxmlformats.org/officeDocument/2006/math" xmlns:v="urn:schemas-microsoft-com:vml" xmlns:wp14="http://schemas.microsoft.com/office/word/2010/wordprocessingDrawing" xmlns:wp="http://schemas.openxmlformats.org/drawingml/2006/wordprocessingDrawing" xmlns:w10="urn:schemas-microsoft-com:office:word" xmlns:w="http://schemas.openxmlformats.org/wordprocessingml/2006/main" xmlns:w14="http://schemas.microsoft.com/office/word/2010/wordml" xmlns:w15="http://schemas.microsoft.com/office/word/2012/wordml" xmlns:w16cex="http://schemas.microsoft.com/office/word/2018/wordml/cex" xmlns:w16cid="http://schemas.microsoft.com/office/word/2016/wordml/cid" xmlns:w16="http://schemas.microsoft.com/office/word/2018/wordml" xmlns:w16se="http://schemas.microsoft.com/office/word/2015/wordml/symex" xmlns:wpg="http://schemas.microsoft.com/office/word/2010/wordprocessingGroup" xmlns:wpi="http://schemas.microsoft.com/office/word/2010/wordprocessingInk" xmlns:wne="http://schemas.microsoft.com/office/word/2006/wordml" xmlns:wps="http://schemas.microsoft.com/office/word/2010/wordprocessingShape" mc:Ignorable="w14 w15 w16se w16cid w16 w16cex wp14">
+<w:document xmlns:wpc="http://schemas.microsoft.com/office/word/2010/wordprocessingCanvas" xmlns:cx="http://schemas.microsoft.com/office/drawing/2014/chartex" xmlns:cx1="http://schemas.microsoft.com/office/drawing/2015/9/8/chartex" xmlns:mc="http://schemas.openxmlformats.org/markup-compatibility/2006" xmlns:o="urn:schemas-microsoft-com:office:office" xmlns:r="http://schemas.openxmlformats.org/officeDocument/2006/relationships" xmlns:m="http://schemas.openxmlformats.org/officeDocument/2006/math" xmlns:v="urn:schemas-microsoft-com:vml" xmlns:wp14="http://schemas.microsoft.com/office/word/2010/wordprocessingDrawing" xmlns:wp="http://schemas.openxmlformats.org/drawingml/2006/wordprocessingDrawing" xmlns:w10="urn:schemas-microsoft-com:office:word" xmlns:w="http://schemas.openxmlformats.org/wordprocessingml/2006/main" xmlns:w14="http://schemas.microsoft.com/office/word/2010/wordml" xmlns:w15="http://schemas.microsoft.com/office/word/2012/wordml" xmlns:w16se="http://schemas.microsoft.com/office/word/2015/wordml/symex" xmlns:wpg="http://schemas.microsoft.com/office/word/2010/wordprocessingGroup" xmlns:wpi="http://schemas.microsoft.com/office/word/2010/wordprocessingInk" xmlns:wne="http://schemas.microsoft.com/office/word/2006/wordml" xmlns:wps="http://schemas.microsoft.com/office/word/2010/wordprocessingShape" mc:Ignorable="w14 w15 w16se wp14">
   <w:body>
     <w:p>
       <w:pPr>
@@ -119,6 +119,406 @@
     </w:p>
     <w:p>
       <w:pPr>
+        <w:pStyle w:val="Title"/>
+        <w:ind w:left="3" w:hanging="3"/>
+        <w:rPr>
+          <w:rFonts w:ascii="Times New Roman" w:hAnsi="Times New Roman"/>
+          <w:b/>
+          <w:sz w:val="28"/>
+          <w:szCs w:val="28"/>
+        </w:rPr>
+      </w:pPr>
+      <w:r>
+        <w:rPr>
+          <w:rFonts w:ascii="Times New Roman" w:hAnsi="Times New Roman"/>
+          <w:b/>
+          <w:sz w:val="28"/>
+          <w:szCs w:val="28"/>
+        </w:rPr>
+        <w:t>Revision History</w:t>
+      </w:r>
+    </w:p>
+    <w:p>
+      <w:pPr>
+        <w:ind w:left="2" w:hanging="2"/>
+      </w:pPr>
+    </w:p>
+    <w:p>
+      <w:pPr>
+        <w:ind w:left="2" w:hanging="2"/>
+      </w:pPr>
+    </w:p>
+    <w:tbl>
+      <w:tblPr>
+        <w:tblW w:w="9114" w:type="dxa"/>
+        <w:tblInd w:w="95" w:type="dxa"/>
+        <w:tblBorders>
+          <w:top w:val="single" w:sz="4" w:space="0" w:color="000000"/>
+          <w:left w:val="single" w:sz="4" w:space="0" w:color="000000"/>
+          <w:bottom w:val="single" w:sz="4" w:space="0" w:color="000000"/>
+          <w:right w:val="single" w:sz="4" w:space="0" w:color="000000"/>
+          <w:insideH w:val="single" w:sz="6" w:space="0" w:color="000000"/>
+          <w:insideV w:val="single" w:sz="6" w:space="0" w:color="000000"/>
+        </w:tblBorders>
+        <w:tblLayout w:type="fixed"/>
+        <w:tblLook w:val="04A0" w:firstRow="1" w:lastRow="0" w:firstColumn="1" w:lastColumn="0" w:noHBand="0" w:noVBand="1"/>
+      </w:tblPr>
+      <w:tblGrid>
+        <w:gridCol w:w="1885"/>
+        <w:gridCol w:w="1984"/>
+        <w:gridCol w:w="4111"/>
+        <w:gridCol w:w="1134"/>
+      </w:tblGrid>
+      <w:tr>
+        <w:trPr>
+          <w:trHeight w:val="336"/>
+        </w:trPr>
+        <w:tc>
+          <w:tcPr>
+            <w:tcW w:w="1885" w:type="dxa"/>
+            <w:tcBorders>
+              <w:top w:val="single" w:sz="4" w:space="0" w:color="000000"/>
+              <w:left w:val="single" w:sz="4" w:space="0" w:color="000000"/>
+              <w:bottom w:val="single" w:sz="6" w:space="0" w:color="000000"/>
+              <w:right w:val="single" w:sz="6" w:space="0" w:color="000000"/>
+            </w:tcBorders>
+            <w:shd w:val="clear" w:color="auto" w:fill="D9D9D9"/>
+            <w:hideMark/>
+          </w:tcPr>
+          <w:p>
+            <w:pPr>
+              <w:spacing w:line="240" w:lineRule="auto"/>
+              <w:ind w:left="2" w:hanging="2"/>
+              <w:rPr>
+                <w:b/>
+              </w:rPr>
+            </w:pPr>
+            <w:r>
+              <w:rPr>
+                <w:b/>
+              </w:rPr>
+              <w:t>Date</w:t>
+            </w:r>
+          </w:p>
+        </w:tc>
+        <w:tc>
+          <w:tcPr>
+            <w:tcW w:w="1984" w:type="dxa"/>
+            <w:tcBorders>
+              <w:top w:val="single" w:sz="4" w:space="0" w:color="000000"/>
+              <w:left w:val="single" w:sz="6" w:space="0" w:color="000000"/>
+              <w:bottom w:val="single" w:sz="6" w:space="0" w:color="000000"/>
+              <w:right w:val="single" w:sz="6" w:space="0" w:color="000000"/>
+            </w:tcBorders>
+            <w:shd w:val="clear" w:color="auto" w:fill="D9D9D9"/>
+            <w:hideMark/>
+          </w:tcPr>
+          <w:p>
+            <w:pPr>
+              <w:spacing w:line="240" w:lineRule="auto"/>
+              <w:ind w:left="2" w:hanging="2"/>
+              <w:rPr>
+                <w:b/>
+              </w:rPr>
+            </w:pPr>
+            <w:r>
+              <w:rPr>
+                <w:b/>
+              </w:rPr>
+              <w:t xml:space="preserve">Author  </w:t>
+            </w:r>
+          </w:p>
+        </w:tc>
+        <w:tc>
+          <w:tcPr>
+            <w:tcW w:w="4111" w:type="dxa"/>
+            <w:tcBorders>
+              <w:top w:val="single" w:sz="4" w:space="0" w:color="000000"/>
+              <w:left w:val="single" w:sz="6" w:space="0" w:color="000000"/>
+              <w:bottom w:val="single" w:sz="6" w:space="0" w:color="000000"/>
+              <w:right w:val="single" w:sz="6" w:space="0" w:color="000000"/>
+            </w:tcBorders>
+            <w:shd w:val="clear" w:color="auto" w:fill="D9D9D9"/>
+            <w:hideMark/>
+          </w:tcPr>
+          <w:p>
+            <w:pPr>
+              <w:spacing w:line="240" w:lineRule="auto"/>
+              <w:ind w:left="2" w:hanging="2"/>
+              <w:rPr>
+                <w:b/>
+              </w:rPr>
+            </w:pPr>
+            <w:r>
+              <w:rPr>
+                <w:b/>
+              </w:rPr>
+              <w:t>Description</w:t>
+            </w:r>
+          </w:p>
+        </w:tc>
+        <w:tc>
+          <w:tcPr>
+            <w:tcW w:w="1134" w:type="dxa"/>
+            <w:tcBorders>
+              <w:top w:val="single" w:sz="4" w:space="0" w:color="000000"/>
+              <w:left w:val="single" w:sz="6" w:space="0" w:color="000000"/>
+              <w:bottom w:val="single" w:sz="6" w:space="0" w:color="000000"/>
+              <w:right w:val="single" w:sz="4" w:space="0" w:color="000000"/>
+            </w:tcBorders>
+            <w:shd w:val="clear" w:color="auto" w:fill="D9D9D9"/>
+            <w:hideMark/>
+          </w:tcPr>
+          <w:p>
+            <w:pPr>
+              <w:spacing w:line="240" w:lineRule="auto"/>
+              <w:ind w:left="2" w:hanging="2"/>
+              <w:rPr>
+                <w:b/>
+              </w:rPr>
+            </w:pPr>
+            <w:r>
+              <w:rPr>
+                <w:b/>
+              </w:rPr>
+              <w:t>Version</w:t>
+            </w:r>
+          </w:p>
+        </w:tc>
+      </w:tr>
+      <w:tr>
+        <w:trPr>
+          <w:trHeight w:val="255"/>
+        </w:trPr>
+        <w:tc>
+          <w:tcPr>
+            <w:tcW w:w="1885" w:type="dxa"/>
+            <w:tcBorders>
+              <w:top w:val="single" w:sz="6" w:space="0" w:color="000000"/>
+              <w:left w:val="single" w:sz="4" w:space="0" w:color="000000"/>
+              <w:bottom w:val="single" w:sz="6" w:space="0" w:color="000000"/>
+              <w:right w:val="single" w:sz="6" w:space="0" w:color="000000"/>
+            </w:tcBorders>
+            <w:vAlign w:val="bottom"/>
+            <w:hideMark/>
+          </w:tcPr>
+          <w:p>
+            <w:pPr>
+              <w:spacing w:line="240" w:lineRule="auto"/>
+              <w:ind w:left="2" w:hanging="2"/>
+            </w:pPr>
+            <w:r>
+              <w:t>12/04/2021</w:t>
+            </w:r>
+          </w:p>
+        </w:tc>
+        <w:tc>
+          <w:tcPr>
+            <w:tcW w:w="1984" w:type="dxa"/>
+            <w:tcBorders>
+              <w:top w:val="single" w:sz="6" w:space="0" w:color="000000"/>
+              <w:left w:val="single" w:sz="6" w:space="0" w:color="000000"/>
+              <w:bottom w:val="single" w:sz="6" w:space="0" w:color="000000"/>
+              <w:right w:val="single" w:sz="6" w:space="0" w:color="000000"/>
+            </w:tcBorders>
+            <w:vAlign w:val="bottom"/>
+            <w:hideMark/>
+          </w:tcPr>
+          <w:p>
+            <w:pPr>
+              <w:ind w:left="2" w:hanging="2"/>
+            </w:pPr>
+            <w:r>
+              <w:t>Irina Erofeeva</w:t>
+            </w:r>
+          </w:p>
+          <w:p>
+            <w:pPr>
+              <w:ind w:left="2" w:hanging="2"/>
+            </w:pPr>
+            <w:r>
+              <w:t>Ömer Denizoğlu</w:t>
+            </w:r>
+          </w:p>
+          <w:p>
+            <w:pPr>
+              <w:ind w:left="2" w:hanging="2"/>
+            </w:pPr>
+            <w:r>
+              <w:t>Durali Alagöz</w:t>
+            </w:r>
+          </w:p>
+          <w:p>
+            <w:pPr>
+              <w:ind w:left="2" w:hanging="2"/>
+            </w:pPr>
+            <w:r>
+              <w:t>M.Mert Dervişoğulları</w:t>
+            </w:r>
+          </w:p>
+        </w:tc>
+        <w:tc>
+          <w:tcPr>
+            <w:tcW w:w="4111" w:type="dxa"/>
+            <w:tcBorders>
+              <w:top w:val="single" w:sz="6" w:space="0" w:color="000000"/>
+              <w:left w:val="single" w:sz="6" w:space="0" w:color="000000"/>
+              <w:bottom w:val="single" w:sz="6" w:space="0" w:color="000000"/>
+              <w:right w:val="single" w:sz="6" w:space="0" w:color="000000"/>
+            </w:tcBorders>
+            <w:vAlign w:val="bottom"/>
+            <w:hideMark/>
+          </w:tcPr>
+          <w:p>
+            <w:pPr>
+              <w:spacing w:line="240" w:lineRule="auto"/>
+              <w:ind w:left="2" w:hanging="2"/>
+            </w:pPr>
+            <w:r>
+              <w:t>First version</w:t>
+            </w:r>
+          </w:p>
+        </w:tc>
+        <w:tc>
+          <w:tcPr>
+            <w:tcW w:w="1134" w:type="dxa"/>
+            <w:tcBorders>
+              <w:top w:val="single" w:sz="6" w:space="0" w:color="000000"/>
+              <w:left w:val="single" w:sz="6" w:space="0" w:color="000000"/>
+              <w:bottom w:val="single" w:sz="6" w:space="0" w:color="000000"/>
+              <w:right w:val="single" w:sz="4" w:space="0" w:color="000000"/>
+            </w:tcBorders>
+            <w:vAlign w:val="bottom"/>
+            <w:hideMark/>
+          </w:tcPr>
+          <w:p>
+            <w:pPr>
+              <w:ind w:left="2" w:hanging="2"/>
+            </w:pPr>
+            <w:r>
+              <w:t>v 1.0</w:t>
+            </w:r>
+          </w:p>
+        </w:tc>
+      </w:tr>
+      <w:tr>
+        <w:trPr>
+          <w:trHeight w:val="255"/>
+        </w:trPr>
+        <w:tc>
+          <w:tcPr>
+            <w:tcW w:w="1885" w:type="dxa"/>
+            <w:tcBorders>
+              <w:top w:val="single" w:sz="6" w:space="0" w:color="000000"/>
+              <w:left w:val="single" w:sz="4" w:space="0" w:color="000000"/>
+              <w:bottom w:val="single" w:sz="4" w:space="0" w:color="000000"/>
+              <w:right w:val="single" w:sz="6" w:space="0" w:color="000000"/>
+            </w:tcBorders>
+            <w:vAlign w:val="bottom"/>
+            <w:hideMark/>
+          </w:tcPr>
+          <w:p>
+            <w:pPr>
+              <w:spacing w:line="240" w:lineRule="auto"/>
+              <w:ind w:left="2" w:hanging="2"/>
+            </w:pPr>
+            <w:r>
+              <w:t>17/04/2021</w:t>
+            </w:r>
+          </w:p>
+        </w:tc>
+        <w:tc>
+          <w:tcPr>
+            <w:tcW w:w="1984" w:type="dxa"/>
+            <w:tcBorders>
+              <w:top w:val="single" w:sz="6" w:space="0" w:color="000000"/>
+              <w:left w:val="single" w:sz="6" w:space="0" w:color="000000"/>
+              <w:bottom w:val="single" w:sz="4" w:space="0" w:color="000000"/>
+              <w:right w:val="single" w:sz="6" w:space="0" w:color="000000"/>
+            </w:tcBorders>
+            <w:vAlign w:val="bottom"/>
+            <w:hideMark/>
+          </w:tcPr>
+          <w:p>
+            <w:pPr>
+              <w:ind w:left="2" w:hanging="2"/>
+            </w:pPr>
+            <w:r>
+              <w:t>Irina Erofeeva</w:t>
+            </w:r>
+          </w:p>
+          <w:p>
+            <w:pPr>
+              <w:ind w:left="2" w:hanging="2"/>
+            </w:pPr>
+            <w:r>
+              <w:t>Ömer Denizoğlu</w:t>
+            </w:r>
+          </w:p>
+          <w:p>
+            <w:pPr>
+              <w:ind w:left="2" w:hanging="2"/>
+            </w:pPr>
+            <w:r>
+              <w:t>Durali Alagöz</w:t>
+            </w:r>
+          </w:p>
+          <w:p>
+            <w:pPr>
+              <w:ind w:left="2" w:hanging="2"/>
+            </w:pPr>
+            <w:r>
+              <w:t>M.Mert Dervişoğulları</w:t>
+            </w:r>
+          </w:p>
+        </w:tc>
+        <w:tc>
+          <w:tcPr>
+            <w:tcW w:w="4111" w:type="dxa"/>
+            <w:tcBorders>
+              <w:top w:val="single" w:sz="6" w:space="0" w:color="000000"/>
+              <w:left w:val="single" w:sz="6" w:space="0" w:color="000000"/>
+              <w:bottom w:val="single" w:sz="4" w:space="0" w:color="000000"/>
+              <w:right w:val="single" w:sz="6" w:space="0" w:color="000000"/>
+            </w:tcBorders>
+            <w:vAlign w:val="bottom"/>
+            <w:hideMark/>
+          </w:tcPr>
+          <w:p>
+            <w:pPr>
+              <w:spacing w:line="240" w:lineRule="auto"/>
+              <w:ind w:left="2" w:hanging="2"/>
+            </w:pPr>
+            <w:r>
+              <w:t>Second version</w:t>
+            </w:r>
+          </w:p>
+        </w:tc>
+        <w:tc>
+          <w:tcPr>
+            <w:tcW w:w="1134" w:type="dxa"/>
+            <w:tcBorders>
+              <w:top w:val="single" w:sz="6" w:space="0" w:color="000000"/>
+              <w:left w:val="single" w:sz="6" w:space="0" w:color="000000"/>
+              <w:bottom w:val="single" w:sz="4" w:space="0" w:color="000000"/>
+              <w:right w:val="single" w:sz="4" w:space="0" w:color="000000"/>
+            </w:tcBorders>
+            <w:vAlign w:val="bottom"/>
+            <w:hideMark/>
+          </w:tcPr>
+          <w:p>
+            <w:pPr>
+              <w:ind w:left="2" w:hanging="2"/>
+            </w:pPr>
+            <w:r>
+              <w:t>v 1.1</w:t>
+            </w:r>
+          </w:p>
+        </w:tc>
+      </w:tr>
+    </w:tbl>
+    <w:p>
+      <w:pPr>
         <w:widowControl w:val="0"/>
         <w:spacing w:line="240" w:lineRule="auto"/>
         <w:jc w:val="center"/>
@@ -205,7 +605,6 @@
       <w:pPr>
         <w:widowControl w:val="0"/>
         <w:spacing w:line="240" w:lineRule="auto"/>
-        <w:jc w:val="center"/>
         <w:rPr>
           <w:rFonts w:ascii="Times New Roman" w:eastAsia="Times New Roman" w:hAnsi="Times New Roman" w:cs="Times New Roman"/>
           <w:b/>
@@ -229,7 +628,6 @@
       <w:pPr>
         <w:widowControl w:val="0"/>
         <w:spacing w:line="240" w:lineRule="auto"/>
-        <w:jc w:val="center"/>
         <w:rPr>
           <w:rFonts w:ascii="Times New Roman" w:eastAsia="Times New Roman" w:hAnsi="Times New Roman" w:cs="Times New Roman"/>
           <w:sz w:val="20"/>
@@ -244,9 +642,20 @@
           <w:szCs w:val="20"/>
           <w:lang w:val="en-US"/>
         </w:rPr>
-        <w:t xml:space="preserve">Irina </w:t>
+        <w:t>Irina Erofeeva</w:t>
       </w:r>
-      <w:proofErr w:type="spellStart"/>
+    </w:p>
+    <w:p>
+      <w:pPr>
+        <w:widowControl w:val="0"/>
+        <w:spacing w:line="240" w:lineRule="auto"/>
+        <w:rPr>
+          <w:rFonts w:ascii="Times New Roman" w:eastAsia="Times New Roman" w:hAnsi="Times New Roman" w:cs="Times New Roman"/>
+          <w:sz w:val="20"/>
+          <w:szCs w:val="20"/>
+          <w:lang w:val="en-US"/>
+        </w:rPr>
+      </w:pPr>
       <w:r>
         <w:rPr>
           <w:rFonts w:ascii="Times New Roman" w:eastAsia="Times New Roman" w:hAnsi="Times New Roman" w:cs="Times New Roman"/>
@@ -254,15 +663,13 @@
           <w:szCs w:val="20"/>
           <w:lang w:val="en-US"/>
         </w:rPr>
-        <w:t>Erofeeva</w:t>
+        <w:t>Durali Alagöz</w:t>
       </w:r>
-      <w:proofErr w:type="spellEnd"/>
     </w:p>
     <w:p>
       <w:pPr>
         <w:widowControl w:val="0"/>
         <w:spacing w:line="240" w:lineRule="auto"/>
-        <w:jc w:val="center"/>
         <w:rPr>
           <w:rFonts w:ascii="Times New Roman" w:eastAsia="Times New Roman" w:hAnsi="Times New Roman" w:cs="Times New Roman"/>
           <w:sz w:val="20"/>
@@ -270,7 +677,6 @@
           <w:lang w:val="en-US"/>
         </w:rPr>
       </w:pPr>
-      <w:proofErr w:type="spellStart"/>
       <w:r>
         <w:rPr>
           <w:rFonts w:ascii="Times New Roman" w:eastAsia="Times New Roman" w:hAnsi="Times New Roman" w:cs="Times New Roman"/>
@@ -278,113 +684,8 @@
           <w:szCs w:val="20"/>
           <w:lang w:val="en-US"/>
         </w:rPr>
-        <w:t>Durali</w:t>
+        <w:t>Ömer Denizoğlu</w:t>
       </w:r>
-      <w:proofErr w:type="spellEnd"/>
-      <w:r>
-        <w:rPr>
-          <w:rFonts w:ascii="Times New Roman" w:eastAsia="Times New Roman" w:hAnsi="Times New Roman" w:cs="Times New Roman"/>
-          <w:sz w:val="20"/>
-          <w:szCs w:val="20"/>
-          <w:lang w:val="en-US"/>
-        </w:rPr>
-        <w:t xml:space="preserve"> </w:t>
-      </w:r>
-      <w:proofErr w:type="spellStart"/>
-      <w:r>
-        <w:rPr>
-          <w:rFonts w:ascii="Times New Roman" w:eastAsia="Times New Roman" w:hAnsi="Times New Roman" w:cs="Times New Roman"/>
-          <w:sz w:val="20"/>
-          <w:szCs w:val="20"/>
-          <w:lang w:val="en-US"/>
-        </w:rPr>
-        <w:t>Alagöz</w:t>
-      </w:r>
-      <w:proofErr w:type="spellEnd"/>
-    </w:p>
-    <w:p>
-      <w:pPr>
-        <w:widowControl w:val="0"/>
-        <w:spacing w:line="240" w:lineRule="auto"/>
-        <w:jc w:val="center"/>
-        <w:rPr>
-          <w:rFonts w:ascii="Times New Roman" w:eastAsia="Times New Roman" w:hAnsi="Times New Roman" w:cs="Times New Roman"/>
-          <w:sz w:val="20"/>
-          <w:szCs w:val="20"/>
-          <w:lang w:val="en-US"/>
-        </w:rPr>
-      </w:pPr>
-      <w:proofErr w:type="spellStart"/>
-      <w:r>
-        <w:rPr>
-          <w:rFonts w:ascii="Times New Roman" w:eastAsia="Times New Roman" w:hAnsi="Times New Roman" w:cs="Times New Roman"/>
-          <w:sz w:val="20"/>
-          <w:szCs w:val="20"/>
-          <w:lang w:val="en-US"/>
-        </w:rPr>
-        <w:t>Ömer</w:t>
-      </w:r>
-      <w:proofErr w:type="spellEnd"/>
-      <w:r>
-        <w:rPr>
-          <w:rFonts w:ascii="Times New Roman" w:eastAsia="Times New Roman" w:hAnsi="Times New Roman" w:cs="Times New Roman"/>
-          <w:sz w:val="20"/>
-          <w:szCs w:val="20"/>
-          <w:lang w:val="en-US"/>
-        </w:rPr>
-        <w:t xml:space="preserve"> </w:t>
-      </w:r>
-      <w:proofErr w:type="spellStart"/>
-      <w:r>
-        <w:rPr>
-          <w:rFonts w:ascii="Times New Roman" w:eastAsia="Times New Roman" w:hAnsi="Times New Roman" w:cs="Times New Roman"/>
-          <w:sz w:val="20"/>
-          <w:szCs w:val="20"/>
-          <w:lang w:val="en-US"/>
-        </w:rPr>
-        <w:t>Denizoğlu</w:t>
-      </w:r>
-      <w:proofErr w:type="spellEnd"/>
-    </w:p>
-    <w:p>
-      <w:pPr>
-        <w:widowControl w:val="0"/>
-        <w:spacing w:line="240" w:lineRule="auto"/>
-        <w:jc w:val="center"/>
-        <w:rPr>
-          <w:rFonts w:ascii="Times New Roman" w:eastAsia="Times New Roman" w:hAnsi="Times New Roman" w:cs="Times New Roman"/>
-          <w:sz w:val="20"/>
-          <w:szCs w:val="20"/>
-        </w:rPr>
-      </w:pPr>
-      <w:proofErr w:type="spellStart"/>
-      <w:r>
-        <w:rPr>
-          <w:rFonts w:ascii="Times New Roman" w:eastAsia="Times New Roman" w:hAnsi="Times New Roman" w:cs="Times New Roman"/>
-          <w:sz w:val="20"/>
-          <w:szCs w:val="20"/>
-        </w:rPr>
-        <w:t>M.Mert</w:t>
-      </w:r>
-      <w:proofErr w:type="spellEnd"/>
-      <w:r>
-        <w:rPr>
-          <w:rFonts w:ascii="Times New Roman" w:eastAsia="Times New Roman" w:hAnsi="Times New Roman" w:cs="Times New Roman"/>
-          <w:sz w:val="20"/>
-          <w:szCs w:val="20"/>
-        </w:rPr>
-        <w:t xml:space="preserve"> </w:t>
-      </w:r>
-      <w:proofErr w:type="spellStart"/>
-      <w:r>
-        <w:rPr>
-          <w:rFonts w:ascii="Times New Roman" w:eastAsia="Times New Roman" w:hAnsi="Times New Roman" w:cs="Times New Roman"/>
-          <w:sz w:val="20"/>
-          <w:szCs w:val="20"/>
-        </w:rPr>
-        <w:t>Dervişoğulları</w:t>
-      </w:r>
-      <w:proofErr w:type="spellEnd"/>
     </w:p>
     <w:p>
       <w:pPr>
@@ -396,6 +697,14 @@
           <w:szCs w:val="20"/>
         </w:rPr>
       </w:pPr>
+      <w:r>
+        <w:rPr>
+          <w:rFonts w:ascii="Times New Roman" w:eastAsia="Times New Roman" w:hAnsi="Times New Roman" w:cs="Times New Roman"/>
+          <w:sz w:val="20"/>
+          <w:szCs w:val="20"/>
+        </w:rPr>
+        <w:t>M.Mert Dervişoğulları</w:t>
+      </w:r>
     </w:p>
     <w:p>
       <w:pPr>
@@ -565,11 +874,9 @@
               </w:pBdr>
               <w:spacing w:line="240" w:lineRule="auto"/>
             </w:pPr>
-            <w:proofErr w:type="spellStart"/>
             <w:r>
               <w:t>Receptionist</w:t>
             </w:r>
-            <w:proofErr w:type="spellEnd"/>
           </w:p>
         </w:tc>
         <w:tc>
@@ -631,19 +938,9 @@
               </w:pBdr>
               <w:spacing w:line="240" w:lineRule="auto"/>
             </w:pPr>
-            <w:proofErr w:type="spellStart"/>
-            <w:r>
-              <w:t>Hotel</w:t>
-            </w:r>
-            <w:proofErr w:type="spellEnd"/>
-            <w:r>
-              <w:t xml:space="preserve"> </w:t>
-            </w:r>
-            <w:proofErr w:type="spellStart"/>
-            <w:r>
-              <w:t>Guest</w:t>
-            </w:r>
-            <w:proofErr w:type="spellEnd"/>
+            <w:r>
+              <w:t>Hotel Guest</w:t>
+            </w:r>
           </w:p>
         </w:tc>
         <w:tc>
@@ -705,19 +1002,9 @@
               </w:pBdr>
               <w:spacing w:line="240" w:lineRule="auto"/>
             </w:pPr>
-            <w:proofErr w:type="spellStart"/>
-            <w:r>
-              <w:t>Hotel</w:t>
-            </w:r>
-            <w:proofErr w:type="spellEnd"/>
-            <w:r>
-              <w:t xml:space="preserve"> </w:t>
-            </w:r>
-            <w:proofErr w:type="spellStart"/>
-            <w:r>
-              <w:t>Manager</w:t>
-            </w:r>
-            <w:proofErr w:type="spellEnd"/>
+            <w:r>
+              <w:t>Hotel Manager</w:t>
+            </w:r>
           </w:p>
         </w:tc>
         <w:tc>
@@ -750,22 +1037,8 @@
               <w:rPr>
                 <w:lang w:val="en-US"/>
               </w:rPr>
-              <w:t xml:space="preserve">Is a worker of the hotel, </w:t>
-            </w:r>
-            <w:r>
-              <w:rPr>
-                <w:lang w:val="en-US"/>
-              </w:rPr>
-              <w:t xml:space="preserve">who monitors the operation of hotel services, monitors the hotel's occupancy status and manages user accounts to assign the level of access to the </w:t>
-            </w:r>
-            <w:proofErr w:type="gramStart"/>
-            <w:r>
-              <w:rPr>
-                <w:lang w:val="en-US"/>
-              </w:rPr>
-              <w:t>system.</w:t>
-            </w:r>
-            <w:proofErr w:type="gramEnd"/>
+              <w:t>Is a worker of the hotel, who monitors the operation of hotel services, monitors the hotel's occupancy status and manages user accounts to assign the level of access to the system.</w:t>
+            </w:r>
           </w:p>
         </w:tc>
       </w:tr>
@@ -793,19 +1066,9 @@
               </w:pBdr>
               <w:spacing w:line="240" w:lineRule="auto"/>
             </w:pPr>
-            <w:proofErr w:type="spellStart"/>
-            <w:r>
-              <w:t>Supplementary</w:t>
-            </w:r>
-            <w:proofErr w:type="spellEnd"/>
-            <w:r>
-              <w:t xml:space="preserve"> </w:t>
-            </w:r>
-            <w:proofErr w:type="spellStart"/>
-            <w:r>
-              <w:t>Services</w:t>
-            </w:r>
-            <w:proofErr w:type="spellEnd"/>
+            <w:r>
+              <w:t>Supplementary Services</w:t>
+            </w:r>
           </w:p>
         </w:tc>
         <w:tc>
@@ -838,13 +1101,7 @@
               <w:rPr>
                 <w:lang w:val="en-US"/>
               </w:rPr>
-              <w:t>Services provided by the hotel that a guest can order: meal, banquet hall, tr</w:t>
-            </w:r>
-            <w:r>
-              <w:rPr>
-                <w:lang w:val="en-US"/>
-              </w:rPr>
-              <w:t>ansfer, sport facilities. But they do not include room booking and cleaning - these services are covered by other terms.</w:t>
+              <w:t>Services provided by the hotel that a guest can order: meal, banquet hall, transfer, sport facilities. But they do not include room booking and cleaning - these services are covered by other terms.</w:t>
             </w:r>
           </w:p>
         </w:tc>
@@ -873,19 +1130,9 @@
               </w:pBdr>
               <w:spacing w:line="240" w:lineRule="auto"/>
             </w:pPr>
-            <w:proofErr w:type="spellStart"/>
-            <w:r>
-              <w:t>Entry</w:t>
-            </w:r>
-            <w:proofErr w:type="spellEnd"/>
-            <w:r>
-              <w:t xml:space="preserve"> </w:t>
-            </w:r>
-            <w:proofErr w:type="spellStart"/>
-            <w:r>
-              <w:t>Card</w:t>
-            </w:r>
-            <w:proofErr w:type="spellEnd"/>
+            <w:r>
+              <w:t>Entry Card</w:t>
+            </w:r>
           </w:p>
         </w:tc>
         <w:tc>
@@ -918,27 +1165,21 @@
               <w:rPr>
                 <w:lang w:val="en-US"/>
               </w:rPr>
-              <w:t xml:space="preserve">The card that is given to the hotel guest as a key to the room. It is also used as a card that a guest provides when he/she is using additional paid services, so that card collects all the information about purchased services. Based </w:t>
-            </w:r>
-            <w:proofErr w:type="spellStart"/>
-            <w:r>
-              <w:rPr>
-                <w:lang w:val="en-US"/>
-              </w:rPr>
-              <w:t>of</w:t>
-            </w:r>
-            <w:proofErr w:type="spellEnd"/>
-            <w:r>
-              <w:rPr>
-                <w:lang w:val="en-US"/>
-              </w:rPr>
-              <w:t xml:space="preserve"> information in this </w:t>
-            </w:r>
-            <w:r>
-              <w:rPr>
-                <w:lang w:val="en-US"/>
-              </w:rPr>
-              <w:t>card the bill is calculated to provide it to the guests in the end of his/her vacation in the hotel</w:t>
+              <w:t>The card that is given to the hotel guest as a key to the room. It is also used as a card that a guest provides when he/she is using additional paid services, so that card collects all the information ab</w:t>
+            </w:r>
+            <w:r>
+              <w:rPr>
+                <w:lang w:val="en-US"/>
+              </w:rPr>
+              <w:t>out purchased services. Based on</w:t>
+            </w:r>
+            <w:bookmarkStart w:id="0" w:name="_GoBack"/>
+            <w:bookmarkEnd w:id="0"/>
+            <w:r>
+              <w:rPr>
+                <w:lang w:val="en-US"/>
+              </w:rPr>
+              <w:t xml:space="preserve"> information in this card the bill is calculated to provide it to the guests in the end of his/her vacation in the hotel</w:t>
             </w:r>
           </w:p>
         </w:tc>
@@ -967,11 +1208,9 @@
               </w:pBdr>
               <w:spacing w:line="240" w:lineRule="auto"/>
             </w:pPr>
-            <w:proofErr w:type="spellStart"/>
             <w:r>
               <w:t>Kiosk</w:t>
             </w:r>
-            <w:proofErr w:type="spellEnd"/>
           </w:p>
         </w:tc>
         <w:tc>
@@ -1033,19 +1272,9 @@
               </w:pBdr>
               <w:spacing w:line="240" w:lineRule="auto"/>
             </w:pPr>
-            <w:proofErr w:type="spellStart"/>
-            <w:r>
-              <w:t>Touch</w:t>
-            </w:r>
-            <w:proofErr w:type="spellEnd"/>
-            <w:r>
-              <w:t xml:space="preserve"> </w:t>
-            </w:r>
-            <w:proofErr w:type="spellStart"/>
-            <w:r>
-              <w:t>screen</w:t>
-            </w:r>
-            <w:proofErr w:type="spellEnd"/>
+            <w:r>
+              <w:t>Touch screen</w:t>
+            </w:r>
           </w:p>
         </w:tc>
         <w:tc>
@@ -1071,13 +1300,7 @@
               <w:rPr>
                 <w:lang w:val="en-US"/>
               </w:rPr>
-              <w:t>The device o</w:t>
-            </w:r>
-            <w:r>
-              <w:rPr>
-                <w:lang w:val="en-US"/>
-              </w:rPr>
-              <w:t>n which the Hotel Reservation System is installed. These devices must be available for use in the hotel rooms.</w:t>
+              <w:t>The device on which the Hotel Reservation System is installed. These devices must be available for use in the hotel rooms.</w:t>
             </w:r>
           </w:p>
         </w:tc>
@@ -1129,76 +1352,38 @@
             </w:tcMar>
           </w:tcPr>
           <w:p>
-            <w:proofErr w:type="spellStart"/>
             <w:r>
               <w:rPr>
                 <w:color w:val="000000"/>
               </w:rPr>
-              <w:t>Use</w:t>
-            </w:r>
-            <w:proofErr w:type="spellEnd"/>
+              <w:t>Use Case 1</w:t>
+            </w:r>
             <w:r>
               <w:rPr>
                 <w:color w:val="000000"/>
+                <w:lang w:val="en-US"/>
               </w:rPr>
               <w:t xml:space="preserve"> </w:t>
             </w:r>
-            <w:proofErr w:type="spellStart"/>
             <w:r>
               <w:rPr>
                 <w:color w:val="000000"/>
               </w:rPr>
-              <w:t>Case</w:t>
-            </w:r>
-            <w:proofErr w:type="spellEnd"/>
+              <w:t>–</w:t>
+            </w:r>
             <w:r>
               <w:rPr>
                 <w:color w:val="000000"/>
-              </w:rPr>
-              <w:t xml:space="preserve"> 1</w:t>
+                <w:lang w:val="en-US"/>
+              </w:rPr>
+              <w:t xml:space="preserve"> </w:t>
             </w:r>
             <w:r>
               <w:rPr>
                 <w:color w:val="000000"/>
-                <w:lang w:val="en-US"/>
-              </w:rPr>
-              <w:t xml:space="preserve"> </w:t>
-            </w:r>
-            <w:r>
-              <w:rPr>
-                <w:color w:val="000000"/>
-              </w:rPr>
-              <w:t>–</w:t>
-            </w:r>
-            <w:r>
-              <w:rPr>
-                <w:color w:val="000000"/>
-                <w:lang w:val="en-US"/>
-              </w:rPr>
-              <w:t xml:space="preserve"> </w:t>
-            </w:r>
-            <w:proofErr w:type="spellStart"/>
-            <w:r>
-              <w:rPr>
-                <w:color w:val="000000"/>
-              </w:rPr>
-              <w:t>Manage</w:t>
-            </w:r>
-            <w:proofErr w:type="spellEnd"/>
-            <w:r>
-              <w:rPr>
-                <w:color w:val="000000"/>
-              </w:rPr>
-              <w:t xml:space="preserve"> </w:t>
-            </w:r>
-            <w:proofErr w:type="spellStart"/>
-            <w:r>
-              <w:rPr>
-                <w:color w:val="000000"/>
-              </w:rPr>
-              <w:t>Accounts</w:t>
-            </w:r>
-            <w:proofErr w:type="spellEnd"/>
+              </w:rPr>
+              <w:t>Manage Accounts</w:t>
+            </w:r>
           </w:p>
         </w:tc>
       </w:tr>
@@ -1328,21 +1513,7 @@
                 <w:color w:val="000000"/>
                 <w:lang w:val="en-US"/>
               </w:rPr>
-              <w:t xml:space="preserve">Use Case 3 – Manage Reservation </w:t>
-            </w:r>
-            <w:r>
-              <w:rPr>
-                <w:color w:val="000000"/>
-                <w:lang w:val="en-US"/>
-              </w:rPr>
-              <w:t>of Room</w:t>
-            </w:r>
-            <w:r>
-              <w:rPr>
-                <w:color w:val="000000"/>
-                <w:lang w:val="en-US"/>
-              </w:rPr>
-              <w:t xml:space="preserve"> Cleaning</w:t>
+              <w:t>Use Case 3 – Manage Reservation of Room Cleaning</w:t>
             </w:r>
           </w:p>
         </w:tc>
@@ -1404,21 +1575,7 @@
                 <w:color w:val="000000"/>
                 <w:lang w:val="en-US"/>
               </w:rPr>
-              <w:t xml:space="preserve">Use Case 4 – Manage Reservation </w:t>
-            </w:r>
-            <w:r>
-              <w:rPr>
-                <w:color w:val="000000"/>
-                <w:lang w:val="en-US"/>
-              </w:rPr>
-              <w:t>of Other</w:t>
-            </w:r>
-            <w:r>
-              <w:rPr>
-                <w:color w:val="000000"/>
-                <w:lang w:val="en-US"/>
-              </w:rPr>
-              <w:t xml:space="preserve"> Services</w:t>
+              <w:t>Use Case 4 – Manage Reservation of Other Services</w:t>
             </w:r>
           </w:p>
         </w:tc>
@@ -1454,7 +1611,6 @@
               <w:rPr>
                 <w:lang w:val="en-US"/>
               </w:rPr>
-              <w:lastRenderedPageBreak/>
               <w:t>UC5</w:t>
             </w:r>
           </w:p>
@@ -1595,56 +1751,12 @@
             </w:tcMar>
           </w:tcPr>
           <w:p>
-            <w:proofErr w:type="spellStart"/>
             <w:r>
               <w:rPr>
                 <w:color w:val="000000"/>
               </w:rPr>
-              <w:t>Use</w:t>
-            </w:r>
-            <w:proofErr w:type="spellEnd"/>
-            <w:r>
-              <w:rPr>
-                <w:color w:val="000000"/>
-              </w:rPr>
-              <w:t xml:space="preserve"> </w:t>
-            </w:r>
-            <w:proofErr w:type="spellStart"/>
-            <w:r>
-              <w:rPr>
-                <w:color w:val="000000"/>
-              </w:rPr>
-              <w:t>Case</w:t>
-            </w:r>
-            <w:proofErr w:type="spellEnd"/>
-            <w:r>
-              <w:rPr>
-                <w:color w:val="000000"/>
-              </w:rPr>
-              <w:t xml:space="preserve"> 7 – </w:t>
-            </w:r>
-            <w:proofErr w:type="spellStart"/>
-            <w:r>
-              <w:rPr>
-                <w:color w:val="000000"/>
-              </w:rPr>
-              <w:t>Monitor</w:t>
-            </w:r>
-            <w:proofErr w:type="spellEnd"/>
-            <w:r>
-              <w:rPr>
-                <w:color w:val="000000"/>
-              </w:rPr>
-              <w:t xml:space="preserve"> </w:t>
-            </w:r>
-            <w:proofErr w:type="spellStart"/>
-            <w:r>
-              <w:rPr>
-                <w:color w:val="000000"/>
-              </w:rPr>
-              <w:t>Reservations</w:t>
-            </w:r>
-            <w:proofErr w:type="spellEnd"/>
+              <w:t>Use Case 7 – Monitor Reservations</w:t>
+            </w:r>
           </w:p>
         </w:tc>
       </w:tr>
@@ -1695,70 +1807,12 @@
             </w:tcMar>
           </w:tcPr>
           <w:p>
-            <w:proofErr w:type="spellStart"/>
             <w:r>
               <w:rPr>
                 <w:color w:val="000000"/>
               </w:rPr>
-              <w:t>Use</w:t>
-            </w:r>
-            <w:proofErr w:type="spellEnd"/>
-            <w:r>
-              <w:rPr>
-                <w:color w:val="000000"/>
-              </w:rPr>
-              <w:t xml:space="preserve"> </w:t>
-            </w:r>
-            <w:proofErr w:type="spellStart"/>
-            <w:r>
-              <w:rPr>
-                <w:color w:val="000000"/>
-              </w:rPr>
-              <w:t>Case</w:t>
-            </w:r>
-            <w:proofErr w:type="spellEnd"/>
-            <w:r>
-              <w:rPr>
-                <w:color w:val="000000"/>
-              </w:rPr>
-              <w:t xml:space="preserve"> 8 – </w:t>
-            </w:r>
-            <w:proofErr w:type="spellStart"/>
-            <w:r>
-              <w:rPr>
-                <w:color w:val="000000"/>
-              </w:rPr>
-              <w:t>Manage</w:t>
-            </w:r>
-            <w:proofErr w:type="spellEnd"/>
-            <w:r>
-              <w:rPr>
-                <w:color w:val="000000"/>
-              </w:rPr>
-              <w:t xml:space="preserve"> </w:t>
-            </w:r>
-            <w:proofErr w:type="spellStart"/>
-            <w:r>
-              <w:rPr>
-                <w:color w:val="000000"/>
-              </w:rPr>
-              <w:t>Hotel</w:t>
-            </w:r>
-            <w:proofErr w:type="spellEnd"/>
-            <w:r>
-              <w:rPr>
-                <w:color w:val="000000"/>
-              </w:rPr>
-              <w:t xml:space="preserve"> </w:t>
-            </w:r>
-            <w:proofErr w:type="spellStart"/>
-            <w:r>
-              <w:rPr>
-                <w:color w:val="000000"/>
-              </w:rPr>
-              <w:t>Services</w:t>
-            </w:r>
-            <w:proofErr w:type="spellEnd"/>
+              <w:t>Use Case 8 – Manage Hotel Services</w:t>
+            </w:r>
           </w:p>
         </w:tc>
       </w:tr>
@@ -1809,56 +1863,12 @@
             </w:tcMar>
           </w:tcPr>
           <w:p>
-            <w:proofErr w:type="spellStart"/>
             <w:r>
               <w:rPr>
                 <w:color w:val="000000"/>
               </w:rPr>
-              <w:t>Use</w:t>
-            </w:r>
-            <w:proofErr w:type="spellEnd"/>
-            <w:r>
-              <w:rPr>
-                <w:color w:val="000000"/>
-              </w:rPr>
-              <w:t xml:space="preserve"> </w:t>
-            </w:r>
-            <w:proofErr w:type="spellStart"/>
-            <w:r>
-              <w:rPr>
-                <w:color w:val="000000"/>
-              </w:rPr>
-              <w:t>Case</w:t>
-            </w:r>
-            <w:proofErr w:type="spellEnd"/>
-            <w:r>
-              <w:rPr>
-                <w:color w:val="000000"/>
-              </w:rPr>
-              <w:t xml:space="preserve"> 9 – </w:t>
-            </w:r>
-            <w:proofErr w:type="spellStart"/>
-            <w:r>
-              <w:rPr>
-                <w:color w:val="000000"/>
-              </w:rPr>
-              <w:t>Manage</w:t>
-            </w:r>
-            <w:proofErr w:type="spellEnd"/>
-            <w:r>
-              <w:rPr>
-                <w:color w:val="000000"/>
-              </w:rPr>
-              <w:t xml:space="preserve"> </w:t>
-            </w:r>
-            <w:proofErr w:type="spellStart"/>
-            <w:r>
-              <w:rPr>
-                <w:color w:val="000000"/>
-              </w:rPr>
-              <w:t>Users</w:t>
-            </w:r>
-            <w:proofErr w:type="spellEnd"/>
+              <w:t>Use Case 9 – Manage Users</w:t>
+            </w:r>
           </w:p>
         </w:tc>
       </w:tr>
@@ -1883,7 +1893,7 @@
 </file>
 
 <file path=word/endnotes.xml><?xml version="1.0" encoding="utf-8"?>
-<w:endnotes xmlns:wpc="http://schemas.microsoft.com/office/word/2010/wordprocessingCanvas" xmlns:cx="http://schemas.microsoft.com/office/drawing/2014/chartex" xmlns:cx1="http://schemas.microsoft.com/office/drawing/2015/9/8/chartex" xmlns:cx2="http://schemas.microsoft.com/office/drawing/2015/10/21/chartex" xmlns:cx3="http://schemas.microsoft.com/office/drawing/2016/5/9/chartex" xmlns:cx4="http://schemas.microsoft.com/office/drawing/2016/5/10/chartex" xmlns:cx5="http://schemas.microsoft.com/office/drawing/2016/5/11/chartex" xmlns:cx6="http://schemas.microsoft.com/office/drawing/2016/5/12/chartex" xmlns:cx7="http://schemas.microsoft.com/office/drawing/2016/5/13/chartex" xmlns:cx8="http://schemas.microsoft.com/office/drawing/2016/5/14/chartex" xmlns:mc="http://schemas.openxmlformats.org/markup-compatibility/2006" xmlns:aink="http://schemas.microsoft.com/office/drawing/2016/ink" xmlns:am3d="http://schemas.microsoft.com/office/drawing/2017/model3d" xmlns:o="urn:schemas-microsoft-com:office:office" xmlns:r="http://schemas.openxmlformats.org/officeDocument/2006/relationships" xmlns:m="http://schemas.openxmlformats.org/officeDocument/2006/math" xmlns:v="urn:schemas-microsoft-com:vml" xmlns:wp14="http://schemas.microsoft.com/office/word/2010/wordprocessingDrawing" xmlns:wp="http://schemas.openxmlformats.org/drawingml/2006/wordprocessingDrawing" xmlns:w10="urn:schemas-microsoft-com:office:word" xmlns:w="http://schemas.openxmlformats.org/wordprocessingml/2006/main" xmlns:w14="http://schemas.microsoft.com/office/word/2010/wordml" xmlns:w15="http://schemas.microsoft.com/office/word/2012/wordml" xmlns:w16cex="http://schemas.microsoft.com/office/word/2018/wordml/cex" xmlns:w16cid="http://schemas.microsoft.com/office/word/2016/wordml/cid" xmlns:w16="http://schemas.microsoft.com/office/word/2018/wordml" xmlns:w16se="http://schemas.microsoft.com/office/word/2015/wordml/symex" xmlns:wpg="http://schemas.microsoft.com/office/word/2010/wordprocessingGroup" xmlns:wpi="http://schemas.microsoft.com/office/word/2010/wordprocessingInk" xmlns:wne="http://schemas.microsoft.com/office/word/2006/wordml" xmlns:wps="http://schemas.microsoft.com/office/word/2010/wordprocessingShape" mc:Ignorable="w14 w15 w16se w16cid w16 w16cex wp14">
+<w:endnotes xmlns:wpc="http://schemas.microsoft.com/office/word/2010/wordprocessingCanvas" xmlns:cx="http://schemas.microsoft.com/office/drawing/2014/chartex" xmlns:cx1="http://schemas.microsoft.com/office/drawing/2015/9/8/chartex" xmlns:mc="http://schemas.openxmlformats.org/markup-compatibility/2006" xmlns:o="urn:schemas-microsoft-com:office:office" xmlns:r="http://schemas.openxmlformats.org/officeDocument/2006/relationships" xmlns:m="http://schemas.openxmlformats.org/officeDocument/2006/math" xmlns:v="urn:schemas-microsoft-com:vml" xmlns:wp14="http://schemas.microsoft.com/office/word/2010/wordprocessingDrawing" xmlns:wp="http://schemas.openxmlformats.org/drawingml/2006/wordprocessingDrawing" xmlns:w10="urn:schemas-microsoft-com:office:word" xmlns:w="http://schemas.openxmlformats.org/wordprocessingml/2006/main" xmlns:w14="http://schemas.microsoft.com/office/word/2010/wordml" xmlns:w15="http://schemas.microsoft.com/office/word/2012/wordml" xmlns:w16se="http://schemas.microsoft.com/office/word/2015/wordml/symex" xmlns:wpg="http://schemas.microsoft.com/office/word/2010/wordprocessingGroup" xmlns:wpi="http://schemas.microsoft.com/office/word/2010/wordprocessingInk" xmlns:wne="http://schemas.microsoft.com/office/word/2006/wordml" xmlns:wps="http://schemas.microsoft.com/office/word/2010/wordprocessingShape" mc:Ignorable="w14 w15 w16se wp14">
   <w:endnote w:type="separator" w:id="-1">
     <w:p>
       <w:pPr>
@@ -1908,7 +1918,7 @@
 </file>
 
 <file path=word/footer1.xml><?xml version="1.0" encoding="utf-8"?>
-<w:ftr xmlns:wpc="http://schemas.microsoft.com/office/word/2010/wordprocessingCanvas" xmlns:cx="http://schemas.microsoft.com/office/drawing/2014/chartex" xmlns:cx1="http://schemas.microsoft.com/office/drawing/2015/9/8/chartex" xmlns:cx2="http://schemas.microsoft.com/office/drawing/2015/10/21/chartex" xmlns:cx3="http://schemas.microsoft.com/office/drawing/2016/5/9/chartex" xmlns:cx4="http://schemas.microsoft.com/office/drawing/2016/5/10/chartex" xmlns:cx5="http://schemas.microsoft.com/office/drawing/2016/5/11/chartex" xmlns:cx6="http://schemas.microsoft.com/office/drawing/2016/5/12/chartex" xmlns:cx7="http://schemas.microsoft.com/office/drawing/2016/5/13/chartex" xmlns:cx8="http://schemas.microsoft.com/office/drawing/2016/5/14/chartex" xmlns:mc="http://schemas.openxmlformats.org/markup-compatibility/2006" xmlns:aink="http://schemas.microsoft.com/office/drawing/2016/ink" xmlns:am3d="http://schemas.microsoft.com/office/drawing/2017/model3d" xmlns:o="urn:schemas-microsoft-com:office:office" xmlns:r="http://schemas.openxmlformats.org/officeDocument/2006/relationships" xmlns:m="http://schemas.openxmlformats.org/officeDocument/2006/math" xmlns:v="urn:schemas-microsoft-com:vml" xmlns:wp14="http://schemas.microsoft.com/office/word/2010/wordprocessingDrawing" xmlns:wp="http://schemas.openxmlformats.org/drawingml/2006/wordprocessingDrawing" xmlns:w10="urn:schemas-microsoft-com:office:word" xmlns:w="http://schemas.openxmlformats.org/wordprocessingml/2006/main" xmlns:w14="http://schemas.microsoft.com/office/word/2010/wordml" xmlns:w15="http://schemas.microsoft.com/office/word/2012/wordml" xmlns:w16cex="http://schemas.microsoft.com/office/word/2018/wordml/cex" xmlns:w16cid="http://schemas.microsoft.com/office/word/2016/wordml/cid" xmlns:w16="http://schemas.microsoft.com/office/word/2018/wordml" xmlns:w16se="http://schemas.microsoft.com/office/word/2015/wordml/symex" xmlns:wpg="http://schemas.microsoft.com/office/word/2010/wordprocessingGroup" xmlns:wpi="http://schemas.microsoft.com/office/word/2010/wordprocessingInk" xmlns:wne="http://schemas.microsoft.com/office/word/2006/wordml" xmlns:wps="http://schemas.microsoft.com/office/word/2010/wordprocessingShape" mc:Ignorable="w14 w15 w16se w16cid w16 w16cex wp14">
+<w:ftr xmlns:wpc="http://schemas.microsoft.com/office/word/2010/wordprocessingCanvas" xmlns:cx="http://schemas.microsoft.com/office/drawing/2014/chartex" xmlns:cx1="http://schemas.microsoft.com/office/drawing/2015/9/8/chartex" xmlns:mc="http://schemas.openxmlformats.org/markup-compatibility/2006" xmlns:o="urn:schemas-microsoft-com:office:office" xmlns:r="http://schemas.openxmlformats.org/officeDocument/2006/relationships" xmlns:m="http://schemas.openxmlformats.org/officeDocument/2006/math" xmlns:v="urn:schemas-microsoft-com:vml" xmlns:wp14="http://schemas.microsoft.com/office/word/2010/wordprocessingDrawing" xmlns:wp="http://schemas.openxmlformats.org/drawingml/2006/wordprocessingDrawing" xmlns:w10="urn:schemas-microsoft-com:office:word" xmlns:w="http://schemas.openxmlformats.org/wordprocessingml/2006/main" xmlns:w14="http://schemas.microsoft.com/office/word/2010/wordml" xmlns:w15="http://schemas.microsoft.com/office/word/2012/wordml" xmlns:w16se="http://schemas.microsoft.com/office/word/2015/wordml/symex" xmlns:wpg="http://schemas.microsoft.com/office/word/2010/wordprocessingGroup" xmlns:wpi="http://schemas.microsoft.com/office/word/2010/wordprocessingInk" xmlns:wne="http://schemas.microsoft.com/office/word/2006/wordml" xmlns:wps="http://schemas.microsoft.com/office/word/2010/wordprocessingShape" mc:Ignorable="w14 w15 w16se wp14">
   <w:p>
     <w:pPr>
       <w:widowControl w:val="0"/>
@@ -1961,7 +1971,6 @@
               <w:szCs w:val="20"/>
             </w:rPr>
           </w:pPr>
-          <w:proofErr w:type="spellStart"/>
           <w:r>
             <w:rPr>
               <w:rFonts w:ascii="Times New Roman" w:eastAsia="Times New Roman" w:hAnsi="Times New Roman" w:cs="Times New Roman"/>
@@ -1970,7 +1979,6 @@
             </w:rPr>
             <w:t>Confidential</w:t>
           </w:r>
-          <w:proofErr w:type="spellEnd"/>
         </w:p>
       </w:tc>
       <w:tc>
@@ -2000,25 +2008,7 @@
               <w:sz w:val="20"/>
               <w:szCs w:val="20"/>
             </w:rPr>
-            <w:t xml:space="preserve">© </w:t>
-          </w:r>
-          <w:proofErr w:type="spellStart"/>
-          <w:r>
-            <w:rPr>
-              <w:rFonts w:ascii="Times New Roman" w:eastAsia="Times New Roman" w:hAnsi="Times New Roman" w:cs="Times New Roman"/>
-              <w:sz w:val="20"/>
-              <w:szCs w:val="20"/>
-            </w:rPr>
-            <w:t>Team</w:t>
-          </w:r>
-          <w:proofErr w:type="spellEnd"/>
-          <w:r>
-            <w:rPr>
-              <w:rFonts w:ascii="Times New Roman" w:eastAsia="Times New Roman" w:hAnsi="Times New Roman" w:cs="Times New Roman"/>
-              <w:sz w:val="20"/>
-              <w:szCs w:val="20"/>
-            </w:rPr>
-            <w:t xml:space="preserve"> HRS, 2021</w:t>
+            <w:t>© Team HRS, 2021</w:t>
           </w:r>
         </w:p>
       </w:tc>
@@ -2043,23 +2033,13 @@
               <w:szCs w:val="20"/>
             </w:rPr>
           </w:pPr>
-          <w:proofErr w:type="spellStart"/>
           <w:r>
             <w:rPr>
               <w:rFonts w:ascii="Times New Roman" w:eastAsia="Times New Roman" w:hAnsi="Times New Roman" w:cs="Times New Roman"/>
               <w:sz w:val="20"/>
               <w:szCs w:val="20"/>
             </w:rPr>
-            <w:t>Page</w:t>
-          </w:r>
-          <w:proofErr w:type="spellEnd"/>
-          <w:r>
-            <w:rPr>
-              <w:rFonts w:ascii="Times New Roman" w:eastAsia="Times New Roman" w:hAnsi="Times New Roman" w:cs="Times New Roman"/>
-              <w:sz w:val="20"/>
-              <w:szCs w:val="20"/>
-            </w:rPr>
-            <w:t xml:space="preserve"> </w:t>
+            <w:t xml:space="preserve">Page </w:t>
           </w:r>
           <w:r>
             <w:rPr>
@@ -2120,7 +2100,7 @@
 </file>
 
 <file path=word/footnotes.xml><?xml version="1.0" encoding="utf-8"?>
-<w:footnotes xmlns:wpc="http://schemas.microsoft.com/office/word/2010/wordprocessingCanvas" xmlns:cx="http://schemas.microsoft.com/office/drawing/2014/chartex" xmlns:cx1="http://schemas.microsoft.com/office/drawing/2015/9/8/chartex" xmlns:cx2="http://schemas.microsoft.com/office/drawing/2015/10/21/chartex" xmlns:cx3="http://schemas.microsoft.com/office/drawing/2016/5/9/chartex" xmlns:cx4="http://schemas.microsoft.com/office/drawing/2016/5/10/chartex" xmlns:cx5="http://schemas.microsoft.com/office/drawing/2016/5/11/chartex" xmlns:cx6="http://schemas.microsoft.com/office/drawing/2016/5/12/chartex" xmlns:cx7="http://schemas.microsoft.com/office/drawing/2016/5/13/chartex" xmlns:cx8="http://schemas.microsoft.com/office/drawing/2016/5/14/chartex" xmlns:mc="http://schemas.openxmlformats.org/markup-compatibility/2006" xmlns:aink="http://schemas.microsoft.com/office/drawing/2016/ink" xmlns:am3d="http://schemas.microsoft.com/office/drawing/2017/model3d" xmlns:o="urn:schemas-microsoft-com:office:office" xmlns:r="http://schemas.openxmlformats.org/officeDocument/2006/relationships" xmlns:m="http://schemas.openxmlformats.org/officeDocument/2006/math" xmlns:v="urn:schemas-microsoft-com:vml" xmlns:wp14="http://schemas.microsoft.com/office/word/2010/wordprocessingDrawing" xmlns:wp="http://schemas.openxmlformats.org/drawingml/2006/wordprocessingDrawing" xmlns:w10="urn:schemas-microsoft-com:office:word" xmlns:w="http://schemas.openxmlformats.org/wordprocessingml/2006/main" xmlns:w14="http://schemas.microsoft.com/office/word/2010/wordml" xmlns:w15="http://schemas.microsoft.com/office/word/2012/wordml" xmlns:w16cex="http://schemas.microsoft.com/office/word/2018/wordml/cex" xmlns:w16cid="http://schemas.microsoft.com/office/word/2016/wordml/cid" xmlns:w16="http://schemas.microsoft.com/office/word/2018/wordml" xmlns:w16se="http://schemas.microsoft.com/office/word/2015/wordml/symex" xmlns:wpg="http://schemas.microsoft.com/office/word/2010/wordprocessingGroup" xmlns:wpi="http://schemas.microsoft.com/office/word/2010/wordprocessingInk" xmlns:wne="http://schemas.microsoft.com/office/word/2006/wordml" xmlns:wps="http://schemas.microsoft.com/office/word/2010/wordprocessingShape" mc:Ignorable="w14 w15 w16se w16cid w16 w16cex wp14">
+<w:footnotes xmlns:wpc="http://schemas.microsoft.com/office/word/2010/wordprocessingCanvas" xmlns:cx="http://schemas.microsoft.com/office/drawing/2014/chartex" xmlns:cx1="http://schemas.microsoft.com/office/drawing/2015/9/8/chartex" xmlns:mc="http://schemas.openxmlformats.org/markup-compatibility/2006" xmlns:o="urn:schemas-microsoft-com:office:office" xmlns:r="http://schemas.openxmlformats.org/officeDocument/2006/relationships" xmlns:m="http://schemas.openxmlformats.org/officeDocument/2006/math" xmlns:v="urn:schemas-microsoft-com:vml" xmlns:wp14="http://schemas.microsoft.com/office/word/2010/wordprocessingDrawing" xmlns:wp="http://schemas.openxmlformats.org/drawingml/2006/wordprocessingDrawing" xmlns:w10="urn:schemas-microsoft-com:office:word" xmlns:w="http://schemas.openxmlformats.org/wordprocessingml/2006/main" xmlns:w14="http://schemas.microsoft.com/office/word/2010/wordml" xmlns:w15="http://schemas.microsoft.com/office/word/2012/wordml" xmlns:w16se="http://schemas.microsoft.com/office/word/2015/wordml/symex" xmlns:wpg="http://schemas.microsoft.com/office/word/2010/wordprocessingGroup" xmlns:wpi="http://schemas.microsoft.com/office/word/2010/wordprocessingInk" xmlns:wne="http://schemas.microsoft.com/office/word/2006/wordml" xmlns:wps="http://schemas.microsoft.com/office/word/2010/wordprocessingShape" mc:Ignorable="w14 w15 w16se wp14">
   <w:footnote w:type="separator" w:id="-1">
     <w:p>
       <w:pPr>
@@ -2145,7 +2125,7 @@
 </file>
 
 <file path=word/header1.xml><?xml version="1.0" encoding="utf-8"?>
-<w:hdr xmlns:wpc="http://schemas.microsoft.com/office/word/2010/wordprocessingCanvas" xmlns:cx="http://schemas.microsoft.com/office/drawing/2014/chartex" xmlns:cx1="http://schemas.microsoft.com/office/drawing/2015/9/8/chartex" xmlns:cx2="http://schemas.microsoft.com/office/drawing/2015/10/21/chartex" xmlns:cx3="http://schemas.microsoft.com/office/drawing/2016/5/9/chartex" xmlns:cx4="http://schemas.microsoft.com/office/drawing/2016/5/10/chartex" xmlns:cx5="http://schemas.microsoft.com/office/drawing/2016/5/11/chartex" xmlns:cx6="http://schemas.microsoft.com/office/drawing/2016/5/12/chartex" xmlns:cx7="http://schemas.microsoft.com/office/drawing/2016/5/13/chartex" xmlns:cx8="http://schemas.microsoft.com/office/drawing/2016/5/14/chartex" xmlns:mc="http://schemas.openxmlformats.org/markup-compatibility/2006" xmlns:aink="http://schemas.microsoft.com/office/drawing/2016/ink" xmlns:am3d="http://schemas.microsoft.com/office/drawing/2017/model3d" xmlns:o="urn:schemas-microsoft-com:office:office" xmlns:r="http://schemas.openxmlformats.org/officeDocument/2006/relationships" xmlns:m="http://schemas.openxmlformats.org/officeDocument/2006/math" xmlns:v="urn:schemas-microsoft-com:vml" xmlns:wp14="http://schemas.microsoft.com/office/word/2010/wordprocessingDrawing" xmlns:wp="http://schemas.openxmlformats.org/drawingml/2006/wordprocessingDrawing" xmlns:w10="urn:schemas-microsoft-com:office:word" xmlns:w="http://schemas.openxmlformats.org/wordprocessingml/2006/main" xmlns:w14="http://schemas.microsoft.com/office/word/2010/wordml" xmlns:w15="http://schemas.microsoft.com/office/word/2012/wordml" xmlns:w16cex="http://schemas.microsoft.com/office/word/2018/wordml/cex" xmlns:w16cid="http://schemas.microsoft.com/office/word/2016/wordml/cid" xmlns:w16="http://schemas.microsoft.com/office/word/2018/wordml" xmlns:w16se="http://schemas.microsoft.com/office/word/2015/wordml/symex" xmlns:wpg="http://schemas.microsoft.com/office/word/2010/wordprocessingGroup" xmlns:wpi="http://schemas.microsoft.com/office/word/2010/wordprocessingInk" xmlns:wne="http://schemas.microsoft.com/office/word/2006/wordml" xmlns:wps="http://schemas.microsoft.com/office/word/2010/wordprocessingShape" mc:Ignorable="w14 w15 w16se w16cid w16 w16cex wp14">
+<w:hdr xmlns:wpc="http://schemas.microsoft.com/office/word/2010/wordprocessingCanvas" xmlns:cx="http://schemas.microsoft.com/office/drawing/2014/chartex" xmlns:cx1="http://schemas.microsoft.com/office/drawing/2015/9/8/chartex" xmlns:mc="http://schemas.openxmlformats.org/markup-compatibility/2006" xmlns:o="urn:schemas-microsoft-com:office:office" xmlns:r="http://schemas.openxmlformats.org/officeDocument/2006/relationships" xmlns:m="http://schemas.openxmlformats.org/officeDocument/2006/math" xmlns:v="urn:schemas-microsoft-com:vml" xmlns:wp14="http://schemas.microsoft.com/office/word/2010/wordprocessingDrawing" xmlns:wp="http://schemas.openxmlformats.org/drawingml/2006/wordprocessingDrawing" xmlns:w10="urn:schemas-microsoft-com:office:word" xmlns:w="http://schemas.openxmlformats.org/wordprocessingml/2006/main" xmlns:w14="http://schemas.microsoft.com/office/word/2010/wordml" xmlns:w15="http://schemas.microsoft.com/office/word/2012/wordml" xmlns:w16se="http://schemas.microsoft.com/office/word/2015/wordml/symex" xmlns:wpg="http://schemas.microsoft.com/office/word/2010/wordprocessingGroup" xmlns:wpi="http://schemas.microsoft.com/office/word/2010/wordprocessingInk" xmlns:wne="http://schemas.microsoft.com/office/word/2006/wordml" xmlns:wps="http://schemas.microsoft.com/office/word/2010/wordprocessingShape" mc:Ignorable="w14 w15 w16se wp14">
   <w:p>
     <w:pPr>
       <w:widowControl w:val="0"/>
@@ -2193,7 +2173,6 @@
               <w:szCs w:val="20"/>
             </w:rPr>
           </w:pPr>
-          <w:proofErr w:type="spellStart"/>
           <w:r>
             <w:rPr>
               <w:rFonts w:ascii="Times New Roman" w:eastAsia="Times New Roman" w:hAnsi="Times New Roman" w:cs="Times New Roman"/>
@@ -2201,49 +2180,8 @@
               <w:sz w:val="20"/>
               <w:szCs w:val="20"/>
             </w:rPr>
-            <w:t>Hotel</w:t>
+            <w:t>Hotel Reservation System</w:t>
           </w:r>
-          <w:proofErr w:type="spellEnd"/>
-          <w:r>
-            <w:rPr>
-              <w:rFonts w:ascii="Times New Roman" w:eastAsia="Times New Roman" w:hAnsi="Times New Roman" w:cs="Times New Roman"/>
-              <w:color w:val="666666"/>
-              <w:sz w:val="20"/>
-              <w:szCs w:val="20"/>
-            </w:rPr>
-            <w:t xml:space="preserve"> </w:t>
-          </w:r>
-          <w:proofErr w:type="spellStart"/>
-          <w:r>
-            <w:rPr>
-              <w:rFonts w:ascii="Times New Roman" w:eastAsia="Times New Roman" w:hAnsi="Times New Roman" w:cs="Times New Roman"/>
-              <w:color w:val="666666"/>
-              <w:sz w:val="20"/>
-              <w:szCs w:val="20"/>
-            </w:rPr>
-            <w:t>Reservation</w:t>
-          </w:r>
-          <w:proofErr w:type="spellEnd"/>
-          <w:r>
-            <w:rPr>
-              <w:rFonts w:ascii="Times New Roman" w:eastAsia="Times New Roman" w:hAnsi="Times New Roman" w:cs="Times New Roman"/>
-              <w:color w:val="666666"/>
-              <w:sz w:val="20"/>
-              <w:szCs w:val="20"/>
-            </w:rPr>
-            <w:t xml:space="preserve"> </w:t>
-          </w:r>
-          <w:proofErr w:type="spellStart"/>
-          <w:r>
-            <w:rPr>
-              <w:rFonts w:ascii="Times New Roman" w:eastAsia="Times New Roman" w:hAnsi="Times New Roman" w:cs="Times New Roman"/>
-              <w:color w:val="666666"/>
-              <w:sz w:val="20"/>
-              <w:szCs w:val="20"/>
-            </w:rPr>
-            <w:t>System</w:t>
-          </w:r>
-          <w:proofErr w:type="spellEnd"/>
         </w:p>
       </w:tc>
       <w:tc>
@@ -2295,7 +2233,6 @@
               <w:szCs w:val="20"/>
             </w:rPr>
           </w:pPr>
-          <w:proofErr w:type="spellStart"/>
           <w:r>
             <w:rPr>
               <w:rFonts w:ascii="Times New Roman" w:eastAsia="Times New Roman" w:hAnsi="Times New Roman" w:cs="Times New Roman"/>
@@ -2305,7 +2242,6 @@
             </w:rPr>
             <w:t>Glossary</w:t>
           </w:r>
-          <w:proofErr w:type="spellEnd"/>
         </w:p>
       </w:tc>
       <w:tc>
@@ -2324,7 +2260,6 @@
               <w:szCs w:val="20"/>
             </w:rPr>
           </w:pPr>
-          <w:proofErr w:type="spellStart"/>
           <w:r>
             <w:rPr>
               <w:rFonts w:ascii="Times New Roman" w:eastAsia="Times New Roman" w:hAnsi="Times New Roman" w:cs="Times New Roman"/>
@@ -2332,17 +2267,7 @@
               <w:sz w:val="20"/>
               <w:szCs w:val="20"/>
             </w:rPr>
-            <w:t>Date</w:t>
-          </w:r>
-          <w:proofErr w:type="spellEnd"/>
-          <w:r>
-            <w:rPr>
-              <w:rFonts w:ascii="Times New Roman" w:eastAsia="Times New Roman" w:hAnsi="Times New Roman" w:cs="Times New Roman"/>
-              <w:color w:val="666666"/>
-              <w:sz w:val="20"/>
-              <w:szCs w:val="20"/>
-            </w:rPr>
-            <w:t>: 07/04/2021</w:t>
+            <w:t>Date: 07/04/2021</w:t>
           </w:r>
         </w:p>
       </w:tc>
@@ -2353,7 +2278,7 @@
 </file>
 
 <file path=word/styles.xml><?xml version="1.0" encoding="utf-8"?>
-<w:styles xmlns:mc="http://schemas.openxmlformats.org/markup-compatibility/2006" xmlns:r="http://schemas.openxmlformats.org/officeDocument/2006/relationships" xmlns:w="http://schemas.openxmlformats.org/wordprocessingml/2006/main" xmlns:w14="http://schemas.microsoft.com/office/word/2010/wordml" xmlns:w15="http://schemas.microsoft.com/office/word/2012/wordml" xmlns:w16cex="http://schemas.microsoft.com/office/word/2018/wordml/cex" xmlns:w16cid="http://schemas.microsoft.com/office/word/2016/wordml/cid" xmlns:w16="http://schemas.microsoft.com/office/word/2018/wordml" xmlns:w16se="http://schemas.microsoft.com/office/word/2015/wordml/symex" mc:Ignorable="w14 w15 w16se w16cid w16 w16cex">
+<w:styles xmlns:mc="http://schemas.openxmlformats.org/markup-compatibility/2006" xmlns:r="http://schemas.openxmlformats.org/officeDocument/2006/relationships" xmlns:w="http://schemas.openxmlformats.org/wordprocessingml/2006/main" xmlns:w14="http://schemas.microsoft.com/office/word/2010/wordml" xmlns:w15="http://schemas.microsoft.com/office/word/2012/wordml" xmlns:w16se="http://schemas.microsoft.com/office/word/2015/wordml/symex" mc:Ignorable="w14 w15 w16se">
   <w:docDefaults>
     <w:rPrDefault>
       <w:rPr>
@@ -2369,7 +2294,7 @@
       </w:pPr>
     </w:pPrDefault>
   </w:docDefaults>
-  <w:latentStyles w:defLockedState="0" w:defUIPriority="99" w:defSemiHidden="0" w:defUnhideWhenUsed="0" w:defQFormat="0" w:count="376">
+  <w:latentStyles w:defLockedState="0" w:defUIPriority="99" w:defSemiHidden="0" w:defUnhideWhenUsed="0" w:defQFormat="0" w:count="371">
     <w:lsdException w:name="Normal" w:uiPriority="0" w:qFormat="1"/>
     <w:lsdException w:name="heading 1" w:uiPriority="9" w:qFormat="1"/>
     <w:lsdException w:name="heading 2" w:semiHidden="1" w:uiPriority="9" w:unhideWhenUsed="1" w:qFormat="1"/>
@@ -2741,11 +2666,6 @@
     <w:lsdException w:name="List Table 5 Dark Accent 6" w:uiPriority="50"/>
     <w:lsdException w:name="List Table 6 Colorful Accent 6" w:uiPriority="51"/>
     <w:lsdException w:name="List Table 7 Colorful Accent 6" w:uiPriority="52"/>
-    <w:lsdException w:name="Mention" w:semiHidden="1" w:unhideWhenUsed="1"/>
-    <w:lsdException w:name="Smart Hyperlink" w:semiHidden="1" w:unhideWhenUsed="1"/>
-    <w:lsdException w:name="Hashtag" w:semiHidden="1" w:unhideWhenUsed="1"/>
-    <w:lsdException w:name="Unresolved Mention" w:semiHidden="1" w:unhideWhenUsed="1"/>
-    <w:lsdException w:name="Smart Link" w:semiHidden="1" w:unhideWhenUsed="1"/>
   </w:latentStyles>
   <w:style w:type="paragraph" w:default="1" w:styleId="Normal">
     <w:name w:val="Normal"/>
@@ -2895,6 +2815,7 @@
     <w:name w:val="Title"/>
     <w:basedOn w:val="Normal"/>
     <w:next w:val="Normal"/>
+    <w:link w:val="TitleChar"/>
     <w:uiPriority w:val="10"/>
     <w:qFormat/>
     <w:pPr>
@@ -3001,7 +2922,18 @@
       <w:rFonts w:ascii="Times New Roman" w:eastAsia="Times New Roman" w:hAnsi="Times New Roman" w:cs="Times New Roman"/>
       <w:sz w:val="24"/>
       <w:szCs w:val="24"/>
-      <w:lang w:val="en-RU"/>
+      <w:lang/>
+    </w:rPr>
+  </w:style>
+  <w:style w:type="character" w:customStyle="1" w:styleId="TitleChar">
+    <w:name w:val="Title Char"/>
+    <w:basedOn w:val="DefaultParagraphFont"/>
+    <w:link w:val="Title"/>
+    <w:uiPriority w:val="10"/>
+    <w:rsid w:val="00673E5A"/>
+    <w:rPr>
+      <w:sz w:val="52"/>
+      <w:szCs w:val="52"/>
     </w:rPr>
   </w:style>
 </w:styles>

</xml_diff>

<commit_message>
All artifacts reviewed and test log added
</commit_message>
<xml_diff>
--- a/Glossary.docx
+++ b/Glossary.docx
@@ -11,18 +11,18 @@
         <w:spacing w:after="0" w:line="240" w:lineRule="auto"/>
         <w:jc w:val="center"/>
         <w:rPr>
+          <w:rFonts w:ascii="Times New Roman" w:eastAsia="Times New Roman" w:hAnsi="Times New Roman" w:cs="Times New Roman"/>
           <w:b/>
           <w:sz w:val="44"/>
           <w:szCs w:val="44"/>
-          <w:lang w:val="en-US"/>
         </w:rPr>
       </w:pPr>
       <w:r>
         <w:rPr>
+          <w:rFonts w:ascii="Times New Roman" w:eastAsia="Times New Roman" w:hAnsi="Times New Roman" w:cs="Times New Roman"/>
           <w:b/>
           <w:sz w:val="44"/>
           <w:szCs w:val="44"/>
-          <w:lang w:val="en-US"/>
         </w:rPr>
         <w:t>Hotel Reservation System</w:t>
       </w:r>
@@ -35,7 +35,6 @@
           <w:rFonts w:ascii="Times New Roman" w:eastAsia="Times New Roman" w:hAnsi="Times New Roman" w:cs="Times New Roman"/>
           <w:sz w:val="24"/>
           <w:szCs w:val="24"/>
-          <w:lang w:val="en-US"/>
         </w:rPr>
       </w:pPr>
     </w:p>
@@ -48,20 +47,20 @@
         <w:spacing w:after="0" w:line="240" w:lineRule="auto"/>
         <w:jc w:val="center"/>
         <w:rPr>
+          <w:rFonts w:ascii="Times New Roman" w:eastAsia="Times New Roman" w:hAnsi="Times New Roman" w:cs="Times New Roman"/>
           <w:b/>
           <w:sz w:val="44"/>
           <w:szCs w:val="44"/>
-          <w:lang w:val="en-US"/>
         </w:rPr>
       </w:pPr>
       <w:r>
         <w:rPr>
+          <w:rFonts w:ascii="Times New Roman" w:eastAsia="Times New Roman" w:hAnsi="Times New Roman" w:cs="Times New Roman"/>
           <w:b/>
           <w:sz w:val="44"/>
           <w:szCs w:val="44"/>
-          <w:lang w:val="en-US"/>
         </w:rPr>
-        <w:t>Glossary v1.0</w:t>
+        <w:t>Glossary</w:t>
       </w:r>
     </w:p>
     <w:p>
@@ -72,7 +71,6 @@
           <w:rFonts w:ascii="Times New Roman" w:eastAsia="Times New Roman" w:hAnsi="Times New Roman" w:cs="Times New Roman"/>
           <w:sz w:val="20"/>
           <w:szCs w:val="20"/>
-          <w:lang w:val="en-US"/>
         </w:rPr>
       </w:pPr>
     </w:p>
@@ -85,7 +83,6 @@
           <w:b/>
           <w:sz w:val="20"/>
           <w:szCs w:val="20"/>
-          <w:lang w:val="en-US"/>
         </w:rPr>
       </w:pPr>
     </w:p>
@@ -99,7 +96,6 @@
           <w:b/>
           <w:sz w:val="20"/>
           <w:szCs w:val="20"/>
-          <w:lang w:val="en-US"/>
         </w:rPr>
       </w:pPr>
     </w:p>
@@ -113,7 +109,6 @@
           <w:b/>
           <w:sz w:val="20"/>
           <w:szCs w:val="20"/>
-          <w:lang w:val="en-US"/>
         </w:rPr>
       </w:pPr>
     </w:p>
@@ -122,7 +117,7 @@
         <w:pStyle w:val="Title"/>
         <w:ind w:left="3" w:hanging="3"/>
         <w:rPr>
-          <w:rFonts w:ascii="Times New Roman" w:hAnsi="Times New Roman"/>
+          <w:rFonts w:ascii="Times New Roman" w:eastAsia="Times New Roman" w:hAnsi="Times New Roman" w:cs="Times New Roman"/>
           <w:b/>
           <w:sz w:val="28"/>
           <w:szCs w:val="28"/>
@@ -130,7 +125,7 @@
       </w:pPr>
       <w:r>
         <w:rPr>
-          <w:rFonts w:ascii="Times New Roman" w:hAnsi="Times New Roman"/>
+          <w:rFonts w:ascii="Times New Roman" w:eastAsia="Times New Roman" w:hAnsi="Times New Roman" w:cs="Times New Roman"/>
           <w:b/>
           <w:sz w:val="28"/>
           <w:szCs w:val="28"/>
@@ -141,15 +136,22 @@
     <w:p>
       <w:pPr>
         <w:ind w:left="2" w:hanging="2"/>
+        <w:rPr>
+          <w:rFonts w:ascii="Times New Roman" w:eastAsia="Times New Roman" w:hAnsi="Times New Roman" w:cs="Times New Roman"/>
+        </w:rPr>
       </w:pPr>
     </w:p>
     <w:p>
       <w:pPr>
         <w:ind w:left="2" w:hanging="2"/>
+        <w:rPr>
+          <w:rFonts w:ascii="Times New Roman" w:eastAsia="Times New Roman" w:hAnsi="Times New Roman" w:cs="Times New Roman"/>
+        </w:rPr>
       </w:pPr>
     </w:p>
     <w:tbl>
       <w:tblPr>
+        <w:tblStyle w:val="a5"/>
         <w:tblW w:w="9114" w:type="dxa"/>
         <w:tblInd w:w="95" w:type="dxa"/>
         <w:tblBorders>
@@ -161,13 +163,13 @@
           <w:insideV w:val="single" w:sz="6" w:space="0" w:color="000000"/>
         </w:tblBorders>
         <w:tblLayout w:type="fixed"/>
-        <w:tblLook w:val="04A0" w:firstRow="1" w:lastRow="0" w:firstColumn="1" w:lastColumn="0" w:noHBand="0" w:noVBand="1"/>
+        <w:tblLook w:val="0400" w:firstRow="0" w:lastRow="0" w:firstColumn="0" w:lastColumn="0" w:noHBand="0" w:noVBand="1"/>
       </w:tblPr>
       <w:tblGrid>
-        <w:gridCol w:w="1885"/>
-        <w:gridCol w:w="1984"/>
-        <w:gridCol w:w="4111"/>
-        <w:gridCol w:w="1134"/>
+        <w:gridCol w:w="1868"/>
+        <w:gridCol w:w="3388"/>
+        <w:gridCol w:w="2397"/>
+        <w:gridCol w:w="1461"/>
       </w:tblGrid>
       <w:tr>
         <w:trPr>
@@ -175,7 +177,7 @@
         </w:trPr>
         <w:tc>
           <w:tcPr>
-            <w:tcW w:w="1885" w:type="dxa"/>
+            <w:tcW w:w="0" w:type="auto"/>
             <w:tcBorders>
               <w:top w:val="single" w:sz="4" w:space="0" w:color="000000"/>
               <w:left w:val="single" w:sz="4" w:space="0" w:color="000000"/>
@@ -183,18 +185,19 @@
               <w:right w:val="single" w:sz="6" w:space="0" w:color="000000"/>
             </w:tcBorders>
             <w:shd w:val="clear" w:color="auto" w:fill="D9D9D9"/>
-            <w:hideMark/>
           </w:tcPr>
           <w:p>
             <w:pPr>
               <w:spacing w:line="240" w:lineRule="auto"/>
               <w:ind w:left="2" w:hanging="2"/>
               <w:rPr>
+                <w:rFonts w:ascii="Times New Roman" w:eastAsia="Times New Roman" w:hAnsi="Times New Roman" w:cs="Times New Roman"/>
                 <w:b/>
               </w:rPr>
             </w:pPr>
             <w:r>
               <w:rPr>
+                <w:rFonts w:ascii="Times New Roman" w:eastAsia="Times New Roman" w:hAnsi="Times New Roman" w:cs="Times New Roman"/>
                 <w:b/>
               </w:rPr>
               <w:t>Date</w:t>
@@ -203,7 +206,7 @@
         </w:tc>
         <w:tc>
           <w:tcPr>
-            <w:tcW w:w="1984" w:type="dxa"/>
+            <w:tcW w:w="0" w:type="auto"/>
             <w:tcBorders>
               <w:top w:val="single" w:sz="4" w:space="0" w:color="000000"/>
               <w:left w:val="single" w:sz="6" w:space="0" w:color="000000"/>
@@ -211,18 +214,19 @@
               <w:right w:val="single" w:sz="6" w:space="0" w:color="000000"/>
             </w:tcBorders>
             <w:shd w:val="clear" w:color="auto" w:fill="D9D9D9"/>
-            <w:hideMark/>
           </w:tcPr>
           <w:p>
             <w:pPr>
               <w:spacing w:line="240" w:lineRule="auto"/>
               <w:ind w:left="2" w:hanging="2"/>
               <w:rPr>
+                <w:rFonts w:ascii="Times New Roman" w:eastAsia="Times New Roman" w:hAnsi="Times New Roman" w:cs="Times New Roman"/>
                 <w:b/>
               </w:rPr>
             </w:pPr>
             <w:r>
               <w:rPr>
+                <w:rFonts w:ascii="Times New Roman" w:eastAsia="Times New Roman" w:hAnsi="Times New Roman" w:cs="Times New Roman"/>
                 <w:b/>
               </w:rPr>
               <w:t xml:space="preserve">Author  </w:t>
@@ -231,7 +235,7 @@
         </w:tc>
         <w:tc>
           <w:tcPr>
-            <w:tcW w:w="4111" w:type="dxa"/>
+            <w:tcW w:w="0" w:type="auto"/>
             <w:tcBorders>
               <w:top w:val="single" w:sz="4" w:space="0" w:color="000000"/>
               <w:left w:val="single" w:sz="6" w:space="0" w:color="000000"/>
@@ -239,18 +243,19 @@
               <w:right w:val="single" w:sz="6" w:space="0" w:color="000000"/>
             </w:tcBorders>
             <w:shd w:val="clear" w:color="auto" w:fill="D9D9D9"/>
-            <w:hideMark/>
           </w:tcPr>
           <w:p>
             <w:pPr>
               <w:spacing w:line="240" w:lineRule="auto"/>
               <w:ind w:left="2" w:hanging="2"/>
               <w:rPr>
+                <w:rFonts w:ascii="Times New Roman" w:eastAsia="Times New Roman" w:hAnsi="Times New Roman" w:cs="Times New Roman"/>
                 <w:b/>
               </w:rPr>
             </w:pPr>
             <w:r>
               <w:rPr>
+                <w:rFonts w:ascii="Times New Roman" w:eastAsia="Times New Roman" w:hAnsi="Times New Roman" w:cs="Times New Roman"/>
                 <w:b/>
               </w:rPr>
               <w:t>Description</w:t>
@@ -259,7 +264,7 @@
         </w:tc>
         <w:tc>
           <w:tcPr>
-            <w:tcW w:w="1134" w:type="dxa"/>
+            <w:tcW w:w="0" w:type="auto"/>
             <w:tcBorders>
               <w:top w:val="single" w:sz="4" w:space="0" w:color="000000"/>
               <w:left w:val="single" w:sz="6" w:space="0" w:color="000000"/>
@@ -267,18 +272,19 @@
               <w:right w:val="single" w:sz="4" w:space="0" w:color="000000"/>
             </w:tcBorders>
             <w:shd w:val="clear" w:color="auto" w:fill="D9D9D9"/>
-            <w:hideMark/>
           </w:tcPr>
           <w:p>
             <w:pPr>
               <w:spacing w:line="240" w:lineRule="auto"/>
               <w:ind w:left="2" w:hanging="2"/>
               <w:rPr>
+                <w:rFonts w:ascii="Times New Roman" w:eastAsia="Times New Roman" w:hAnsi="Times New Roman" w:cs="Times New Roman"/>
                 <w:b/>
               </w:rPr>
             </w:pPr>
             <w:r>
               <w:rPr>
+                <w:rFonts w:ascii="Times New Roman" w:eastAsia="Times New Roman" w:hAnsi="Times New Roman" w:cs="Times New Roman"/>
                 <w:b/>
               </w:rPr>
               <w:t>Version</w:t>
@@ -292,7 +298,7 @@
         </w:trPr>
         <w:tc>
           <w:tcPr>
-            <w:tcW w:w="1885" w:type="dxa"/>
+            <w:tcW w:w="0" w:type="auto"/>
             <w:tcBorders>
               <w:top w:val="single" w:sz="6" w:space="0" w:color="000000"/>
               <w:left w:val="single" w:sz="4" w:space="0" w:color="000000"/>
@@ -300,21 +306,26 @@
               <w:right w:val="single" w:sz="6" w:space="0" w:color="000000"/>
             </w:tcBorders>
             <w:vAlign w:val="bottom"/>
-            <w:hideMark/>
           </w:tcPr>
           <w:p>
             <w:pPr>
               <w:spacing w:line="240" w:lineRule="auto"/>
               <w:ind w:left="2" w:hanging="2"/>
-            </w:pPr>
-            <w:r>
+              <w:rPr>
+                <w:rFonts w:ascii="Times New Roman" w:eastAsia="Times New Roman" w:hAnsi="Times New Roman" w:cs="Times New Roman"/>
+              </w:rPr>
+            </w:pPr>
+            <w:r>
+              <w:rPr>
+                <w:rFonts w:ascii="Times New Roman" w:eastAsia="Times New Roman" w:hAnsi="Times New Roman" w:cs="Times New Roman"/>
+              </w:rPr>
               <w:t>12/04/2021</w:t>
             </w:r>
           </w:p>
         </w:tc>
         <w:tc>
           <w:tcPr>
-            <w:tcW w:w="1984" w:type="dxa"/>
+            <w:tcW w:w="0" w:type="auto"/>
             <w:tcBorders>
               <w:top w:val="single" w:sz="6" w:space="0" w:color="000000"/>
               <w:left w:val="single" w:sz="6" w:space="0" w:color="000000"/>
@@ -322,18 +333,17 @@
               <w:right w:val="single" w:sz="6" w:space="0" w:color="000000"/>
             </w:tcBorders>
             <w:vAlign w:val="bottom"/>
-            <w:hideMark/>
           </w:tcPr>
           <w:p>
             <w:pPr>
               <w:ind w:left="2" w:hanging="2"/>
               <w:rPr>
-                <w:lang w:val="en-US"/>
-              </w:rPr>
-            </w:pPr>
-            <w:r>
-              <w:rPr>
-                <w:lang w:val="en-US"/>
+                <w:rFonts w:ascii="Times New Roman" w:eastAsia="Times New Roman" w:hAnsi="Times New Roman" w:cs="Times New Roman"/>
+              </w:rPr>
+            </w:pPr>
+            <w:r>
+              <w:rPr>
+                <w:rFonts w:ascii="Times New Roman" w:eastAsia="Times New Roman" w:hAnsi="Times New Roman" w:cs="Times New Roman"/>
               </w:rPr>
               <w:t>Irina Erofeeva</w:t>
             </w:r>
@@ -342,12 +352,12 @@
             <w:pPr>
               <w:ind w:left="2" w:hanging="2"/>
               <w:rPr>
-                <w:lang w:val="en-US"/>
-              </w:rPr>
-            </w:pPr>
-            <w:r>
-              <w:rPr>
-                <w:lang w:val="en-US"/>
+                <w:rFonts w:ascii="Times New Roman" w:eastAsia="Times New Roman" w:hAnsi="Times New Roman" w:cs="Times New Roman"/>
+              </w:rPr>
+            </w:pPr>
+            <w:r>
+              <w:rPr>
+                <w:rFonts w:ascii="Times New Roman" w:eastAsia="Times New Roman" w:hAnsi="Times New Roman" w:cs="Times New Roman"/>
               </w:rPr>
               <w:t>Ömer Denizoğlu</w:t>
             </w:r>
@@ -356,12 +366,12 @@
             <w:pPr>
               <w:ind w:left="2" w:hanging="2"/>
               <w:rPr>
-                <w:lang w:val="en-US"/>
-              </w:rPr>
-            </w:pPr>
-            <w:r>
-              <w:rPr>
-                <w:lang w:val="en-US"/>
+                <w:rFonts w:ascii="Times New Roman" w:eastAsia="Times New Roman" w:hAnsi="Times New Roman" w:cs="Times New Roman"/>
+              </w:rPr>
+            </w:pPr>
+            <w:r>
+              <w:rPr>
+                <w:rFonts w:ascii="Times New Roman" w:eastAsia="Times New Roman" w:hAnsi="Times New Roman" w:cs="Times New Roman"/>
               </w:rPr>
               <w:t>Durali Alagöz</w:t>
             </w:r>
@@ -369,15 +379,21 @@
           <w:p>
             <w:pPr>
               <w:ind w:left="2" w:hanging="2"/>
-            </w:pPr>
-            <w:r>
+              <w:rPr>
+                <w:rFonts w:ascii="Times New Roman" w:eastAsia="Times New Roman" w:hAnsi="Times New Roman" w:cs="Times New Roman"/>
+              </w:rPr>
+            </w:pPr>
+            <w:r>
+              <w:rPr>
+                <w:rFonts w:ascii="Times New Roman" w:eastAsia="Times New Roman" w:hAnsi="Times New Roman" w:cs="Times New Roman"/>
+              </w:rPr>
               <w:t>M.Mert Dervişoğulları</w:t>
             </w:r>
           </w:p>
         </w:tc>
         <w:tc>
           <w:tcPr>
-            <w:tcW w:w="4111" w:type="dxa"/>
+            <w:tcW w:w="0" w:type="auto"/>
             <w:tcBorders>
               <w:top w:val="single" w:sz="6" w:space="0" w:color="000000"/>
               <w:left w:val="single" w:sz="6" w:space="0" w:color="000000"/>
@@ -385,21 +401,26 @@
               <w:right w:val="single" w:sz="6" w:space="0" w:color="000000"/>
             </w:tcBorders>
             <w:vAlign w:val="bottom"/>
-            <w:hideMark/>
           </w:tcPr>
           <w:p>
             <w:pPr>
               <w:spacing w:line="240" w:lineRule="auto"/>
               <w:ind w:left="2" w:hanging="2"/>
-            </w:pPr>
-            <w:r>
+              <w:rPr>
+                <w:rFonts w:ascii="Times New Roman" w:eastAsia="Times New Roman" w:hAnsi="Times New Roman" w:cs="Times New Roman"/>
+              </w:rPr>
+            </w:pPr>
+            <w:r>
+              <w:rPr>
+                <w:rFonts w:ascii="Times New Roman" w:eastAsia="Times New Roman" w:hAnsi="Times New Roman" w:cs="Times New Roman"/>
+              </w:rPr>
               <w:t>First version</w:t>
             </w:r>
           </w:p>
         </w:tc>
         <w:tc>
           <w:tcPr>
-            <w:tcW w:w="1134" w:type="dxa"/>
+            <w:tcW w:w="0" w:type="auto"/>
             <w:tcBorders>
               <w:top w:val="single" w:sz="6" w:space="0" w:color="000000"/>
               <w:left w:val="single" w:sz="6" w:space="0" w:color="000000"/>
@@ -407,13 +428,18 @@
               <w:right w:val="single" w:sz="4" w:space="0" w:color="000000"/>
             </w:tcBorders>
             <w:vAlign w:val="bottom"/>
-            <w:hideMark/>
           </w:tcPr>
           <w:p>
             <w:pPr>
               <w:ind w:left="2" w:hanging="2"/>
-            </w:pPr>
-            <w:r>
+              <w:rPr>
+                <w:rFonts w:ascii="Times New Roman" w:eastAsia="Times New Roman" w:hAnsi="Times New Roman" w:cs="Times New Roman"/>
+              </w:rPr>
+            </w:pPr>
+            <w:r>
+              <w:rPr>
+                <w:rFonts w:ascii="Times New Roman" w:eastAsia="Times New Roman" w:hAnsi="Times New Roman" w:cs="Times New Roman"/>
+              </w:rPr>
               <w:t>v 1.0</w:t>
             </w:r>
           </w:p>
@@ -425,7 +451,7 @@
         </w:trPr>
         <w:tc>
           <w:tcPr>
-            <w:tcW w:w="1885" w:type="dxa"/>
+            <w:tcW w:w="0" w:type="auto"/>
             <w:tcBorders>
               <w:top w:val="single" w:sz="6" w:space="0" w:color="000000"/>
               <w:left w:val="single" w:sz="4" w:space="0" w:color="000000"/>
@@ -433,21 +459,26 @@
               <w:right w:val="single" w:sz="6" w:space="0" w:color="000000"/>
             </w:tcBorders>
             <w:vAlign w:val="bottom"/>
-            <w:hideMark/>
           </w:tcPr>
           <w:p>
             <w:pPr>
               <w:spacing w:line="240" w:lineRule="auto"/>
               <w:ind w:left="2" w:hanging="2"/>
-            </w:pPr>
-            <w:r>
+              <w:rPr>
+                <w:rFonts w:ascii="Times New Roman" w:eastAsia="Times New Roman" w:hAnsi="Times New Roman" w:cs="Times New Roman"/>
+              </w:rPr>
+            </w:pPr>
+            <w:r>
+              <w:rPr>
+                <w:rFonts w:ascii="Times New Roman" w:eastAsia="Times New Roman" w:hAnsi="Times New Roman" w:cs="Times New Roman"/>
+              </w:rPr>
               <w:t>17/04/2021</w:t>
             </w:r>
           </w:p>
         </w:tc>
         <w:tc>
           <w:tcPr>
-            <w:tcW w:w="1984" w:type="dxa"/>
+            <w:tcW w:w="0" w:type="auto"/>
             <w:tcBorders>
               <w:top w:val="single" w:sz="6" w:space="0" w:color="000000"/>
               <w:left w:val="single" w:sz="6" w:space="0" w:color="000000"/>
@@ -455,18 +486,17 @@
               <w:right w:val="single" w:sz="6" w:space="0" w:color="000000"/>
             </w:tcBorders>
             <w:vAlign w:val="bottom"/>
-            <w:hideMark/>
           </w:tcPr>
           <w:p>
             <w:pPr>
               <w:ind w:left="2" w:hanging="2"/>
               <w:rPr>
-                <w:lang w:val="en-US"/>
-              </w:rPr>
-            </w:pPr>
-            <w:r>
-              <w:rPr>
-                <w:lang w:val="en-US"/>
+                <w:rFonts w:ascii="Times New Roman" w:eastAsia="Times New Roman" w:hAnsi="Times New Roman" w:cs="Times New Roman"/>
+              </w:rPr>
+            </w:pPr>
+            <w:r>
+              <w:rPr>
+                <w:rFonts w:ascii="Times New Roman" w:eastAsia="Times New Roman" w:hAnsi="Times New Roman" w:cs="Times New Roman"/>
               </w:rPr>
               <w:t>Irina Erofeeva</w:t>
             </w:r>
@@ -475,12 +505,12 @@
             <w:pPr>
               <w:ind w:left="2" w:hanging="2"/>
               <w:rPr>
-                <w:lang w:val="en-US"/>
-              </w:rPr>
-            </w:pPr>
-            <w:r>
-              <w:rPr>
-                <w:lang w:val="en-US"/>
+                <w:rFonts w:ascii="Times New Roman" w:eastAsia="Times New Roman" w:hAnsi="Times New Roman" w:cs="Times New Roman"/>
+              </w:rPr>
+            </w:pPr>
+            <w:r>
+              <w:rPr>
+                <w:rFonts w:ascii="Times New Roman" w:eastAsia="Times New Roman" w:hAnsi="Times New Roman" w:cs="Times New Roman"/>
               </w:rPr>
               <w:t>Ömer Denizoğlu</w:t>
             </w:r>
@@ -489,12 +519,12 @@
             <w:pPr>
               <w:ind w:left="2" w:hanging="2"/>
               <w:rPr>
-                <w:lang w:val="en-US"/>
-              </w:rPr>
-            </w:pPr>
-            <w:r>
-              <w:rPr>
-                <w:lang w:val="en-US"/>
+                <w:rFonts w:ascii="Times New Roman" w:eastAsia="Times New Roman" w:hAnsi="Times New Roman" w:cs="Times New Roman"/>
+              </w:rPr>
+            </w:pPr>
+            <w:r>
+              <w:rPr>
+                <w:rFonts w:ascii="Times New Roman" w:eastAsia="Times New Roman" w:hAnsi="Times New Roman" w:cs="Times New Roman"/>
               </w:rPr>
               <w:t>Durali Alagöz</w:t>
             </w:r>
@@ -502,15 +532,21 @@
           <w:p>
             <w:pPr>
               <w:ind w:left="2" w:hanging="2"/>
-            </w:pPr>
-            <w:r>
+              <w:rPr>
+                <w:rFonts w:ascii="Times New Roman" w:eastAsia="Times New Roman" w:hAnsi="Times New Roman" w:cs="Times New Roman"/>
+              </w:rPr>
+            </w:pPr>
+            <w:r>
+              <w:rPr>
+                <w:rFonts w:ascii="Times New Roman" w:eastAsia="Times New Roman" w:hAnsi="Times New Roman" w:cs="Times New Roman"/>
+              </w:rPr>
               <w:t>M.Mert Dervişoğulları</w:t>
             </w:r>
           </w:p>
         </w:tc>
         <w:tc>
           <w:tcPr>
-            <w:tcW w:w="4111" w:type="dxa"/>
+            <w:tcW w:w="0" w:type="auto"/>
             <w:tcBorders>
               <w:top w:val="single" w:sz="6" w:space="0" w:color="000000"/>
               <w:left w:val="single" w:sz="6" w:space="0" w:color="000000"/>
@@ -518,21 +554,26 @@
               <w:right w:val="single" w:sz="6" w:space="0" w:color="000000"/>
             </w:tcBorders>
             <w:vAlign w:val="bottom"/>
-            <w:hideMark/>
           </w:tcPr>
           <w:p>
             <w:pPr>
               <w:spacing w:line="240" w:lineRule="auto"/>
               <w:ind w:left="2" w:hanging="2"/>
-            </w:pPr>
-            <w:r>
+              <w:rPr>
+                <w:rFonts w:ascii="Times New Roman" w:eastAsia="Times New Roman" w:hAnsi="Times New Roman" w:cs="Times New Roman"/>
+              </w:rPr>
+            </w:pPr>
+            <w:r>
+              <w:rPr>
+                <w:rFonts w:ascii="Times New Roman" w:eastAsia="Times New Roman" w:hAnsi="Times New Roman" w:cs="Times New Roman"/>
+              </w:rPr>
               <w:t>Second version</w:t>
             </w:r>
           </w:p>
         </w:tc>
         <w:tc>
           <w:tcPr>
-            <w:tcW w:w="1134" w:type="dxa"/>
+            <w:tcW w:w="0" w:type="auto"/>
             <w:tcBorders>
               <w:top w:val="single" w:sz="6" w:space="0" w:color="000000"/>
               <w:left w:val="single" w:sz="6" w:space="0" w:color="000000"/>
@@ -540,13 +581,18 @@
               <w:right w:val="single" w:sz="4" w:space="0" w:color="000000"/>
             </w:tcBorders>
             <w:vAlign w:val="bottom"/>
-            <w:hideMark/>
           </w:tcPr>
           <w:p>
             <w:pPr>
               <w:ind w:left="2" w:hanging="2"/>
-            </w:pPr>
-            <w:r>
+              <w:rPr>
+                <w:rFonts w:ascii="Times New Roman" w:eastAsia="Times New Roman" w:hAnsi="Times New Roman" w:cs="Times New Roman"/>
+              </w:rPr>
+            </w:pPr>
+            <w:r>
+              <w:rPr>
+                <w:rFonts w:ascii="Times New Roman" w:eastAsia="Times New Roman" w:hAnsi="Times New Roman" w:cs="Times New Roman"/>
+              </w:rPr>
               <w:t>v 1.1</w:t>
             </w:r>
           </w:p>
@@ -558,7 +604,7 @@
         </w:trPr>
         <w:tc>
           <w:tcPr>
-            <w:tcW w:w="1885" w:type="dxa"/>
+            <w:tcW w:w="0" w:type="auto"/>
             <w:tcBorders>
               <w:top w:val="single" w:sz="6" w:space="0" w:color="000000"/>
               <w:left w:val="single" w:sz="4" w:space="0" w:color="000000"/>
@@ -571,18 +617,21 @@
             <w:pPr>
               <w:spacing w:line="240" w:lineRule="auto"/>
               <w:ind w:left="2" w:hanging="2"/>
-            </w:pPr>
-            <w:r>
-              <w:t>03/05</w:t>
-            </w:r>
-            <w:r>
-              <w:t>/2021</w:t>
-            </w:r>
-          </w:p>
-        </w:tc>
-        <w:tc>
-          <w:tcPr>
-            <w:tcW w:w="1984" w:type="dxa"/>
+              <w:rPr>
+                <w:rFonts w:ascii="Times New Roman" w:eastAsia="Times New Roman" w:hAnsi="Times New Roman" w:cs="Times New Roman"/>
+              </w:rPr>
+            </w:pPr>
+            <w:r>
+              <w:rPr>
+                <w:rFonts w:ascii="Times New Roman" w:eastAsia="Times New Roman" w:hAnsi="Times New Roman" w:cs="Times New Roman"/>
+              </w:rPr>
+              <w:t>03/05/2021</w:t>
+            </w:r>
+          </w:p>
+        </w:tc>
+        <w:tc>
+          <w:tcPr>
+            <w:tcW w:w="0" w:type="auto"/>
             <w:tcBorders>
               <w:top w:val="single" w:sz="6" w:space="0" w:color="000000"/>
               <w:left w:val="single" w:sz="6" w:space="0" w:color="000000"/>
@@ -595,12 +644,12 @@
             <w:pPr>
               <w:ind w:left="2" w:hanging="2"/>
               <w:rPr>
-                <w:lang w:val="en-US"/>
-              </w:rPr>
-            </w:pPr>
-            <w:r>
-              <w:rPr>
-                <w:lang w:val="en-US"/>
+                <w:rFonts w:ascii="Times New Roman" w:eastAsia="Times New Roman" w:hAnsi="Times New Roman" w:cs="Times New Roman"/>
+              </w:rPr>
+            </w:pPr>
+            <w:r>
+              <w:rPr>
+                <w:rFonts w:ascii="Times New Roman" w:eastAsia="Times New Roman" w:hAnsi="Times New Roman" w:cs="Times New Roman"/>
               </w:rPr>
               <w:t>Irina Erofeeva</w:t>
             </w:r>
@@ -609,12 +658,12 @@
             <w:pPr>
               <w:ind w:left="2" w:hanging="2"/>
               <w:rPr>
-                <w:lang w:val="en-US"/>
-              </w:rPr>
-            </w:pPr>
-            <w:r>
-              <w:rPr>
-                <w:lang w:val="en-US"/>
+                <w:rFonts w:ascii="Times New Roman" w:eastAsia="Times New Roman" w:hAnsi="Times New Roman" w:cs="Times New Roman"/>
+              </w:rPr>
+            </w:pPr>
+            <w:r>
+              <w:rPr>
+                <w:rFonts w:ascii="Times New Roman" w:eastAsia="Times New Roman" w:hAnsi="Times New Roman" w:cs="Times New Roman"/>
               </w:rPr>
               <w:t>Ömer Denizoğlu</w:t>
             </w:r>
@@ -623,12 +672,12 @@
             <w:pPr>
               <w:ind w:left="2" w:hanging="2"/>
               <w:rPr>
-                <w:lang w:val="en-US"/>
-              </w:rPr>
-            </w:pPr>
-            <w:r>
-              <w:rPr>
-                <w:lang w:val="en-US"/>
+                <w:rFonts w:ascii="Times New Roman" w:eastAsia="Times New Roman" w:hAnsi="Times New Roman" w:cs="Times New Roman"/>
+              </w:rPr>
+            </w:pPr>
+            <w:r>
+              <w:rPr>
+                <w:rFonts w:ascii="Times New Roman" w:eastAsia="Times New Roman" w:hAnsi="Times New Roman" w:cs="Times New Roman"/>
               </w:rPr>
               <w:t>Durali Alagöz</w:t>
             </w:r>
@@ -637,17 +686,20 @@
             <w:pPr>
               <w:ind w:left="2" w:hanging="2"/>
               <w:rPr>
-                <w:lang w:val="en-US"/>
-              </w:rPr>
-            </w:pPr>
-            <w:r>
+                <w:rFonts w:ascii="Times New Roman" w:eastAsia="Times New Roman" w:hAnsi="Times New Roman" w:cs="Times New Roman"/>
+              </w:rPr>
+            </w:pPr>
+            <w:r>
+              <w:rPr>
+                <w:rFonts w:ascii="Times New Roman" w:eastAsia="Times New Roman" w:hAnsi="Times New Roman" w:cs="Times New Roman"/>
+              </w:rPr>
               <w:t>M.Mert Dervişoğulları</w:t>
             </w:r>
           </w:p>
         </w:tc>
         <w:tc>
           <w:tcPr>
-            <w:tcW w:w="4111" w:type="dxa"/>
+            <w:tcW w:w="0" w:type="auto"/>
             <w:tcBorders>
               <w:top w:val="single" w:sz="6" w:space="0" w:color="000000"/>
               <w:left w:val="single" w:sz="6" w:space="0" w:color="000000"/>
@@ -661,12 +713,12 @@
               <w:spacing w:line="240" w:lineRule="auto"/>
               <w:ind w:left="2" w:hanging="2"/>
               <w:rPr>
-                <w:lang w:val="tr-TR"/>
-              </w:rPr>
-            </w:pPr>
-            <w:r>
-              <w:rPr>
-                <w:lang w:val="tr-TR"/>
+                <w:rFonts w:ascii="Times New Roman" w:eastAsia="Times New Roman" w:hAnsi="Times New Roman" w:cs="Times New Roman"/>
+              </w:rPr>
+            </w:pPr>
+            <w:r>
+              <w:rPr>
+                <w:rFonts w:ascii="Times New Roman" w:eastAsia="Times New Roman" w:hAnsi="Times New Roman" w:cs="Times New Roman"/>
               </w:rPr>
               <w:t>Third version</w:t>
             </w:r>
@@ -674,7 +726,7 @@
         </w:tc>
         <w:tc>
           <w:tcPr>
-            <w:tcW w:w="1134" w:type="dxa"/>
+            <w:tcW w:w="0" w:type="auto"/>
             <w:tcBorders>
               <w:top w:val="single" w:sz="6" w:space="0" w:color="000000"/>
               <w:left w:val="single" w:sz="6" w:space="0" w:color="000000"/>
@@ -687,12 +739,12 @@
             <w:pPr>
               <w:ind w:left="2" w:hanging="2"/>
               <w:rPr>
-                <w:lang w:val="tr-TR"/>
-              </w:rPr>
-            </w:pPr>
-            <w:r>
-              <w:rPr>
-                <w:lang w:val="tr-TR"/>
+                <w:rFonts w:ascii="Times New Roman" w:eastAsia="Times New Roman" w:hAnsi="Times New Roman" w:cs="Times New Roman"/>
+              </w:rPr>
+            </w:pPr>
+            <w:r>
+              <w:rPr>
+                <w:rFonts w:ascii="Times New Roman" w:eastAsia="Times New Roman" w:hAnsi="Times New Roman" w:cs="Times New Roman"/>
               </w:rPr>
               <w:t>v</w:t>
             </w:r>
@@ -700,7 +752,7 @@
             <w:bookmarkEnd w:id="0"/>
             <w:r>
               <w:rPr>
-                <w:lang w:val="tr-TR"/>
+                <w:rFonts w:ascii="Times New Roman" w:eastAsia="Times New Roman" w:hAnsi="Times New Roman" w:cs="Times New Roman"/>
               </w:rPr>
               <w:t xml:space="preserve"> 1.2</w:t>
             </w:r>
@@ -718,7 +770,6 @@
           <w:b/>
           <w:sz w:val="20"/>
           <w:szCs w:val="20"/>
-          <w:lang w:val="en-US"/>
         </w:rPr>
       </w:pPr>
     </w:p>
@@ -732,7 +783,6 @@
           <w:b/>
           <w:sz w:val="20"/>
           <w:szCs w:val="20"/>
-          <w:lang w:val="en-US"/>
         </w:rPr>
       </w:pPr>
     </w:p>
@@ -746,7 +796,6 @@
           <w:b/>
           <w:sz w:val="20"/>
           <w:szCs w:val="20"/>
-          <w:lang w:val="en-US"/>
         </w:rPr>
       </w:pPr>
     </w:p>
@@ -760,7 +809,6 @@
           <w:b/>
           <w:sz w:val="20"/>
           <w:szCs w:val="20"/>
-          <w:lang w:val="en-US"/>
         </w:rPr>
       </w:pPr>
     </w:p>
@@ -774,7 +822,6 @@
           <w:b/>
           <w:sz w:val="20"/>
           <w:szCs w:val="20"/>
-          <w:lang w:val="en-US"/>
         </w:rPr>
       </w:pPr>
     </w:p>
@@ -788,7 +835,6 @@
           <w:b/>
           <w:sz w:val="20"/>
           <w:szCs w:val="20"/>
-          <w:lang w:val="en-US"/>
         </w:rPr>
       </w:pPr>
     </w:p>
@@ -801,7 +847,6 @@
           <w:b/>
           <w:sz w:val="20"/>
           <w:szCs w:val="20"/>
-          <w:lang w:val="en-US"/>
         </w:rPr>
       </w:pPr>
       <w:r>
@@ -810,7 +855,6 @@
           <w:b/>
           <w:sz w:val="20"/>
           <w:szCs w:val="20"/>
-          <w:lang w:val="en-US"/>
         </w:rPr>
         <w:t>GROUP 4</w:t>
       </w:r>
@@ -823,7 +867,6 @@
           <w:rFonts w:ascii="Times New Roman" w:eastAsia="Times New Roman" w:hAnsi="Times New Roman" w:cs="Times New Roman"/>
           <w:sz w:val="20"/>
           <w:szCs w:val="20"/>
-          <w:lang w:val="en-US"/>
         </w:rPr>
       </w:pPr>
       <w:r>
@@ -831,7 +874,6 @@
           <w:rFonts w:ascii="Times New Roman" w:eastAsia="Times New Roman" w:hAnsi="Times New Roman" w:cs="Times New Roman"/>
           <w:sz w:val="20"/>
           <w:szCs w:val="20"/>
-          <w:lang w:val="en-US"/>
         </w:rPr>
         <w:t>Irina Erofeeva</w:t>
       </w:r>
@@ -844,7 +886,6 @@
           <w:rFonts w:ascii="Times New Roman" w:eastAsia="Times New Roman" w:hAnsi="Times New Roman" w:cs="Times New Roman"/>
           <w:sz w:val="20"/>
           <w:szCs w:val="20"/>
-          <w:lang w:val="en-US"/>
         </w:rPr>
       </w:pPr>
       <w:r>
@@ -852,7 +893,6 @@
           <w:rFonts w:ascii="Times New Roman" w:eastAsia="Times New Roman" w:hAnsi="Times New Roman" w:cs="Times New Roman"/>
           <w:sz w:val="20"/>
           <w:szCs w:val="20"/>
-          <w:lang w:val="en-US"/>
         </w:rPr>
         <w:t>Durali Alagöz</w:t>
       </w:r>
@@ -865,7 +905,6 @@
           <w:rFonts w:ascii="Times New Roman" w:eastAsia="Times New Roman" w:hAnsi="Times New Roman" w:cs="Times New Roman"/>
           <w:sz w:val="20"/>
           <w:szCs w:val="20"/>
-          <w:lang w:val="en-US"/>
         </w:rPr>
       </w:pPr>
       <w:r>
@@ -873,7 +912,6 @@
           <w:rFonts w:ascii="Times New Roman" w:eastAsia="Times New Roman" w:hAnsi="Times New Roman" w:cs="Times New Roman"/>
           <w:sz w:val="20"/>
           <w:szCs w:val="20"/>
-          <w:lang w:val="en-US"/>
         </w:rPr>
         <w:t>Ömer Denizoğlu</w:t>
       </w:r>
@@ -953,14 +991,25 @@
       </w:pPr>
     </w:p>
     <w:p>
+      <w:pPr>
+        <w:rPr>
+          <w:rFonts w:ascii="Times New Roman" w:eastAsia="Times New Roman" w:hAnsi="Times New Roman" w:cs="Times New Roman"/>
+        </w:rPr>
+      </w:pPr>
       <w:r>
         <w:br w:type="page"/>
       </w:r>
     </w:p>
-    <w:p/>
+    <w:p>
+      <w:pPr>
+        <w:rPr>
+          <w:rFonts w:ascii="Times New Roman" w:eastAsia="Times New Roman" w:hAnsi="Times New Roman" w:cs="Times New Roman"/>
+        </w:rPr>
+      </w:pPr>
+    </w:p>
     <w:tbl>
       <w:tblPr>
-        <w:tblStyle w:val="a2"/>
+        <w:tblStyle w:val="a6"/>
         <w:tblW w:w="9029" w:type="dxa"/>
         <w:tblBorders>
           <w:top w:val="single" w:sz="8" w:space="0" w:color="000000"/>
@@ -980,7 +1029,7 @@
       <w:tr>
         <w:tc>
           <w:tcPr>
-            <w:tcW w:w="4514" w:type="dxa"/>
+            <w:tcW w:w="0" w:type="auto"/>
             <w:shd w:val="clear" w:color="auto" w:fill="auto"/>
             <w:tcMar>
               <w:top w:w="100" w:type="dxa"/>
@@ -1000,15 +1049,21 @@
                 <w:between w:val="nil"/>
               </w:pBdr>
               <w:spacing w:line="240" w:lineRule="auto"/>
-            </w:pPr>
-            <w:r>
+              <w:rPr>
+                <w:rFonts w:ascii="Times New Roman" w:eastAsia="Times New Roman" w:hAnsi="Times New Roman" w:cs="Times New Roman"/>
+              </w:rPr>
+            </w:pPr>
+            <w:r>
+              <w:rPr>
+                <w:rFonts w:ascii="Times New Roman" w:eastAsia="Times New Roman" w:hAnsi="Times New Roman" w:cs="Times New Roman"/>
+              </w:rPr>
               <w:t>HRS</w:t>
             </w:r>
           </w:p>
         </w:tc>
         <w:tc>
           <w:tcPr>
-            <w:tcW w:w="4515" w:type="dxa"/>
+            <w:tcW w:w="0" w:type="auto"/>
             <w:shd w:val="clear" w:color="auto" w:fill="auto"/>
             <w:tcMar>
               <w:top w:w="100" w:type="dxa"/>
@@ -1029,12 +1084,12 @@
               </w:pBdr>
               <w:spacing w:line="240" w:lineRule="auto"/>
               <w:rPr>
-                <w:lang w:val="en-US"/>
-              </w:rPr>
-            </w:pPr>
-            <w:r>
-              <w:rPr>
-                <w:lang w:val="en-US"/>
+                <w:rFonts w:ascii="Times New Roman" w:eastAsia="Times New Roman" w:hAnsi="Times New Roman" w:cs="Times New Roman"/>
+              </w:rPr>
+            </w:pPr>
+            <w:r>
+              <w:rPr>
+                <w:rFonts w:ascii="Times New Roman" w:eastAsia="Times New Roman" w:hAnsi="Times New Roman" w:cs="Times New Roman"/>
               </w:rPr>
               <w:t>Hotel Reservation System - System under development</w:t>
             </w:r>
@@ -1044,7 +1099,7 @@
       <w:tr>
         <w:tc>
           <w:tcPr>
-            <w:tcW w:w="4514" w:type="dxa"/>
+            <w:tcW w:w="0" w:type="auto"/>
             <w:shd w:val="clear" w:color="auto" w:fill="auto"/>
             <w:tcMar>
               <w:top w:w="100" w:type="dxa"/>
@@ -1064,15 +1119,21 @@
                 <w:between w:val="nil"/>
               </w:pBdr>
               <w:spacing w:line="240" w:lineRule="auto"/>
-            </w:pPr>
-            <w:r>
+              <w:rPr>
+                <w:rFonts w:ascii="Times New Roman" w:eastAsia="Times New Roman" w:hAnsi="Times New Roman" w:cs="Times New Roman"/>
+              </w:rPr>
+            </w:pPr>
+            <w:r>
+              <w:rPr>
+                <w:rFonts w:ascii="Times New Roman" w:eastAsia="Times New Roman" w:hAnsi="Times New Roman" w:cs="Times New Roman"/>
+              </w:rPr>
               <w:t>Receptionist</w:t>
             </w:r>
           </w:p>
         </w:tc>
         <w:tc>
           <w:tcPr>
-            <w:tcW w:w="4515" w:type="dxa"/>
+            <w:tcW w:w="0" w:type="auto"/>
             <w:shd w:val="clear" w:color="auto" w:fill="auto"/>
             <w:tcMar>
               <w:top w:w="100" w:type="dxa"/>
@@ -1093,12 +1154,12 @@
               </w:pBdr>
               <w:spacing w:line="240" w:lineRule="auto"/>
               <w:rPr>
-                <w:lang w:val="en-US"/>
-              </w:rPr>
-            </w:pPr>
-            <w:r>
-              <w:rPr>
-                <w:lang w:val="en-US"/>
+                <w:rFonts w:ascii="Times New Roman" w:eastAsia="Times New Roman" w:hAnsi="Times New Roman" w:cs="Times New Roman"/>
+              </w:rPr>
+            </w:pPr>
+            <w:r>
+              <w:rPr>
+                <w:rFonts w:ascii="Times New Roman" w:eastAsia="Times New Roman" w:hAnsi="Times New Roman" w:cs="Times New Roman"/>
               </w:rPr>
               <w:t>Is a worker of a hotel that is serving new coming hotel guests and helps them to complete their reservation of hotel facilities</w:t>
             </w:r>
@@ -1108,7 +1169,7 @@
       <w:tr>
         <w:tc>
           <w:tcPr>
-            <w:tcW w:w="4514" w:type="dxa"/>
+            <w:tcW w:w="0" w:type="auto"/>
             <w:shd w:val="clear" w:color="auto" w:fill="auto"/>
             <w:tcMar>
               <w:top w:w="100" w:type="dxa"/>
@@ -1128,15 +1189,21 @@
                 <w:between w:val="nil"/>
               </w:pBdr>
               <w:spacing w:line="240" w:lineRule="auto"/>
-            </w:pPr>
-            <w:r>
+              <w:rPr>
+                <w:rFonts w:ascii="Times New Roman" w:eastAsia="Times New Roman" w:hAnsi="Times New Roman" w:cs="Times New Roman"/>
+              </w:rPr>
+            </w:pPr>
+            <w:r>
+              <w:rPr>
+                <w:rFonts w:ascii="Times New Roman" w:eastAsia="Times New Roman" w:hAnsi="Times New Roman" w:cs="Times New Roman"/>
+              </w:rPr>
               <w:t>Hotel Guest</w:t>
             </w:r>
           </w:p>
         </w:tc>
         <w:tc>
           <w:tcPr>
-            <w:tcW w:w="4515" w:type="dxa"/>
+            <w:tcW w:w="0" w:type="auto"/>
             <w:shd w:val="clear" w:color="auto" w:fill="auto"/>
             <w:tcMar>
               <w:top w:w="100" w:type="dxa"/>
@@ -1157,12 +1224,12 @@
               </w:pBdr>
               <w:spacing w:line="240" w:lineRule="auto"/>
               <w:rPr>
-                <w:lang w:val="en-US"/>
-              </w:rPr>
-            </w:pPr>
-            <w:r>
-              <w:rPr>
-                <w:lang w:val="en-US"/>
+                <w:rFonts w:ascii="Times New Roman" w:eastAsia="Times New Roman" w:hAnsi="Times New Roman" w:cs="Times New Roman"/>
+              </w:rPr>
+            </w:pPr>
+            <w:r>
+              <w:rPr>
+                <w:rFonts w:ascii="Times New Roman" w:eastAsia="Times New Roman" w:hAnsi="Times New Roman" w:cs="Times New Roman"/>
               </w:rPr>
               <w:t>Is a person who would like to purchase any service provided by the hotel.</w:t>
             </w:r>
@@ -1172,7 +1239,7 @@
       <w:tr>
         <w:tc>
           <w:tcPr>
-            <w:tcW w:w="4514" w:type="dxa"/>
+            <w:tcW w:w="0" w:type="auto"/>
             <w:shd w:val="clear" w:color="auto" w:fill="auto"/>
             <w:tcMar>
               <w:top w:w="100" w:type="dxa"/>
@@ -1192,15 +1259,21 @@
                 <w:between w:val="nil"/>
               </w:pBdr>
               <w:spacing w:line="240" w:lineRule="auto"/>
-            </w:pPr>
-            <w:r>
+              <w:rPr>
+                <w:rFonts w:ascii="Times New Roman" w:eastAsia="Times New Roman" w:hAnsi="Times New Roman" w:cs="Times New Roman"/>
+              </w:rPr>
+            </w:pPr>
+            <w:r>
+              <w:rPr>
+                <w:rFonts w:ascii="Times New Roman" w:eastAsia="Times New Roman" w:hAnsi="Times New Roman" w:cs="Times New Roman"/>
+              </w:rPr>
               <w:t>Hotel Manager</w:t>
             </w:r>
           </w:p>
         </w:tc>
         <w:tc>
           <w:tcPr>
-            <w:tcW w:w="4515" w:type="dxa"/>
+            <w:tcW w:w="0" w:type="auto"/>
             <w:shd w:val="clear" w:color="auto" w:fill="auto"/>
             <w:tcMar>
               <w:top w:w="100" w:type="dxa"/>
@@ -1221,12 +1294,12 @@
               </w:pBdr>
               <w:spacing w:line="240" w:lineRule="auto"/>
               <w:rPr>
-                <w:lang w:val="en-US"/>
-              </w:rPr>
-            </w:pPr>
-            <w:r>
-              <w:rPr>
-                <w:lang w:val="en-US"/>
+                <w:rFonts w:ascii="Times New Roman" w:eastAsia="Times New Roman" w:hAnsi="Times New Roman" w:cs="Times New Roman"/>
+              </w:rPr>
+            </w:pPr>
+            <w:r>
+              <w:rPr>
+                <w:rFonts w:ascii="Times New Roman" w:eastAsia="Times New Roman" w:hAnsi="Times New Roman" w:cs="Times New Roman"/>
               </w:rPr>
               <w:t>Is a worker of the hotel, who monitors the operation of hotel services, monitors the hotel's occupancy status and manages user accounts to assign the level of access to the system.</w:t>
             </w:r>
@@ -1236,7 +1309,7 @@
       <w:tr>
         <w:tc>
           <w:tcPr>
-            <w:tcW w:w="4514" w:type="dxa"/>
+            <w:tcW w:w="0" w:type="auto"/>
             <w:shd w:val="clear" w:color="auto" w:fill="auto"/>
             <w:tcMar>
               <w:top w:w="100" w:type="dxa"/>
@@ -1256,15 +1329,21 @@
                 <w:between w:val="nil"/>
               </w:pBdr>
               <w:spacing w:line="240" w:lineRule="auto"/>
-            </w:pPr>
-            <w:r>
-              <w:t>Supplementary Services</w:t>
-            </w:r>
-          </w:p>
-        </w:tc>
-        <w:tc>
-          <w:tcPr>
-            <w:tcW w:w="4515" w:type="dxa"/>
+              <w:rPr>
+                <w:rFonts w:ascii="Times New Roman" w:eastAsia="Times New Roman" w:hAnsi="Times New Roman" w:cs="Times New Roman"/>
+              </w:rPr>
+            </w:pPr>
+            <w:r>
+              <w:rPr>
+                <w:rFonts w:ascii="Times New Roman" w:eastAsia="Times New Roman" w:hAnsi="Times New Roman" w:cs="Times New Roman"/>
+              </w:rPr>
+              <w:t>Services</w:t>
+            </w:r>
+          </w:p>
+        </w:tc>
+        <w:tc>
+          <w:tcPr>
+            <w:tcW w:w="0" w:type="auto"/>
             <w:shd w:val="clear" w:color="auto" w:fill="auto"/>
             <w:tcMar>
               <w:top w:w="100" w:type="dxa"/>
@@ -1285,14 +1364,20 @@
               </w:pBdr>
               <w:spacing w:line="240" w:lineRule="auto"/>
               <w:rPr>
-                <w:lang w:val="en-US"/>
-              </w:rPr>
-            </w:pPr>
-            <w:r>
-              <w:rPr>
-                <w:lang w:val="en-US"/>
-              </w:rPr>
-              <w:t>Services provided by the hotel that a guest can order: meal, banquet hall, transfer, sport facilities. But they do not include room booking and cleaning - these services are covered by other terms.</w:t>
+                <w:rFonts w:ascii="Times New Roman" w:eastAsia="Times New Roman" w:hAnsi="Times New Roman" w:cs="Times New Roman"/>
+              </w:rPr>
+            </w:pPr>
+            <w:r>
+              <w:rPr>
+                <w:rFonts w:ascii="Times New Roman" w:eastAsia="Times New Roman" w:hAnsi="Times New Roman" w:cs="Times New Roman"/>
+              </w:rPr>
+              <w:t>Services provided by the hotel that a guest can order: meal, banq</w:t>
+            </w:r>
+            <w:r>
+              <w:rPr>
+                <w:rFonts w:ascii="Times New Roman" w:eastAsia="Times New Roman" w:hAnsi="Times New Roman" w:cs="Times New Roman"/>
+              </w:rPr>
+              <w:t>uet hall, transfer, sport facilities. But they do not include room booking and cleaning - these services are covered by other terms.</w:t>
             </w:r>
           </w:p>
         </w:tc>
@@ -1300,7 +1385,7 @@
       <w:tr>
         <w:tc>
           <w:tcPr>
-            <w:tcW w:w="4514" w:type="dxa"/>
+            <w:tcW w:w="0" w:type="auto"/>
             <w:shd w:val="clear" w:color="auto" w:fill="auto"/>
             <w:tcMar>
               <w:top w:w="100" w:type="dxa"/>
@@ -1320,15 +1405,21 @@
                 <w:between w:val="nil"/>
               </w:pBdr>
               <w:spacing w:line="240" w:lineRule="auto"/>
-            </w:pPr>
-            <w:r>
+              <w:rPr>
+                <w:rFonts w:ascii="Times New Roman" w:eastAsia="Times New Roman" w:hAnsi="Times New Roman" w:cs="Times New Roman"/>
+              </w:rPr>
+            </w:pPr>
+            <w:r>
+              <w:rPr>
+                <w:rFonts w:ascii="Times New Roman" w:eastAsia="Times New Roman" w:hAnsi="Times New Roman" w:cs="Times New Roman"/>
+              </w:rPr>
               <w:t>Entry Card</w:t>
             </w:r>
           </w:p>
         </w:tc>
         <w:tc>
           <w:tcPr>
-            <w:tcW w:w="4515" w:type="dxa"/>
+            <w:tcW w:w="0" w:type="auto"/>
             <w:shd w:val="clear" w:color="auto" w:fill="auto"/>
             <w:tcMar>
               <w:top w:w="100" w:type="dxa"/>
@@ -1349,26 +1440,22 @@
               </w:pBdr>
               <w:spacing w:line="240" w:lineRule="auto"/>
               <w:rPr>
-                <w:lang w:val="en-US"/>
-              </w:rPr>
-            </w:pPr>
-            <w:r>
-              <w:rPr>
-                <w:lang w:val="en-US"/>
-              </w:rPr>
-              <w:t>The card that is given to the hotel guest as a key to the room. It is also used as a card that a guest provides when he/she is using additional paid services, so that card collects all the information ab</w:t>
-            </w:r>
-            <w:r>
-              <w:rPr>
-                <w:lang w:val="en-US"/>
-              </w:rPr>
-              <w:t>out purchased services. Based on</w:t>
-            </w:r>
-            <w:r>
-              <w:rPr>
-                <w:lang w:val="en-US"/>
-              </w:rPr>
-              <w:t xml:space="preserve"> information in this card the bill is calculated to provide it to the guests in the end of his/her vacation in the hotel</w:t>
+                <w:rFonts w:ascii="Times New Roman" w:eastAsia="Times New Roman" w:hAnsi="Times New Roman" w:cs="Times New Roman"/>
+              </w:rPr>
+            </w:pPr>
+            <w:bookmarkStart w:id="1" w:name="_heading=h.gjdgxs" w:colFirst="0" w:colLast="0"/>
+            <w:bookmarkEnd w:id="1"/>
+            <w:r>
+              <w:rPr>
+                <w:rFonts w:ascii="Times New Roman" w:eastAsia="Times New Roman" w:hAnsi="Times New Roman" w:cs="Times New Roman"/>
+              </w:rPr>
+              <w:t>The card that is given to the hotel guest as a key to the room. It is also used as a card that a guest provides</w:t>
+            </w:r>
+            <w:r>
+              <w:rPr>
+                <w:rFonts w:ascii="Times New Roman" w:eastAsia="Times New Roman" w:hAnsi="Times New Roman" w:cs="Times New Roman"/>
+              </w:rPr>
+              <w:t xml:space="preserve"> when he/she is using additional paid services, so that card collects all the information about purchased services. Based on information in this card the bill is calculated to provide it to the guests in the end of his/her vacation in the hotel</w:t>
             </w:r>
           </w:p>
         </w:tc>
@@ -1376,7 +1463,7 @@
       <w:tr>
         <w:tc>
           <w:tcPr>
-            <w:tcW w:w="4514" w:type="dxa"/>
+            <w:tcW w:w="0" w:type="auto"/>
             <w:shd w:val="clear" w:color="auto" w:fill="auto"/>
             <w:tcMar>
               <w:top w:w="100" w:type="dxa"/>
@@ -1396,15 +1483,21 @@
                 <w:between w:val="nil"/>
               </w:pBdr>
               <w:spacing w:line="240" w:lineRule="auto"/>
-            </w:pPr>
-            <w:r>
+              <w:rPr>
+                <w:rFonts w:ascii="Times New Roman" w:eastAsia="Times New Roman" w:hAnsi="Times New Roman" w:cs="Times New Roman"/>
+              </w:rPr>
+            </w:pPr>
+            <w:r>
+              <w:rPr>
+                <w:rFonts w:ascii="Times New Roman" w:eastAsia="Times New Roman" w:hAnsi="Times New Roman" w:cs="Times New Roman"/>
+              </w:rPr>
               <w:t>Kiosk</w:t>
             </w:r>
           </w:p>
         </w:tc>
         <w:tc>
           <w:tcPr>
-            <w:tcW w:w="4515" w:type="dxa"/>
+            <w:tcW w:w="0" w:type="auto"/>
             <w:shd w:val="clear" w:color="auto" w:fill="auto"/>
             <w:tcMar>
               <w:top w:w="100" w:type="dxa"/>
@@ -1425,14 +1518,20 @@
               </w:pBdr>
               <w:spacing w:line="240" w:lineRule="auto"/>
               <w:rPr>
-                <w:lang w:val="en-US"/>
-              </w:rPr>
-            </w:pPr>
-            <w:r>
-              <w:rPr>
-                <w:lang w:val="en-US"/>
-              </w:rPr>
-              <w:t>The device on which the Hotel Reservation System is installed. These devices must be available for use in the hotel lobby.</w:t>
+                <w:rFonts w:ascii="Times New Roman" w:eastAsia="Times New Roman" w:hAnsi="Times New Roman" w:cs="Times New Roman"/>
+              </w:rPr>
+            </w:pPr>
+            <w:r>
+              <w:rPr>
+                <w:rFonts w:ascii="Times New Roman" w:eastAsia="Times New Roman" w:hAnsi="Times New Roman" w:cs="Times New Roman"/>
+              </w:rPr>
+              <w:t xml:space="preserve">The </w:t>
+            </w:r>
+            <w:r>
+              <w:rPr>
+                <w:rFonts w:ascii="Times New Roman" w:eastAsia="Times New Roman" w:hAnsi="Times New Roman" w:cs="Times New Roman"/>
+              </w:rPr>
+              <w:t>device on which the Hotel Reservation System is installed. These devices must be available for use in the hotel lobby.</w:t>
             </w:r>
           </w:p>
         </w:tc>
@@ -1440,7 +1539,7 @@
       <w:tr>
         <w:tc>
           <w:tcPr>
-            <w:tcW w:w="4514" w:type="dxa"/>
+            <w:tcW w:w="0" w:type="auto"/>
             <w:shd w:val="clear" w:color="auto" w:fill="auto"/>
             <w:tcMar>
               <w:top w:w="100" w:type="dxa"/>
@@ -1460,15 +1559,21 @@
                 <w:between w:val="nil"/>
               </w:pBdr>
               <w:spacing w:line="240" w:lineRule="auto"/>
-            </w:pPr>
-            <w:r>
+              <w:rPr>
+                <w:rFonts w:ascii="Times New Roman" w:eastAsia="Times New Roman" w:hAnsi="Times New Roman" w:cs="Times New Roman"/>
+              </w:rPr>
+            </w:pPr>
+            <w:r>
+              <w:rPr>
+                <w:rFonts w:ascii="Times New Roman" w:eastAsia="Times New Roman" w:hAnsi="Times New Roman" w:cs="Times New Roman"/>
+              </w:rPr>
               <w:t>Touch screen</w:t>
             </w:r>
           </w:p>
         </w:tc>
         <w:tc>
           <w:tcPr>
-            <w:tcW w:w="4515" w:type="dxa"/>
+            <w:tcW w:w="0" w:type="auto"/>
             <w:shd w:val="clear" w:color="auto" w:fill="auto"/>
             <w:tcMar>
               <w:top w:w="100" w:type="dxa"/>
@@ -1482,12 +1587,12 @@
               <w:widowControl w:val="0"/>
               <w:spacing w:line="240" w:lineRule="auto"/>
               <w:rPr>
-                <w:lang w:val="en-US"/>
-              </w:rPr>
-            </w:pPr>
-            <w:r>
-              <w:rPr>
-                <w:lang w:val="en-US"/>
+                <w:rFonts w:ascii="Times New Roman" w:eastAsia="Times New Roman" w:hAnsi="Times New Roman" w:cs="Times New Roman"/>
+              </w:rPr>
+            </w:pPr>
+            <w:r>
+              <w:rPr>
+                <w:rFonts w:ascii="Times New Roman" w:eastAsia="Times New Roman" w:hAnsi="Times New Roman" w:cs="Times New Roman"/>
               </w:rPr>
               <w:t>The device on which the Hotel Reservation System is installed. These devices must be available for use in the hotel rooms.</w:t>
             </w:r>
@@ -1497,7 +1602,7 @@
       <w:tr>
         <w:tc>
           <w:tcPr>
-            <w:tcW w:w="4514" w:type="dxa"/>
+            <w:tcW w:w="0" w:type="auto"/>
             <w:shd w:val="clear" w:color="auto" w:fill="auto"/>
             <w:tcMar>
               <w:top w:w="100" w:type="dxa"/>
@@ -1518,12 +1623,12 @@
               </w:pBdr>
               <w:spacing w:line="240" w:lineRule="auto"/>
               <w:rPr>
-                <w:lang w:val="en-US"/>
-              </w:rPr>
-            </w:pPr>
-            <w:r>
-              <w:rPr>
-                <w:lang w:val="en-US"/>
+                <w:rFonts w:ascii="Times New Roman" w:eastAsia="Times New Roman" w:hAnsi="Times New Roman" w:cs="Times New Roman"/>
+              </w:rPr>
+            </w:pPr>
+            <w:r>
+              <w:rPr>
+                <w:rFonts w:ascii="Times New Roman" w:eastAsia="Times New Roman" w:hAnsi="Times New Roman" w:cs="Times New Roman"/>
               </w:rPr>
               <w:t>UC1</w:t>
             </w:r>
@@ -1531,7 +1636,7 @@
         </w:tc>
         <w:tc>
           <w:tcPr>
-            <w:tcW w:w="4515" w:type="dxa"/>
+            <w:tcW w:w="0" w:type="auto"/>
             <w:shd w:val="clear" w:color="auto" w:fill="auto"/>
             <w:tcMar>
               <w:top w:w="100" w:type="dxa"/>
@@ -1541,37 +1646,17 @@
             </w:tcMar>
           </w:tcPr>
           <w:p>
-            <w:r>
-              <w:rPr>
+            <w:pPr>
+              <w:rPr>
+                <w:rFonts w:ascii="Times New Roman" w:eastAsia="Times New Roman" w:hAnsi="Times New Roman" w:cs="Times New Roman"/>
+              </w:rPr>
+            </w:pPr>
+            <w:r>
+              <w:rPr>
+                <w:rFonts w:ascii="Times New Roman" w:eastAsia="Times New Roman" w:hAnsi="Times New Roman" w:cs="Times New Roman"/>
                 <w:color w:val="000000"/>
               </w:rPr>
-              <w:t>Use Case 1</w:t>
-            </w:r>
-            <w:r>
-              <w:rPr>
-                <w:color w:val="000000"/>
-                <w:lang w:val="en-US"/>
-              </w:rPr>
-              <w:t xml:space="preserve"> </w:t>
-            </w:r>
-            <w:r>
-              <w:rPr>
-                <w:color w:val="000000"/>
-              </w:rPr>
-              <w:t>–</w:t>
-            </w:r>
-            <w:r>
-              <w:rPr>
-                <w:color w:val="000000"/>
-                <w:lang w:val="en-US"/>
-              </w:rPr>
-              <w:t xml:space="preserve"> </w:t>
-            </w:r>
-            <w:r>
-              <w:rPr>
-                <w:color w:val="000000"/>
-              </w:rPr>
-              <w:t>Manage Accounts</w:t>
+              <w:t>Use Case 1 – Manage Accounts</w:t>
             </w:r>
           </w:p>
         </w:tc>
@@ -1579,7 +1664,7 @@
       <w:tr>
         <w:tc>
           <w:tcPr>
-            <w:tcW w:w="4514" w:type="dxa"/>
+            <w:tcW w:w="0" w:type="auto"/>
             <w:shd w:val="clear" w:color="auto" w:fill="auto"/>
             <w:tcMar>
               <w:top w:w="100" w:type="dxa"/>
@@ -1600,12 +1685,12 @@
               </w:pBdr>
               <w:spacing w:line="240" w:lineRule="auto"/>
               <w:rPr>
-                <w:lang w:val="en-US"/>
-              </w:rPr>
-            </w:pPr>
-            <w:r>
-              <w:rPr>
-                <w:lang w:val="en-US"/>
+                <w:rFonts w:ascii="Times New Roman" w:eastAsia="Times New Roman" w:hAnsi="Times New Roman" w:cs="Times New Roman"/>
+              </w:rPr>
+            </w:pPr>
+            <w:r>
+              <w:rPr>
+                <w:rFonts w:ascii="Times New Roman" w:eastAsia="Times New Roman" w:hAnsi="Times New Roman" w:cs="Times New Roman"/>
               </w:rPr>
               <w:t>UC2</w:t>
             </w:r>
@@ -1613,7 +1698,7 @@
         </w:tc>
         <w:tc>
           <w:tcPr>
-            <w:tcW w:w="4515" w:type="dxa"/>
+            <w:tcW w:w="0" w:type="auto"/>
             <w:shd w:val="clear" w:color="auto" w:fill="auto"/>
             <w:tcMar>
               <w:top w:w="100" w:type="dxa"/>
@@ -1624,23 +1709,23 @@
           </w:tcPr>
           <w:p>
             <w:pPr>
-              <w:pStyle w:val="NormalWeb"/>
-              <w:spacing w:before="0" w:beforeAutospacing="0" w:after="160" w:afterAutospacing="0"/>
-              <w:rPr>
-                <w:rFonts w:ascii="Arial" w:hAnsi="Arial" w:cs="Arial"/>
+              <w:pBdr>
+                <w:top w:val="nil"/>
+                <w:left w:val="nil"/>
+                <w:bottom w:val="nil"/>
+                <w:right w:val="nil"/>
+                <w:between w:val="nil"/>
+              </w:pBdr>
+              <w:spacing w:after="160" w:line="240" w:lineRule="auto"/>
+              <w:rPr>
+                <w:rFonts w:ascii="Times New Roman" w:eastAsia="Times New Roman" w:hAnsi="Times New Roman" w:cs="Times New Roman"/>
                 <w:color w:val="000000"/>
-                <w:sz w:val="22"/>
-                <w:szCs w:val="22"/>
-                <w:lang w:val="en-US"/>
-              </w:rPr>
-            </w:pPr>
-            <w:r>
-              <w:rPr>
-                <w:rFonts w:ascii="Arial" w:hAnsi="Arial" w:cs="Arial"/>
+              </w:rPr>
+            </w:pPr>
+            <w:r>
+              <w:rPr>
+                <w:rFonts w:ascii="Times New Roman" w:eastAsia="Times New Roman" w:hAnsi="Times New Roman" w:cs="Times New Roman"/>
                 <w:color w:val="000000"/>
-                <w:sz w:val="22"/>
-                <w:szCs w:val="22"/>
-                <w:lang w:val="en-US"/>
               </w:rPr>
               <w:t>Use Case 2 – Manage Reservation of Room</w:t>
             </w:r>
@@ -1650,7 +1735,7 @@
       <w:tr>
         <w:tc>
           <w:tcPr>
-            <w:tcW w:w="4514" w:type="dxa"/>
+            <w:tcW w:w="0" w:type="auto"/>
             <w:shd w:val="clear" w:color="auto" w:fill="auto"/>
             <w:tcMar>
               <w:top w:w="100" w:type="dxa"/>
@@ -1671,12 +1756,12 @@
               </w:pBdr>
               <w:spacing w:line="240" w:lineRule="auto"/>
               <w:rPr>
-                <w:lang w:val="en-US"/>
-              </w:rPr>
-            </w:pPr>
-            <w:r>
-              <w:rPr>
-                <w:lang w:val="en-US"/>
+                <w:rFonts w:ascii="Times New Roman" w:eastAsia="Times New Roman" w:hAnsi="Times New Roman" w:cs="Times New Roman"/>
+              </w:rPr>
+            </w:pPr>
+            <w:r>
+              <w:rPr>
+                <w:rFonts w:ascii="Times New Roman" w:eastAsia="Times New Roman" w:hAnsi="Times New Roman" w:cs="Times New Roman"/>
               </w:rPr>
               <w:t>UC3</w:t>
             </w:r>
@@ -1684,7 +1769,7 @@
         </w:tc>
         <w:tc>
           <w:tcPr>
-            <w:tcW w:w="4515" w:type="dxa"/>
+            <w:tcW w:w="0" w:type="auto"/>
             <w:shd w:val="clear" w:color="auto" w:fill="auto"/>
             <w:tcMar>
               <w:top w:w="100" w:type="dxa"/>
@@ -1696,13 +1781,13 @@
           <w:p>
             <w:pPr>
               <w:rPr>
-                <w:lang w:val="en-US"/>
-              </w:rPr>
-            </w:pPr>
-            <w:r>
-              <w:rPr>
+                <w:rFonts w:ascii="Times New Roman" w:eastAsia="Times New Roman" w:hAnsi="Times New Roman" w:cs="Times New Roman"/>
+              </w:rPr>
+            </w:pPr>
+            <w:r>
+              <w:rPr>
+                <w:rFonts w:ascii="Times New Roman" w:eastAsia="Times New Roman" w:hAnsi="Times New Roman" w:cs="Times New Roman"/>
                 <w:color w:val="000000"/>
-                <w:lang w:val="en-US"/>
               </w:rPr>
               <w:t>Use Case 3 – Manage Reservation of Room Cleaning</w:t>
             </w:r>
@@ -1712,7 +1797,7 @@
       <w:tr>
         <w:tc>
           <w:tcPr>
-            <w:tcW w:w="4514" w:type="dxa"/>
+            <w:tcW w:w="0" w:type="auto"/>
             <w:shd w:val="clear" w:color="auto" w:fill="auto"/>
             <w:tcMar>
               <w:top w:w="100" w:type="dxa"/>
@@ -1733,12 +1818,12 @@
               </w:pBdr>
               <w:spacing w:line="240" w:lineRule="auto"/>
               <w:rPr>
-                <w:lang w:val="en-US"/>
-              </w:rPr>
-            </w:pPr>
-            <w:r>
-              <w:rPr>
-                <w:lang w:val="en-US"/>
+                <w:rFonts w:ascii="Times New Roman" w:eastAsia="Times New Roman" w:hAnsi="Times New Roman" w:cs="Times New Roman"/>
+              </w:rPr>
+            </w:pPr>
+            <w:r>
+              <w:rPr>
+                <w:rFonts w:ascii="Times New Roman" w:eastAsia="Times New Roman" w:hAnsi="Times New Roman" w:cs="Times New Roman"/>
               </w:rPr>
               <w:t>UC4</w:t>
             </w:r>
@@ -1746,7 +1831,7 @@
         </w:tc>
         <w:tc>
           <w:tcPr>
-            <w:tcW w:w="4515" w:type="dxa"/>
+            <w:tcW w:w="0" w:type="auto"/>
             <w:shd w:val="clear" w:color="auto" w:fill="auto"/>
             <w:tcMar>
               <w:top w:w="100" w:type="dxa"/>
@@ -1758,13 +1843,13 @@
           <w:p>
             <w:pPr>
               <w:rPr>
-                <w:lang w:val="en-US"/>
-              </w:rPr>
-            </w:pPr>
-            <w:r>
-              <w:rPr>
+                <w:rFonts w:ascii="Times New Roman" w:eastAsia="Times New Roman" w:hAnsi="Times New Roman" w:cs="Times New Roman"/>
+              </w:rPr>
+            </w:pPr>
+            <w:r>
+              <w:rPr>
+                <w:rFonts w:ascii="Times New Roman" w:eastAsia="Times New Roman" w:hAnsi="Times New Roman" w:cs="Times New Roman"/>
                 <w:color w:val="000000"/>
-                <w:lang w:val="en-US"/>
               </w:rPr>
               <w:t>Use Case 4 – Manage Reservation of Other Services</w:t>
             </w:r>
@@ -1774,7 +1859,7 @@
       <w:tr>
         <w:tc>
           <w:tcPr>
-            <w:tcW w:w="4514" w:type="dxa"/>
+            <w:tcW w:w="0" w:type="auto"/>
             <w:shd w:val="clear" w:color="auto" w:fill="auto"/>
             <w:tcMar>
               <w:top w:w="100" w:type="dxa"/>
@@ -1795,12 +1880,12 @@
               </w:pBdr>
               <w:spacing w:line="240" w:lineRule="auto"/>
               <w:rPr>
-                <w:lang w:val="en-US"/>
-              </w:rPr>
-            </w:pPr>
-            <w:r>
-              <w:rPr>
-                <w:lang w:val="en-US"/>
+                <w:rFonts w:ascii="Times New Roman" w:eastAsia="Times New Roman" w:hAnsi="Times New Roman" w:cs="Times New Roman"/>
+              </w:rPr>
+            </w:pPr>
+            <w:r>
+              <w:rPr>
+                <w:rFonts w:ascii="Times New Roman" w:eastAsia="Times New Roman" w:hAnsi="Times New Roman" w:cs="Times New Roman"/>
               </w:rPr>
               <w:t>UC5</w:t>
             </w:r>
@@ -1808,7 +1893,7 @@
         </w:tc>
         <w:tc>
           <w:tcPr>
-            <w:tcW w:w="4515" w:type="dxa"/>
+            <w:tcW w:w="0" w:type="auto"/>
             <w:shd w:val="clear" w:color="auto" w:fill="auto"/>
             <w:tcMar>
               <w:top w:w="100" w:type="dxa"/>
@@ -1820,13 +1905,13 @@
           <w:p>
             <w:pPr>
               <w:rPr>
-                <w:lang w:val="en-US"/>
-              </w:rPr>
-            </w:pPr>
-            <w:r>
-              <w:rPr>
+                <w:rFonts w:ascii="Times New Roman" w:eastAsia="Times New Roman" w:hAnsi="Times New Roman" w:cs="Times New Roman"/>
+              </w:rPr>
+            </w:pPr>
+            <w:r>
+              <w:rPr>
+                <w:rFonts w:ascii="Times New Roman" w:eastAsia="Times New Roman" w:hAnsi="Times New Roman" w:cs="Times New Roman"/>
                 <w:color w:val="000000"/>
-                <w:lang w:val="en-US"/>
               </w:rPr>
               <w:t>Use Case 5 – Make Payment in Cash</w:t>
             </w:r>
@@ -1836,7 +1921,7 @@
       <w:tr>
         <w:tc>
           <w:tcPr>
-            <w:tcW w:w="4514" w:type="dxa"/>
+            <w:tcW w:w="0" w:type="auto"/>
             <w:shd w:val="clear" w:color="auto" w:fill="auto"/>
             <w:tcMar>
               <w:top w:w="100" w:type="dxa"/>
@@ -1857,12 +1942,12 @@
               </w:pBdr>
               <w:spacing w:line="240" w:lineRule="auto"/>
               <w:rPr>
-                <w:lang w:val="en-US"/>
-              </w:rPr>
-            </w:pPr>
-            <w:r>
-              <w:rPr>
-                <w:lang w:val="en-US"/>
+                <w:rFonts w:ascii="Times New Roman" w:eastAsia="Times New Roman" w:hAnsi="Times New Roman" w:cs="Times New Roman"/>
+              </w:rPr>
+            </w:pPr>
+            <w:r>
+              <w:rPr>
+                <w:rFonts w:ascii="Times New Roman" w:eastAsia="Times New Roman" w:hAnsi="Times New Roman" w:cs="Times New Roman"/>
               </w:rPr>
               <w:t>UC6</w:t>
             </w:r>
@@ -1870,7 +1955,7 @@
         </w:tc>
         <w:tc>
           <w:tcPr>
-            <w:tcW w:w="4515" w:type="dxa"/>
+            <w:tcW w:w="0" w:type="auto"/>
             <w:shd w:val="clear" w:color="auto" w:fill="auto"/>
             <w:tcMar>
               <w:top w:w="100" w:type="dxa"/>
@@ -1882,13 +1967,13 @@
           <w:p>
             <w:pPr>
               <w:rPr>
-                <w:lang w:val="en-US"/>
-              </w:rPr>
-            </w:pPr>
-            <w:r>
-              <w:rPr>
+                <w:rFonts w:ascii="Times New Roman" w:eastAsia="Times New Roman" w:hAnsi="Times New Roman" w:cs="Times New Roman"/>
+              </w:rPr>
+            </w:pPr>
+            <w:r>
+              <w:rPr>
+                <w:rFonts w:ascii="Times New Roman" w:eastAsia="Times New Roman" w:hAnsi="Times New Roman" w:cs="Times New Roman"/>
                 <w:color w:val="000000"/>
-                <w:lang w:val="en-US"/>
               </w:rPr>
               <w:t>Use Case 6 – Make Payment by Credit Card</w:t>
             </w:r>
@@ -1898,7 +1983,7 @@
       <w:tr>
         <w:tc>
           <w:tcPr>
-            <w:tcW w:w="4514" w:type="dxa"/>
+            <w:tcW w:w="0" w:type="auto"/>
             <w:shd w:val="clear" w:color="auto" w:fill="auto"/>
             <w:tcMar>
               <w:top w:w="100" w:type="dxa"/>
@@ -1919,12 +2004,12 @@
               </w:pBdr>
               <w:spacing w:line="240" w:lineRule="auto"/>
               <w:rPr>
-                <w:lang w:val="en-US"/>
-              </w:rPr>
-            </w:pPr>
-            <w:r>
-              <w:rPr>
-                <w:lang w:val="en-US"/>
+                <w:rFonts w:ascii="Times New Roman" w:eastAsia="Times New Roman" w:hAnsi="Times New Roman" w:cs="Times New Roman"/>
+              </w:rPr>
+            </w:pPr>
+            <w:r>
+              <w:rPr>
+                <w:rFonts w:ascii="Times New Roman" w:eastAsia="Times New Roman" w:hAnsi="Times New Roman" w:cs="Times New Roman"/>
               </w:rPr>
               <w:t>UC7</w:t>
             </w:r>
@@ -1932,7 +2017,7 @@
         </w:tc>
         <w:tc>
           <w:tcPr>
-            <w:tcW w:w="4515" w:type="dxa"/>
+            <w:tcW w:w="0" w:type="auto"/>
             <w:shd w:val="clear" w:color="auto" w:fill="auto"/>
             <w:tcMar>
               <w:top w:w="100" w:type="dxa"/>
@@ -1942,8 +2027,14 @@
             </w:tcMar>
           </w:tcPr>
           <w:p>
-            <w:r>
-              <w:rPr>
+            <w:pPr>
+              <w:rPr>
+                <w:rFonts w:ascii="Times New Roman" w:eastAsia="Times New Roman" w:hAnsi="Times New Roman" w:cs="Times New Roman"/>
+              </w:rPr>
+            </w:pPr>
+            <w:r>
+              <w:rPr>
+                <w:rFonts w:ascii="Times New Roman" w:eastAsia="Times New Roman" w:hAnsi="Times New Roman" w:cs="Times New Roman"/>
                 <w:color w:val="000000"/>
               </w:rPr>
               <w:t>Use Case 7 – Monitor Reservations</w:t>
@@ -1954,7 +2045,7 @@
       <w:tr>
         <w:tc>
           <w:tcPr>
-            <w:tcW w:w="4514" w:type="dxa"/>
+            <w:tcW w:w="0" w:type="auto"/>
             <w:shd w:val="clear" w:color="auto" w:fill="auto"/>
             <w:tcMar>
               <w:top w:w="100" w:type="dxa"/>
@@ -1975,12 +2066,12 @@
               </w:pBdr>
               <w:spacing w:line="240" w:lineRule="auto"/>
               <w:rPr>
-                <w:lang w:val="en-US"/>
-              </w:rPr>
-            </w:pPr>
-            <w:r>
-              <w:rPr>
-                <w:lang w:val="en-US"/>
+                <w:rFonts w:ascii="Times New Roman" w:eastAsia="Times New Roman" w:hAnsi="Times New Roman" w:cs="Times New Roman"/>
+              </w:rPr>
+            </w:pPr>
+            <w:r>
+              <w:rPr>
+                <w:rFonts w:ascii="Times New Roman" w:eastAsia="Times New Roman" w:hAnsi="Times New Roman" w:cs="Times New Roman"/>
               </w:rPr>
               <w:t>UC8</w:t>
             </w:r>
@@ -1988,7 +2079,7 @@
         </w:tc>
         <w:tc>
           <w:tcPr>
-            <w:tcW w:w="4515" w:type="dxa"/>
+            <w:tcW w:w="0" w:type="auto"/>
             <w:shd w:val="clear" w:color="auto" w:fill="auto"/>
             <w:tcMar>
               <w:top w:w="100" w:type="dxa"/>
@@ -2000,13 +2091,13 @@
           <w:p>
             <w:pPr>
               <w:rPr>
-                <w:lang w:val="en-US"/>
-              </w:rPr>
-            </w:pPr>
-            <w:r>
-              <w:rPr>
+                <w:rFonts w:ascii="Times New Roman" w:eastAsia="Times New Roman" w:hAnsi="Times New Roman" w:cs="Times New Roman"/>
+              </w:rPr>
+            </w:pPr>
+            <w:r>
+              <w:rPr>
+                <w:rFonts w:ascii="Times New Roman" w:eastAsia="Times New Roman" w:hAnsi="Times New Roman" w:cs="Times New Roman"/>
                 <w:color w:val="000000"/>
-                <w:lang w:val="en-US"/>
               </w:rPr>
               <w:t>Use Case 8 – Manage Hotel Services</w:t>
             </w:r>
@@ -2016,7 +2107,7 @@
       <w:tr>
         <w:tc>
           <w:tcPr>
-            <w:tcW w:w="4514" w:type="dxa"/>
+            <w:tcW w:w="0" w:type="auto"/>
             <w:shd w:val="clear" w:color="auto" w:fill="auto"/>
             <w:tcMar>
               <w:top w:w="100" w:type="dxa"/>
@@ -2037,12 +2128,12 @@
               </w:pBdr>
               <w:spacing w:line="240" w:lineRule="auto"/>
               <w:rPr>
-                <w:lang w:val="en-US"/>
-              </w:rPr>
-            </w:pPr>
-            <w:r>
-              <w:rPr>
-                <w:lang w:val="en-US"/>
+                <w:rFonts w:ascii="Times New Roman" w:eastAsia="Times New Roman" w:hAnsi="Times New Roman" w:cs="Times New Roman"/>
+              </w:rPr>
+            </w:pPr>
+            <w:r>
+              <w:rPr>
+                <w:rFonts w:ascii="Times New Roman" w:eastAsia="Times New Roman" w:hAnsi="Times New Roman" w:cs="Times New Roman"/>
               </w:rPr>
               <w:t>UC9</w:t>
             </w:r>
@@ -2050,7 +2141,7 @@
         </w:tc>
         <w:tc>
           <w:tcPr>
-            <w:tcW w:w="4515" w:type="dxa"/>
+            <w:tcW w:w="0" w:type="auto"/>
             <w:shd w:val="clear" w:color="auto" w:fill="auto"/>
             <w:tcMar>
               <w:top w:w="100" w:type="dxa"/>
@@ -2060,8 +2151,14 @@
             </w:tcMar>
           </w:tcPr>
           <w:p>
-            <w:r>
-              <w:rPr>
+            <w:pPr>
+              <w:rPr>
+                <w:rFonts w:ascii="Times New Roman" w:eastAsia="Times New Roman" w:hAnsi="Times New Roman" w:cs="Times New Roman"/>
+              </w:rPr>
+            </w:pPr>
+            <w:r>
+              <w:rPr>
+                <w:rFonts w:ascii="Times New Roman" w:eastAsia="Times New Roman" w:hAnsi="Times New Roman" w:cs="Times New Roman"/>
                 <w:color w:val="000000"/>
               </w:rPr>
               <w:t>Use Case 9 – Manage Users</w:t>
@@ -2072,7 +2169,7 @@
       <w:tr>
         <w:tc>
           <w:tcPr>
-            <w:tcW w:w="4514" w:type="dxa"/>
+            <w:tcW w:w="0" w:type="auto"/>
             <w:shd w:val="clear" w:color="auto" w:fill="auto"/>
             <w:tcMar>
               <w:top w:w="100" w:type="dxa"/>
@@ -2093,12 +2190,12 @@
               </w:pBdr>
               <w:spacing w:line="240" w:lineRule="auto"/>
               <w:rPr>
-                <w:lang w:val="en-US"/>
-              </w:rPr>
-            </w:pPr>
-            <w:r>
-              <w:rPr>
-                <w:lang w:val="en-US"/>
+                <w:rFonts w:ascii="Times New Roman" w:eastAsia="Times New Roman" w:hAnsi="Times New Roman" w:cs="Times New Roman"/>
+              </w:rPr>
+            </w:pPr>
+            <w:r>
+              <w:rPr>
+                <w:rFonts w:ascii="Times New Roman" w:eastAsia="Times New Roman" w:hAnsi="Times New Roman" w:cs="Times New Roman"/>
               </w:rPr>
               <w:t>SWRS</w:t>
             </w:r>
@@ -2106,7 +2203,7 @@
         </w:tc>
         <w:tc>
           <w:tcPr>
-            <w:tcW w:w="4515" w:type="dxa"/>
+            <w:tcW w:w="0" w:type="auto"/>
             <w:shd w:val="clear" w:color="auto" w:fill="auto"/>
             <w:tcMar>
               <w:top w:w="100" w:type="dxa"/>
@@ -2118,14 +2215,13 @@
           <w:p>
             <w:pPr>
               <w:rPr>
+                <w:rFonts w:ascii="Times New Roman" w:eastAsia="Times New Roman" w:hAnsi="Times New Roman" w:cs="Times New Roman"/>
                 <w:color w:val="000000"/>
-                <w:lang w:val="en-US"/>
-              </w:rPr>
-            </w:pPr>
-            <w:r>
-              <w:rPr>
-                <w:color w:val="000000"/>
-                <w:lang w:val="en-US"/>
+              </w:rPr>
+            </w:pPr>
+            <w:r>
+              <w:rPr>
+                <w:rFonts w:ascii="Times New Roman" w:eastAsia="Times New Roman" w:hAnsi="Times New Roman" w:cs="Times New Roman"/>
               </w:rPr>
               <w:t>System Wide Requirements Specification</w:t>
             </w:r>
@@ -2136,7 +2232,7 @@
     <w:p>
       <w:pPr>
         <w:rPr>
-          <w:lang w:val="en-US"/>
+          <w:rFonts w:ascii="Times New Roman" w:eastAsia="Times New Roman" w:hAnsi="Times New Roman" w:cs="Times New Roman"/>
         </w:rPr>
       </w:pPr>
     </w:p>
@@ -2146,7 +2242,7 @@
       <w:pgSz w:w="11909" w:h="16834"/>
       <w:pgMar w:top="1440" w:right="1440" w:bottom="1440" w:left="1440" w:header="720" w:footer="720" w:gutter="0"/>
       <w:pgNumType w:start="1"/>
-      <w:cols w:space="720"/>
+      <w:cols w:space="708"/>
     </w:sectPr>
   </w:body>
 </w:document>
@@ -2191,7 +2287,7 @@
   </w:p>
   <w:tbl>
     <w:tblPr>
-      <w:tblStyle w:val="a4"/>
+      <w:tblStyle w:val="a8"/>
       <w:tblW w:w="9486" w:type="dxa"/>
       <w:tblBorders>
         <w:top w:val="single" w:sz="6" w:space="0" w:color="000000"/>
@@ -2212,7 +2308,7 @@
     <w:tr>
       <w:tc>
         <w:tcPr>
-          <w:tcW w:w="3162" w:type="dxa"/>
+          <w:tcW w:w="0" w:type="auto"/>
           <w:tcBorders>
             <w:top w:val="nil"/>
             <w:left w:val="nil"/>
@@ -2243,7 +2339,7 @@
       </w:tc>
       <w:tc>
         <w:tcPr>
-          <w:tcW w:w="3162" w:type="dxa"/>
+          <w:tcW w:w="0" w:type="auto"/>
           <w:tcBorders>
             <w:top w:val="nil"/>
             <w:left w:val="nil"/>
@@ -2274,7 +2370,7 @@
       </w:tc>
       <w:tc>
         <w:tcPr>
-          <w:tcW w:w="3162" w:type="dxa"/>
+          <w:tcW w:w="0" w:type="auto"/>
           <w:tcBorders>
             <w:top w:val="nil"/>
             <w:left w:val="nil"/>
@@ -2316,23 +2412,6 @@
               <w:szCs w:val="20"/>
             </w:rPr>
             <w:instrText>PAGE</w:instrText>
-          </w:r>
-          <w:r>
-            <w:rPr>
-              <w:rFonts w:ascii="Times New Roman" w:eastAsia="Times New Roman" w:hAnsi="Times New Roman" w:cs="Times New Roman"/>
-              <w:sz w:val="20"/>
-              <w:szCs w:val="20"/>
-            </w:rPr>
-            <w:fldChar w:fldCharType="separate"/>
-          </w:r>
-          <w:r>
-            <w:rPr>
-              <w:rFonts w:ascii="Times New Roman" w:eastAsia="Times New Roman" w:hAnsi="Times New Roman" w:cs="Times New Roman"/>
-              <w:noProof/>
-              <w:sz w:val="20"/>
-              <w:szCs w:val="20"/>
-            </w:rPr>
-            <w:t>1</w:t>
           </w:r>
           <w:r>
             <w:rPr>
@@ -2399,7 +2478,7 @@
   </w:p>
   <w:tbl>
     <w:tblPr>
-      <w:tblStyle w:val="a3"/>
+      <w:tblStyle w:val="a7"/>
       <w:tblW w:w="9558" w:type="dxa"/>
       <w:tblBorders>
         <w:top w:val="single" w:sz="8" w:space="0" w:color="B7B7B7"/>
@@ -2419,7 +2498,7 @@
     <w:tr>
       <w:tc>
         <w:tcPr>
-          <w:tcW w:w="6379" w:type="dxa"/>
+          <w:tcW w:w="0" w:type="auto"/>
         </w:tcPr>
         <w:p>
           <w:pPr>
@@ -2446,7 +2525,7 @@
       </w:tc>
       <w:tc>
         <w:tcPr>
-          <w:tcW w:w="3179" w:type="dxa"/>
+          <w:tcW w:w="0" w:type="auto"/>
         </w:tcPr>
         <w:p>
           <w:pPr>
@@ -2471,7 +2550,7 @@
               <w:sz w:val="20"/>
               <w:szCs w:val="20"/>
             </w:rPr>
-            <w:t>v1.0</w:t>
+            <w:t>v1.1</w:t>
           </w:r>
         </w:p>
       </w:tc>
@@ -2479,7 +2558,7 @@
     <w:tr>
       <w:tc>
         <w:tcPr>
-          <w:tcW w:w="6379" w:type="dxa"/>
+          <w:tcW w:w="0" w:type="auto"/>
         </w:tcPr>
         <w:p>
           <w:pPr>
@@ -2506,7 +2585,7 @@
       </w:tc>
       <w:tc>
         <w:tcPr>
-          <w:tcW w:w="3179" w:type="dxa"/>
+          <w:tcW w:w="0" w:type="auto"/>
         </w:tcPr>
         <w:p>
           <w:pPr>
@@ -2527,7 +2606,7 @@
               <w:sz w:val="20"/>
               <w:szCs w:val="20"/>
             </w:rPr>
-            <w:t>Date: 07/04/2021</w:t>
+            <w:t>Date: 17/04/2021</w:t>
           </w:r>
         </w:p>
       </w:tc>
@@ -2545,7 +2624,7 @@
         <w:rFonts w:ascii="Arial" w:eastAsia="Arial" w:hAnsi="Arial" w:cs="Arial"/>
         <w:sz w:val="22"/>
         <w:szCs w:val="22"/>
-        <w:lang w:val="ru" w:eastAsia="en-GB" w:bidi="ar-SA"/>
+        <w:lang w:val="en-US" w:eastAsia="tr-TR" w:bidi="ar-SA"/>
       </w:rPr>
     </w:rPrDefault>
     <w:pPrDefault>
@@ -3092,8 +3171,6 @@
     <w:name w:val="Subtitle"/>
     <w:basedOn w:val="Normal"/>
     <w:next w:val="Normal"/>
-    <w:uiPriority w:val="11"/>
-    <w:qFormat/>
     <w:pPr>
       <w:keepNext/>
       <w:keepLines/>
@@ -3194,6 +3271,56 @@
       <w:sz w:val="52"/>
       <w:szCs w:val="52"/>
     </w:rPr>
+  </w:style>
+  <w:style w:type="table" w:customStyle="1" w:styleId="a5">
+    <w:basedOn w:val="TableNormal"/>
+    <w:tblPr>
+      <w:tblStyleRowBandSize w:val="1"/>
+      <w:tblStyleColBandSize w:val="1"/>
+      <w:tblCellMar>
+        <w:left w:w="115" w:type="dxa"/>
+        <w:right w:w="115" w:type="dxa"/>
+      </w:tblCellMar>
+    </w:tblPr>
+  </w:style>
+  <w:style w:type="table" w:customStyle="1" w:styleId="a6">
+    <w:basedOn w:val="TableNormal"/>
+    <w:tblPr>
+      <w:tblStyleRowBandSize w:val="1"/>
+      <w:tblStyleColBandSize w:val="1"/>
+      <w:tblCellMar>
+        <w:top w:w="100" w:type="dxa"/>
+        <w:left w:w="115" w:type="dxa"/>
+        <w:bottom w:w="100" w:type="dxa"/>
+        <w:right w:w="115" w:type="dxa"/>
+      </w:tblCellMar>
+    </w:tblPr>
+  </w:style>
+  <w:style w:type="table" w:customStyle="1" w:styleId="a7">
+    <w:basedOn w:val="TableNormal"/>
+    <w:tblPr>
+      <w:tblStyleRowBandSize w:val="1"/>
+      <w:tblStyleColBandSize w:val="1"/>
+      <w:tblCellMar>
+        <w:top w:w="100" w:type="dxa"/>
+        <w:left w:w="115" w:type="dxa"/>
+        <w:bottom w:w="100" w:type="dxa"/>
+        <w:right w:w="115" w:type="dxa"/>
+      </w:tblCellMar>
+    </w:tblPr>
+  </w:style>
+  <w:style w:type="table" w:customStyle="1" w:styleId="a8">
+    <w:basedOn w:val="TableNormal"/>
+    <w:tblPr>
+      <w:tblStyleRowBandSize w:val="1"/>
+      <w:tblStyleColBandSize w:val="1"/>
+      <w:tblCellMar>
+        <w:top w:w="100" w:type="dxa"/>
+        <w:left w:w="115" w:type="dxa"/>
+        <w:bottom w:w="100" w:type="dxa"/>
+        <w:right w:w="115" w:type="dxa"/>
+      </w:tblCellMar>
+    </w:tblPr>
   </w:style>
 </w:styles>
 </file>
@@ -3520,7 +3647,7 @@
 
 <file path=customXml/item1.xml><?xml version="1.0" encoding="utf-8"?>
 <go:gDocsCustomXmlDataStorage xmlns:go="http://customooxmlschemas.google.com/" xmlns:r="http://schemas.openxmlformats.org/officeDocument/2006/relationships">
-  <go:docsCustomData xmlns:go="http://customooxmlschemas.google.com/" roundtripDataSignature="AMtx7mh5fFJyYYpT04gJBILn7G5PV0doKw==">AMUW2mXY7sXLdXyqcXsTbQ2UBCLSNkb043WXnoaIyDpq9wWfAtiVcuQjVW5IxZR2J5noE2qtuFFmOIjcYVila9CSG1JRnDQLGlsRM/INUARLpW8dGadnGng=</go:docsCustomData>
+  <go:docsCustomData xmlns:go="http://customooxmlschemas.google.com/" roundtripDataSignature="AMtx7mjyHldurbWHR8oC0KrIJf6ixTwvJg==">AMUW2mWJEDovS5WBWhfDDbxOfF2nUTWctSJdpDUMBgI8fLJ0LhAle+qgprjh3wrwo7DyOlrP8QiWj4s+n16ssLbaSjUUWW0sAVZXj3w9GVENW6LFYuz1OmSg8qLHuNbTGQaR8jqQgt4K</go:docsCustomData>
 </go:gDocsCustomXmlDataStorage>
 </file>
 

</xml_diff>

<commit_message>
Glossary.docx updated according to reviews
</commit_message>
<xml_diff>
--- a/Glossary.docx
+++ b/Glossary.docx
@@ -151,7 +151,7 @@
     </w:p>
     <w:tbl>
       <w:tblPr>
-        <w:tblStyle w:val="a5"/>
+        <w:tblStyle w:val="a9"/>
         <w:tblW w:w="9114" w:type="dxa"/>
         <w:tblInd w:w="95" w:type="dxa"/>
         <w:tblBorders>
@@ -177,7 +177,7 @@
         </w:trPr>
         <w:tc>
           <w:tcPr>
-            <w:tcW w:w="0" w:type="auto"/>
+            <w:tcW w:w="1868" w:type="dxa"/>
             <w:tcBorders>
               <w:top w:val="single" w:sz="4" w:space="0" w:color="000000"/>
               <w:left w:val="single" w:sz="4" w:space="0" w:color="000000"/>
@@ -206,7 +206,7 @@
         </w:tc>
         <w:tc>
           <w:tcPr>
-            <w:tcW w:w="0" w:type="auto"/>
+            <w:tcW w:w="3388" w:type="dxa"/>
             <w:tcBorders>
               <w:top w:val="single" w:sz="4" w:space="0" w:color="000000"/>
               <w:left w:val="single" w:sz="6" w:space="0" w:color="000000"/>
@@ -235,7 +235,7 @@
         </w:tc>
         <w:tc>
           <w:tcPr>
-            <w:tcW w:w="0" w:type="auto"/>
+            <w:tcW w:w="2397" w:type="dxa"/>
             <w:tcBorders>
               <w:top w:val="single" w:sz="4" w:space="0" w:color="000000"/>
               <w:left w:val="single" w:sz="6" w:space="0" w:color="000000"/>
@@ -264,7 +264,7 @@
         </w:tc>
         <w:tc>
           <w:tcPr>
-            <w:tcW w:w="0" w:type="auto"/>
+            <w:tcW w:w="1461" w:type="dxa"/>
             <w:tcBorders>
               <w:top w:val="single" w:sz="4" w:space="0" w:color="000000"/>
               <w:left w:val="single" w:sz="6" w:space="0" w:color="000000"/>
@@ -298,7 +298,7 @@
         </w:trPr>
         <w:tc>
           <w:tcPr>
-            <w:tcW w:w="0" w:type="auto"/>
+            <w:tcW w:w="1868" w:type="dxa"/>
             <w:tcBorders>
               <w:top w:val="single" w:sz="6" w:space="0" w:color="000000"/>
               <w:left w:val="single" w:sz="4" w:space="0" w:color="000000"/>
@@ -325,7 +325,7 @@
         </w:tc>
         <w:tc>
           <w:tcPr>
-            <w:tcW w:w="0" w:type="auto"/>
+            <w:tcW w:w="3388" w:type="dxa"/>
             <w:tcBorders>
               <w:top w:val="single" w:sz="6" w:space="0" w:color="000000"/>
               <w:left w:val="single" w:sz="6" w:space="0" w:color="000000"/>
@@ -393,7 +393,7 @@
         </w:tc>
         <w:tc>
           <w:tcPr>
-            <w:tcW w:w="0" w:type="auto"/>
+            <w:tcW w:w="2397" w:type="dxa"/>
             <w:tcBorders>
               <w:top w:val="single" w:sz="6" w:space="0" w:color="000000"/>
               <w:left w:val="single" w:sz="6" w:space="0" w:color="000000"/>
@@ -420,7 +420,7 @@
         </w:tc>
         <w:tc>
           <w:tcPr>
-            <w:tcW w:w="0" w:type="auto"/>
+            <w:tcW w:w="1461" w:type="dxa"/>
             <w:tcBorders>
               <w:top w:val="single" w:sz="6" w:space="0" w:color="000000"/>
               <w:left w:val="single" w:sz="6" w:space="0" w:color="000000"/>
@@ -451,7 +451,7 @@
         </w:trPr>
         <w:tc>
           <w:tcPr>
-            <w:tcW w:w="0" w:type="auto"/>
+            <w:tcW w:w="1868" w:type="dxa"/>
             <w:tcBorders>
               <w:top w:val="single" w:sz="6" w:space="0" w:color="000000"/>
               <w:left w:val="single" w:sz="4" w:space="0" w:color="000000"/>
@@ -478,7 +478,7 @@
         </w:tc>
         <w:tc>
           <w:tcPr>
-            <w:tcW w:w="0" w:type="auto"/>
+            <w:tcW w:w="3388" w:type="dxa"/>
             <w:tcBorders>
               <w:top w:val="single" w:sz="6" w:space="0" w:color="000000"/>
               <w:left w:val="single" w:sz="6" w:space="0" w:color="000000"/>
@@ -546,7 +546,7 @@
         </w:tc>
         <w:tc>
           <w:tcPr>
-            <w:tcW w:w="0" w:type="auto"/>
+            <w:tcW w:w="2397" w:type="dxa"/>
             <w:tcBorders>
               <w:top w:val="single" w:sz="6" w:space="0" w:color="000000"/>
               <w:left w:val="single" w:sz="6" w:space="0" w:color="000000"/>
@@ -567,13 +567,28 @@
               <w:rPr>
                 <w:rFonts w:ascii="Times New Roman" w:eastAsia="Times New Roman" w:hAnsi="Times New Roman" w:cs="Times New Roman"/>
               </w:rPr>
-              <w:t>Second version</w:t>
-            </w:r>
-          </w:p>
-        </w:tc>
-        <w:tc>
-          <w:tcPr>
-            <w:tcW w:w="0" w:type="auto"/>
+              <w:t>Updated according to Iteration1</w:t>
+            </w:r>
+            <w:r>
+              <w:rPr>
+                <w:rFonts w:ascii="Times New Roman" w:eastAsia="Times New Roman" w:hAnsi="Times New Roman" w:cs="Times New Roman"/>
+              </w:rPr>
+              <w:t xml:space="preserve"> reviews.</w:t>
+            </w:r>
+          </w:p>
+          <w:p>
+            <w:pPr>
+              <w:spacing w:line="240" w:lineRule="auto"/>
+              <w:ind w:left="2" w:hanging="2"/>
+              <w:rPr>
+                <w:rFonts w:ascii="Times New Roman" w:eastAsia="Times New Roman" w:hAnsi="Times New Roman" w:cs="Times New Roman"/>
+              </w:rPr>
+            </w:pPr>
+          </w:p>
+        </w:tc>
+        <w:tc>
+          <w:tcPr>
+            <w:tcW w:w="1461" w:type="dxa"/>
             <w:tcBorders>
               <w:top w:val="single" w:sz="6" w:space="0" w:color="000000"/>
               <w:left w:val="single" w:sz="6" w:space="0" w:color="000000"/>
@@ -595,6 +610,8 @@
               </w:rPr>
               <w:t>v 1.1</w:t>
             </w:r>
+            <w:bookmarkStart w:id="0" w:name="_GoBack"/>
+            <w:bookmarkEnd w:id="0"/>
           </w:p>
         </w:tc>
       </w:tr>
@@ -604,7 +621,7 @@
         </w:trPr>
         <w:tc>
           <w:tcPr>
-            <w:tcW w:w="0" w:type="auto"/>
+            <w:tcW w:w="1868" w:type="dxa"/>
             <w:tcBorders>
               <w:top w:val="single" w:sz="6" w:space="0" w:color="000000"/>
               <w:left w:val="single" w:sz="4" w:space="0" w:color="000000"/>
@@ -631,7 +648,7 @@
         </w:tc>
         <w:tc>
           <w:tcPr>
-            <w:tcW w:w="0" w:type="auto"/>
+            <w:tcW w:w="3388" w:type="dxa"/>
             <w:tcBorders>
               <w:top w:val="single" w:sz="6" w:space="0" w:color="000000"/>
               <w:left w:val="single" w:sz="6" w:space="0" w:color="000000"/>
@@ -699,7 +716,7 @@
         </w:tc>
         <w:tc>
           <w:tcPr>
-            <w:tcW w:w="0" w:type="auto"/>
+            <w:tcW w:w="2397" w:type="dxa"/>
             <w:tcBorders>
               <w:top w:val="single" w:sz="6" w:space="0" w:color="000000"/>
               <w:left w:val="single" w:sz="6" w:space="0" w:color="000000"/>
@@ -720,13 +737,13 @@
               <w:rPr>
                 <w:rFonts w:ascii="Times New Roman" w:eastAsia="Times New Roman" w:hAnsi="Times New Roman" w:cs="Times New Roman"/>
               </w:rPr>
-              <w:t>Third version</w:t>
-            </w:r>
-          </w:p>
-        </w:tc>
-        <w:tc>
-          <w:tcPr>
-            <w:tcW w:w="0" w:type="auto"/>
+              <w:t>SWRS description added.</w:t>
+            </w:r>
+          </w:p>
+        </w:tc>
+        <w:tc>
+          <w:tcPr>
+            <w:tcW w:w="1461" w:type="dxa"/>
             <w:tcBorders>
               <w:top w:val="single" w:sz="6" w:space="0" w:color="000000"/>
               <w:left w:val="single" w:sz="6" w:space="0" w:color="000000"/>
@@ -746,15 +763,171 @@
               <w:rPr>
                 <w:rFonts w:ascii="Times New Roman" w:eastAsia="Times New Roman" w:hAnsi="Times New Roman" w:cs="Times New Roman"/>
               </w:rPr>
-              <w:t>v</w:t>
-            </w:r>
-            <w:bookmarkStart w:id="0" w:name="_GoBack"/>
-            <w:bookmarkEnd w:id="0"/>
-            <w:r>
-              <w:rPr>
-                <w:rFonts w:ascii="Times New Roman" w:eastAsia="Times New Roman" w:hAnsi="Times New Roman" w:cs="Times New Roman"/>
-              </w:rPr>
-              <w:t xml:space="preserve"> 1.2</w:t>
+              <w:t>v 1.2</w:t>
+            </w:r>
+          </w:p>
+        </w:tc>
+      </w:tr>
+      <w:tr>
+        <w:trPr>
+          <w:trHeight w:val="255"/>
+        </w:trPr>
+        <w:tc>
+          <w:tcPr>
+            <w:tcW w:w="1868" w:type="dxa"/>
+            <w:tcBorders>
+              <w:top w:val="single" w:sz="6" w:space="0" w:color="000000"/>
+              <w:left w:val="single" w:sz="4" w:space="0" w:color="000000"/>
+              <w:bottom w:val="single" w:sz="4" w:space="0" w:color="000000"/>
+              <w:right w:val="single" w:sz="6" w:space="0" w:color="000000"/>
+            </w:tcBorders>
+            <w:vAlign w:val="bottom"/>
+          </w:tcPr>
+          <w:p>
+            <w:pPr>
+              <w:spacing w:line="240" w:lineRule="auto"/>
+              <w:ind w:left="2" w:hanging="2"/>
+              <w:rPr>
+                <w:rFonts w:ascii="Times New Roman" w:eastAsia="Times New Roman" w:hAnsi="Times New Roman" w:cs="Times New Roman"/>
+              </w:rPr>
+            </w:pPr>
+            <w:r>
+              <w:rPr>
+                <w:rFonts w:ascii="Times New Roman" w:eastAsia="Times New Roman" w:hAnsi="Times New Roman" w:cs="Times New Roman"/>
+              </w:rPr>
+              <w:t>08/05/2021</w:t>
+            </w:r>
+          </w:p>
+        </w:tc>
+        <w:tc>
+          <w:tcPr>
+            <w:tcW w:w="3388" w:type="dxa"/>
+            <w:tcBorders>
+              <w:top w:val="single" w:sz="6" w:space="0" w:color="000000"/>
+              <w:left w:val="single" w:sz="6" w:space="0" w:color="000000"/>
+              <w:bottom w:val="single" w:sz="4" w:space="0" w:color="000000"/>
+              <w:right w:val="single" w:sz="6" w:space="0" w:color="000000"/>
+            </w:tcBorders>
+            <w:vAlign w:val="bottom"/>
+          </w:tcPr>
+          <w:p>
+            <w:pPr>
+              <w:ind w:left="2"/>
+              <w:rPr>
+                <w:rFonts w:ascii="Times New Roman" w:eastAsia="Times New Roman" w:hAnsi="Times New Roman" w:cs="Times New Roman"/>
+              </w:rPr>
+            </w:pPr>
+            <w:r>
+              <w:rPr>
+                <w:rFonts w:ascii="Times New Roman" w:eastAsia="Times New Roman" w:hAnsi="Times New Roman" w:cs="Times New Roman"/>
+              </w:rPr>
+              <w:t>Irina Erofeeva</w:t>
+            </w:r>
+          </w:p>
+          <w:p>
+            <w:pPr>
+              <w:ind w:left="2"/>
+              <w:rPr>
+                <w:rFonts w:ascii="Times New Roman" w:eastAsia="Times New Roman" w:hAnsi="Times New Roman" w:cs="Times New Roman"/>
+              </w:rPr>
+            </w:pPr>
+            <w:r>
+              <w:rPr>
+                <w:rFonts w:ascii="Times New Roman" w:eastAsia="Times New Roman" w:hAnsi="Times New Roman" w:cs="Times New Roman"/>
+              </w:rPr>
+              <w:t>Ömer Denizoğlu</w:t>
+            </w:r>
+          </w:p>
+          <w:p>
+            <w:pPr>
+              <w:ind w:left="2"/>
+              <w:rPr>
+                <w:rFonts w:ascii="Times New Roman" w:eastAsia="Times New Roman" w:hAnsi="Times New Roman" w:cs="Times New Roman"/>
+              </w:rPr>
+            </w:pPr>
+            <w:r>
+              <w:rPr>
+                <w:rFonts w:ascii="Times New Roman" w:eastAsia="Times New Roman" w:hAnsi="Times New Roman" w:cs="Times New Roman"/>
+              </w:rPr>
+              <w:t>Durali Alagöz</w:t>
+            </w:r>
+          </w:p>
+          <w:p>
+            <w:pPr>
+              <w:ind w:left="2"/>
+              <w:rPr>
+                <w:rFonts w:ascii="Times New Roman" w:eastAsia="Times New Roman" w:hAnsi="Times New Roman" w:cs="Times New Roman"/>
+              </w:rPr>
+            </w:pPr>
+            <w:r>
+              <w:rPr>
+                <w:rFonts w:ascii="Times New Roman" w:eastAsia="Times New Roman" w:hAnsi="Times New Roman" w:cs="Times New Roman"/>
+              </w:rPr>
+              <w:t>M.Mert Dervişoğulları</w:t>
+            </w:r>
+          </w:p>
+        </w:tc>
+        <w:tc>
+          <w:tcPr>
+            <w:tcW w:w="2397" w:type="dxa"/>
+            <w:tcBorders>
+              <w:top w:val="single" w:sz="6" w:space="0" w:color="000000"/>
+              <w:left w:val="single" w:sz="6" w:space="0" w:color="000000"/>
+              <w:bottom w:val="single" w:sz="4" w:space="0" w:color="000000"/>
+              <w:right w:val="single" w:sz="6" w:space="0" w:color="000000"/>
+            </w:tcBorders>
+            <w:vAlign w:val="bottom"/>
+          </w:tcPr>
+          <w:p>
+            <w:pPr>
+              <w:spacing w:line="240" w:lineRule="auto"/>
+              <w:ind w:left="2" w:hanging="2"/>
+              <w:rPr>
+                <w:rFonts w:ascii="Times New Roman" w:eastAsia="Times New Roman" w:hAnsi="Times New Roman" w:cs="Times New Roman"/>
+              </w:rPr>
+            </w:pPr>
+            <w:r>
+              <w:rPr>
+                <w:rFonts w:ascii="Times New Roman" w:eastAsia="Times New Roman" w:hAnsi="Times New Roman" w:cs="Times New Roman"/>
+              </w:rPr>
+              <w:t>Updated according to Iteration2 reviews.</w:t>
+            </w:r>
+          </w:p>
+          <w:p>
+            <w:pPr>
+              <w:spacing w:line="240" w:lineRule="auto"/>
+              <w:ind w:left="2" w:hanging="2"/>
+              <w:rPr>
+                <w:rFonts w:ascii="Times New Roman" w:eastAsia="Times New Roman" w:hAnsi="Times New Roman" w:cs="Times New Roman"/>
+              </w:rPr>
+            </w:pPr>
+          </w:p>
+        </w:tc>
+        <w:tc>
+          <w:tcPr>
+            <w:tcW w:w="1461" w:type="dxa"/>
+            <w:tcBorders>
+              <w:top w:val="single" w:sz="6" w:space="0" w:color="000000"/>
+              <w:left w:val="single" w:sz="6" w:space="0" w:color="000000"/>
+              <w:bottom w:val="single" w:sz="4" w:space="0" w:color="000000"/>
+              <w:right w:val="single" w:sz="4" w:space="0" w:color="000000"/>
+            </w:tcBorders>
+            <w:vAlign w:val="bottom"/>
+          </w:tcPr>
+          <w:p>
+            <w:pPr>
+              <w:ind w:left="2" w:hanging="2"/>
+              <w:rPr>
+                <w:rFonts w:ascii="Times New Roman" w:eastAsia="Times New Roman" w:hAnsi="Times New Roman" w:cs="Times New Roman"/>
+              </w:rPr>
+            </w:pPr>
+            <w:bookmarkStart w:id="1" w:name="_heading=h.30j0zll" w:colFirst="0" w:colLast="0"/>
+            <w:bookmarkEnd w:id="1"/>
+            <w:r>
+              <w:rPr>
+                <w:rFonts w:ascii="Times New Roman" w:eastAsia="Times New Roman" w:hAnsi="Times New Roman" w:cs="Times New Roman"/>
+              </w:rPr>
+              <w:t>v 1.3</w:t>
             </w:r>
           </w:p>
         </w:tc>
@@ -959,46 +1132,10 @@
     </w:p>
     <w:p>
       <w:pPr>
-        <w:widowControl w:val="0"/>
-        <w:spacing w:line="240" w:lineRule="auto"/>
-        <w:rPr>
-          <w:rFonts w:ascii="Times New Roman" w:eastAsia="Times New Roman" w:hAnsi="Times New Roman" w:cs="Times New Roman"/>
-          <w:sz w:val="20"/>
-          <w:szCs w:val="20"/>
-        </w:rPr>
-      </w:pPr>
-    </w:p>
-    <w:p>
-      <w:pPr>
-        <w:widowControl w:val="0"/>
-        <w:spacing w:line="240" w:lineRule="auto"/>
-        <w:rPr>
-          <w:rFonts w:ascii="Times New Roman" w:eastAsia="Times New Roman" w:hAnsi="Times New Roman" w:cs="Times New Roman"/>
-          <w:sz w:val="20"/>
-          <w:szCs w:val="20"/>
-        </w:rPr>
-      </w:pPr>
-    </w:p>
-    <w:p>
-      <w:pPr>
-        <w:widowControl w:val="0"/>
-        <w:spacing w:line="240" w:lineRule="auto"/>
-        <w:rPr>
-          <w:rFonts w:ascii="Times New Roman" w:eastAsia="Times New Roman" w:hAnsi="Times New Roman" w:cs="Times New Roman"/>
-          <w:sz w:val="20"/>
-          <w:szCs w:val="20"/>
-        </w:rPr>
-      </w:pPr>
-    </w:p>
-    <w:p>
-      <w:pPr>
         <w:rPr>
           <w:rFonts w:ascii="Times New Roman" w:eastAsia="Times New Roman" w:hAnsi="Times New Roman" w:cs="Times New Roman"/>
         </w:rPr>
       </w:pPr>
-      <w:r>
-        <w:br w:type="page"/>
-      </w:r>
     </w:p>
     <w:p>
       <w:pPr>
@@ -1009,7 +1146,7 @@
     </w:p>
     <w:tbl>
       <w:tblPr>
-        <w:tblStyle w:val="a6"/>
+        <w:tblStyle w:val="aa"/>
         <w:tblW w:w="9029" w:type="dxa"/>
         <w:tblBorders>
           <w:top w:val="single" w:sz="8" w:space="0" w:color="000000"/>
@@ -1029,7 +1166,7 @@
       <w:tr>
         <w:tc>
           <w:tcPr>
-            <w:tcW w:w="0" w:type="auto"/>
+            <w:tcW w:w="4514" w:type="dxa"/>
             <w:shd w:val="clear" w:color="auto" w:fill="auto"/>
             <w:tcMar>
               <w:top w:w="100" w:type="dxa"/>
@@ -1057,13 +1194,14 @@
               <w:rPr>
                 <w:rFonts w:ascii="Times New Roman" w:eastAsia="Times New Roman" w:hAnsi="Times New Roman" w:cs="Times New Roman"/>
               </w:rPr>
+              <w:lastRenderedPageBreak/>
               <w:t>HRS</w:t>
             </w:r>
           </w:p>
         </w:tc>
         <w:tc>
           <w:tcPr>
-            <w:tcW w:w="0" w:type="auto"/>
+            <w:tcW w:w="4515" w:type="dxa"/>
             <w:shd w:val="clear" w:color="auto" w:fill="auto"/>
             <w:tcMar>
               <w:top w:w="100" w:type="dxa"/>
@@ -1099,7 +1237,7 @@
       <w:tr>
         <w:tc>
           <w:tcPr>
-            <w:tcW w:w="0" w:type="auto"/>
+            <w:tcW w:w="4514" w:type="dxa"/>
             <w:shd w:val="clear" w:color="auto" w:fill="auto"/>
             <w:tcMar>
               <w:top w:w="100" w:type="dxa"/>
@@ -1127,13 +1265,13 @@
               <w:rPr>
                 <w:rFonts w:ascii="Times New Roman" w:eastAsia="Times New Roman" w:hAnsi="Times New Roman" w:cs="Times New Roman"/>
               </w:rPr>
-              <w:t>Receptionist</w:t>
-            </w:r>
-          </w:p>
-        </w:tc>
-        <w:tc>
-          <w:tcPr>
-            <w:tcW w:w="0" w:type="auto"/>
+              <w:t>Reservation</w:t>
+            </w:r>
+          </w:p>
+        </w:tc>
+        <w:tc>
+          <w:tcPr>
+            <w:tcW w:w="4515" w:type="dxa"/>
             <w:shd w:val="clear" w:color="auto" w:fill="auto"/>
             <w:tcMar>
               <w:top w:w="100" w:type="dxa"/>
@@ -1161,7 +1299,7 @@
               <w:rPr>
                 <w:rFonts w:ascii="Times New Roman" w:eastAsia="Times New Roman" w:hAnsi="Times New Roman" w:cs="Times New Roman"/>
               </w:rPr>
-              <w:t>Is a worker of a hotel that is serving new coming hotel guests and helps them to complete their reservation of hotel facilities</w:t>
+              <w:t>The concept that has been made by Hotel Guests which defines the occupation of a certain room in a given time by Hotel Guests.</w:t>
             </w:r>
           </w:p>
         </w:tc>
@@ -1169,7 +1307,7 @@
       <w:tr>
         <w:tc>
           <w:tcPr>
-            <w:tcW w:w="0" w:type="auto"/>
+            <w:tcW w:w="4514" w:type="dxa"/>
             <w:shd w:val="clear" w:color="auto" w:fill="auto"/>
             <w:tcMar>
               <w:top w:w="100" w:type="dxa"/>
@@ -1197,13 +1335,13 @@
               <w:rPr>
                 <w:rFonts w:ascii="Times New Roman" w:eastAsia="Times New Roman" w:hAnsi="Times New Roman" w:cs="Times New Roman"/>
               </w:rPr>
-              <w:t>Hotel Guest</w:t>
-            </w:r>
-          </w:p>
-        </w:tc>
-        <w:tc>
-          <w:tcPr>
-            <w:tcW w:w="0" w:type="auto"/>
+              <w:t>Receptionist</w:t>
+            </w:r>
+          </w:p>
+        </w:tc>
+        <w:tc>
+          <w:tcPr>
+            <w:tcW w:w="4515" w:type="dxa"/>
             <w:shd w:val="clear" w:color="auto" w:fill="auto"/>
             <w:tcMar>
               <w:top w:w="100" w:type="dxa"/>
@@ -1231,7 +1369,7 @@
               <w:rPr>
                 <w:rFonts w:ascii="Times New Roman" w:eastAsia="Times New Roman" w:hAnsi="Times New Roman" w:cs="Times New Roman"/>
               </w:rPr>
-              <w:t>Is a person who would like to purchase any service provided by the hotel.</w:t>
+              <w:t>Is a worker of a hotel that is serving new coming hotel guests and helps them to complete their reservation of hotel facilities</w:t>
             </w:r>
           </w:p>
         </w:tc>
@@ -1239,7 +1377,7 @@
       <w:tr>
         <w:tc>
           <w:tcPr>
-            <w:tcW w:w="0" w:type="auto"/>
+            <w:tcW w:w="4514" w:type="dxa"/>
             <w:shd w:val="clear" w:color="auto" w:fill="auto"/>
             <w:tcMar>
               <w:top w:w="100" w:type="dxa"/>
@@ -1267,13 +1405,13 @@
               <w:rPr>
                 <w:rFonts w:ascii="Times New Roman" w:eastAsia="Times New Roman" w:hAnsi="Times New Roman" w:cs="Times New Roman"/>
               </w:rPr>
-              <w:t>Hotel Manager</w:t>
-            </w:r>
-          </w:p>
-        </w:tc>
-        <w:tc>
-          <w:tcPr>
-            <w:tcW w:w="0" w:type="auto"/>
+              <w:t>Hotel Guest</w:t>
+            </w:r>
+          </w:p>
+        </w:tc>
+        <w:tc>
+          <w:tcPr>
+            <w:tcW w:w="4515" w:type="dxa"/>
             <w:shd w:val="clear" w:color="auto" w:fill="auto"/>
             <w:tcMar>
               <w:top w:w="100" w:type="dxa"/>
@@ -1301,7 +1439,7 @@
               <w:rPr>
                 <w:rFonts w:ascii="Times New Roman" w:eastAsia="Times New Roman" w:hAnsi="Times New Roman" w:cs="Times New Roman"/>
               </w:rPr>
-              <w:t>Is a worker of the hotel, who monitors the operation of hotel services, monitors the hotel's occupancy status and manages user accounts to assign the level of access to the system.</w:t>
+              <w:t>Is a person who would like to purchase any service provided by the hotel.</w:t>
             </w:r>
           </w:p>
         </w:tc>
@@ -1309,7 +1447,7 @@
       <w:tr>
         <w:tc>
           <w:tcPr>
-            <w:tcW w:w="0" w:type="auto"/>
+            <w:tcW w:w="4514" w:type="dxa"/>
             <w:shd w:val="clear" w:color="auto" w:fill="auto"/>
             <w:tcMar>
               <w:top w:w="100" w:type="dxa"/>
@@ -1337,13 +1475,13 @@
               <w:rPr>
                 <w:rFonts w:ascii="Times New Roman" w:eastAsia="Times New Roman" w:hAnsi="Times New Roman" w:cs="Times New Roman"/>
               </w:rPr>
-              <w:t>Services</w:t>
-            </w:r>
-          </w:p>
-        </w:tc>
-        <w:tc>
-          <w:tcPr>
-            <w:tcW w:w="0" w:type="auto"/>
+              <w:t>Hotel Guest Information</w:t>
+            </w:r>
+          </w:p>
+        </w:tc>
+        <w:tc>
+          <w:tcPr>
+            <w:tcW w:w="4515" w:type="dxa"/>
             <w:shd w:val="clear" w:color="auto" w:fill="auto"/>
             <w:tcMar>
               <w:top w:w="100" w:type="dxa"/>
@@ -1371,13 +1509,13 @@
               <w:rPr>
                 <w:rFonts w:ascii="Times New Roman" w:eastAsia="Times New Roman" w:hAnsi="Times New Roman" w:cs="Times New Roman"/>
               </w:rPr>
-              <w:t>Services provided by the hotel that a guest can order: meal, banq</w:t>
-            </w:r>
-            <w:r>
-              <w:rPr>
-                <w:rFonts w:ascii="Times New Roman" w:eastAsia="Times New Roman" w:hAnsi="Times New Roman" w:cs="Times New Roman"/>
-              </w:rPr>
-              <w:t>uet hall, transfer, sport facilities. But they do not include room booking and cleaning - these services are covered by other terms.</w:t>
+              <w:t>Represents the r</w:t>
+            </w:r>
+            <w:r>
+              <w:rPr>
+                <w:rFonts w:ascii="Times New Roman" w:eastAsia="Times New Roman" w:hAnsi="Times New Roman" w:cs="Times New Roman"/>
+              </w:rPr>
+              <w:t>elevant information that is given by Hotel Guests during reservation and signing up to the System. Privacy of this information is stated in the GDPR document.</w:t>
             </w:r>
           </w:p>
         </w:tc>
@@ -1385,7 +1523,7 @@
       <w:tr>
         <w:tc>
           <w:tcPr>
-            <w:tcW w:w="0" w:type="auto"/>
+            <w:tcW w:w="4514" w:type="dxa"/>
             <w:shd w:val="clear" w:color="auto" w:fill="auto"/>
             <w:tcMar>
               <w:top w:w="100" w:type="dxa"/>
@@ -1413,13 +1551,42 @@
               <w:rPr>
                 <w:rFonts w:ascii="Times New Roman" w:eastAsia="Times New Roman" w:hAnsi="Times New Roman" w:cs="Times New Roman"/>
               </w:rPr>
-              <w:t>Entry Card</w:t>
-            </w:r>
-          </w:p>
-        </w:tc>
-        <w:tc>
-          <w:tcPr>
-            <w:tcW w:w="0" w:type="auto"/>
+              <w:t>Receptionist Information</w:t>
+            </w:r>
+          </w:p>
+        </w:tc>
+        <w:tc>
+          <w:tcPr>
+            <w:tcW w:w="4515" w:type="dxa"/>
+            <w:shd w:val="clear" w:color="auto" w:fill="auto"/>
+            <w:tcMar>
+              <w:top w:w="100" w:type="dxa"/>
+              <w:left w:w="100" w:type="dxa"/>
+              <w:bottom w:w="100" w:type="dxa"/>
+              <w:right w:w="100" w:type="dxa"/>
+            </w:tcMar>
+          </w:tcPr>
+          <w:p>
+            <w:pPr>
+              <w:widowControl w:val="0"/>
+              <w:spacing w:line="240" w:lineRule="auto"/>
+              <w:rPr>
+                <w:rFonts w:ascii="Times New Roman" w:eastAsia="Times New Roman" w:hAnsi="Times New Roman" w:cs="Times New Roman"/>
+              </w:rPr>
+            </w:pPr>
+            <w:r>
+              <w:rPr>
+                <w:rFonts w:ascii="Times New Roman" w:eastAsia="Times New Roman" w:hAnsi="Times New Roman" w:cs="Times New Roman"/>
+              </w:rPr>
+              <w:t>Represents the relevant information that is given by Receptionist during signing up to the System. Privacy of this information is stated in the GDPR document.</w:t>
+            </w:r>
+          </w:p>
+        </w:tc>
+      </w:tr>
+      <w:tr>
+        <w:tc>
+          <w:tcPr>
+            <w:tcW w:w="4514" w:type="dxa"/>
             <w:shd w:val="clear" w:color="auto" w:fill="auto"/>
             <w:tcMar>
               <w:top w:w="100" w:type="dxa"/>
@@ -1443,27 +1610,17 @@
                 <w:rFonts w:ascii="Times New Roman" w:eastAsia="Times New Roman" w:hAnsi="Times New Roman" w:cs="Times New Roman"/>
               </w:rPr>
             </w:pPr>
-            <w:bookmarkStart w:id="1" w:name="_heading=h.gjdgxs" w:colFirst="0" w:colLast="0"/>
-            <w:bookmarkEnd w:id="1"/>
-            <w:r>
-              <w:rPr>
-                <w:rFonts w:ascii="Times New Roman" w:eastAsia="Times New Roman" w:hAnsi="Times New Roman" w:cs="Times New Roman"/>
-              </w:rPr>
-              <w:t>The card that is given to the hotel guest as a key to the room. It is also used as a card that a guest provides</w:t>
-            </w:r>
-            <w:r>
-              <w:rPr>
-                <w:rFonts w:ascii="Times New Roman" w:eastAsia="Times New Roman" w:hAnsi="Times New Roman" w:cs="Times New Roman"/>
-              </w:rPr>
-              <w:t xml:space="preserve"> when he/she is using additional paid services, so that card collects all the information about purchased services. Based on information in this card the bill is calculated to provide it to the guests in the end of his/her vacation in the hotel</w:t>
-            </w:r>
-          </w:p>
-        </w:tc>
-      </w:tr>
-      <w:tr>
-        <w:tc>
-          <w:tcPr>
-            <w:tcW w:w="0" w:type="auto"/>
+            <w:r>
+              <w:rPr>
+                <w:rFonts w:ascii="Times New Roman" w:eastAsia="Times New Roman" w:hAnsi="Times New Roman" w:cs="Times New Roman"/>
+              </w:rPr>
+              <w:t>Hotel Manager</w:t>
+            </w:r>
+          </w:p>
+        </w:tc>
+        <w:tc>
+          <w:tcPr>
+            <w:tcW w:w="4515" w:type="dxa"/>
             <w:shd w:val="clear" w:color="auto" w:fill="auto"/>
             <w:tcMar>
               <w:top w:w="100" w:type="dxa"/>
@@ -1491,13 +1648,21 @@
               <w:rPr>
                 <w:rFonts w:ascii="Times New Roman" w:eastAsia="Times New Roman" w:hAnsi="Times New Roman" w:cs="Times New Roman"/>
               </w:rPr>
-              <w:t>Kiosk</w:t>
-            </w:r>
-          </w:p>
-        </w:tc>
-        <w:tc>
-          <w:tcPr>
-            <w:tcW w:w="0" w:type="auto"/>
+              <w:t>Is a worker of the hotel, who monitors the operation of hotel services, monitors t</w:t>
+            </w:r>
+            <w:r>
+              <w:rPr>
+                <w:rFonts w:ascii="Times New Roman" w:eastAsia="Times New Roman" w:hAnsi="Times New Roman" w:cs="Times New Roman"/>
+              </w:rPr>
+              <w:t>he hotel's occupancy status and manages user accounts to assign the level of access to the system.</w:t>
+            </w:r>
+          </w:p>
+        </w:tc>
+      </w:tr>
+      <w:tr>
+        <w:tc>
+          <w:tcPr>
+            <w:tcW w:w="4514" w:type="dxa"/>
             <w:shd w:val="clear" w:color="auto" w:fill="auto"/>
             <w:tcMar>
               <w:top w:w="100" w:type="dxa"/>
@@ -1525,21 +1690,13 @@
               <w:rPr>
                 <w:rFonts w:ascii="Times New Roman" w:eastAsia="Times New Roman" w:hAnsi="Times New Roman" w:cs="Times New Roman"/>
               </w:rPr>
-              <w:t xml:space="preserve">The </w:t>
-            </w:r>
-            <w:r>
-              <w:rPr>
-                <w:rFonts w:ascii="Times New Roman" w:eastAsia="Times New Roman" w:hAnsi="Times New Roman" w:cs="Times New Roman"/>
-              </w:rPr>
-              <w:t>device on which the Hotel Reservation System is installed. These devices must be available for use in the hotel lobby.</w:t>
-            </w:r>
-          </w:p>
-        </w:tc>
-      </w:tr>
-      <w:tr>
-        <w:tc>
-          <w:tcPr>
-            <w:tcW w:w="0" w:type="auto"/>
+              <w:t>Services</w:t>
+            </w:r>
+          </w:p>
+        </w:tc>
+        <w:tc>
+          <w:tcPr>
+            <w:tcW w:w="4515" w:type="dxa"/>
             <w:shd w:val="clear" w:color="auto" w:fill="auto"/>
             <w:tcMar>
               <w:top w:w="100" w:type="dxa"/>
@@ -1567,34 +1724,13 @@
               <w:rPr>
                 <w:rFonts w:ascii="Times New Roman" w:eastAsia="Times New Roman" w:hAnsi="Times New Roman" w:cs="Times New Roman"/>
               </w:rPr>
-              <w:t>Touch screen</w:t>
-            </w:r>
-          </w:p>
-        </w:tc>
-        <w:tc>
-          <w:tcPr>
-            <w:tcW w:w="0" w:type="auto"/>
-            <w:shd w:val="clear" w:color="auto" w:fill="auto"/>
-            <w:tcMar>
-              <w:top w:w="100" w:type="dxa"/>
-              <w:left w:w="100" w:type="dxa"/>
-              <w:bottom w:w="100" w:type="dxa"/>
-              <w:right w:w="100" w:type="dxa"/>
-            </w:tcMar>
-          </w:tcPr>
-          <w:p>
-            <w:pPr>
-              <w:widowControl w:val="0"/>
-              <w:spacing w:line="240" w:lineRule="auto"/>
-              <w:rPr>
-                <w:rFonts w:ascii="Times New Roman" w:eastAsia="Times New Roman" w:hAnsi="Times New Roman" w:cs="Times New Roman"/>
-              </w:rPr>
-            </w:pPr>
-            <w:r>
-              <w:rPr>
-                <w:rFonts w:ascii="Times New Roman" w:eastAsia="Times New Roman" w:hAnsi="Times New Roman" w:cs="Times New Roman"/>
-              </w:rPr>
-              <w:t>The device on which the Hotel Reservation System is installed. These devices must be available for use in the hotel rooms.</w:t>
+              <w:t>Services provided by the hotel that a guest can order by selecting service types. But they do not include room booking and cleaning - these service</w:t>
+            </w:r>
+            <w:r>
+              <w:rPr>
+                <w:rFonts w:ascii="Times New Roman" w:eastAsia="Times New Roman" w:hAnsi="Times New Roman" w:cs="Times New Roman"/>
+              </w:rPr>
+              <w:t>s are covered by other terms.</w:t>
             </w:r>
           </w:p>
         </w:tc>
@@ -1602,7 +1738,7 @@
       <w:tr>
         <w:tc>
           <w:tcPr>
-            <w:tcW w:w="0" w:type="auto"/>
+            <w:tcW w:w="4514" w:type="dxa"/>
             <w:shd w:val="clear" w:color="auto" w:fill="auto"/>
             <w:tcMar>
               <w:top w:w="100" w:type="dxa"/>
@@ -1630,41 +1766,13 @@
               <w:rPr>
                 <w:rFonts w:ascii="Times New Roman" w:eastAsia="Times New Roman" w:hAnsi="Times New Roman" w:cs="Times New Roman"/>
               </w:rPr>
-              <w:t>UC1</w:t>
-            </w:r>
-          </w:p>
-        </w:tc>
-        <w:tc>
-          <w:tcPr>
-            <w:tcW w:w="0" w:type="auto"/>
-            <w:shd w:val="clear" w:color="auto" w:fill="auto"/>
-            <w:tcMar>
-              <w:top w:w="100" w:type="dxa"/>
-              <w:left w:w="100" w:type="dxa"/>
-              <w:bottom w:w="100" w:type="dxa"/>
-              <w:right w:w="100" w:type="dxa"/>
-            </w:tcMar>
-          </w:tcPr>
-          <w:p>
-            <w:pPr>
-              <w:rPr>
-                <w:rFonts w:ascii="Times New Roman" w:eastAsia="Times New Roman" w:hAnsi="Times New Roman" w:cs="Times New Roman"/>
-              </w:rPr>
-            </w:pPr>
-            <w:r>
-              <w:rPr>
-                <w:rFonts w:ascii="Times New Roman" w:eastAsia="Times New Roman" w:hAnsi="Times New Roman" w:cs="Times New Roman"/>
-                <w:color w:val="000000"/>
-              </w:rPr>
-              <w:t>Use Case 1 – Manage Accounts</w:t>
-            </w:r>
-          </w:p>
-        </w:tc>
-      </w:tr>
-      <w:tr>
-        <w:tc>
-          <w:tcPr>
-            <w:tcW w:w="0" w:type="auto"/>
+              <w:t>Service Types</w:t>
+            </w:r>
+          </w:p>
+        </w:tc>
+        <w:tc>
+          <w:tcPr>
+            <w:tcW w:w="4515" w:type="dxa"/>
             <w:shd w:val="clear" w:color="auto" w:fill="auto"/>
             <w:tcMar>
               <w:top w:w="100" w:type="dxa"/>
@@ -1692,13 +1800,329 @@
               <w:rPr>
                 <w:rFonts w:ascii="Times New Roman" w:eastAsia="Times New Roman" w:hAnsi="Times New Roman" w:cs="Times New Roman"/>
               </w:rPr>
+              <w:t>A list that includes available services in the Hotel. This list: meal, banquet hall, transfer, sport facilities.</w:t>
+            </w:r>
+          </w:p>
+        </w:tc>
+      </w:tr>
+      <w:tr>
+        <w:tc>
+          <w:tcPr>
+            <w:tcW w:w="4514" w:type="dxa"/>
+            <w:shd w:val="clear" w:color="auto" w:fill="auto"/>
+            <w:tcMar>
+              <w:top w:w="100" w:type="dxa"/>
+              <w:left w:w="100" w:type="dxa"/>
+              <w:bottom w:w="100" w:type="dxa"/>
+              <w:right w:w="100" w:type="dxa"/>
+            </w:tcMar>
+          </w:tcPr>
+          <w:p>
+            <w:pPr>
+              <w:widowControl w:val="0"/>
+              <w:pBdr>
+                <w:top w:val="nil"/>
+                <w:left w:val="nil"/>
+                <w:bottom w:val="nil"/>
+                <w:right w:val="nil"/>
+                <w:between w:val="nil"/>
+              </w:pBdr>
+              <w:spacing w:line="240" w:lineRule="auto"/>
+              <w:rPr>
+                <w:rFonts w:ascii="Times New Roman" w:eastAsia="Times New Roman" w:hAnsi="Times New Roman" w:cs="Times New Roman"/>
+              </w:rPr>
+            </w:pPr>
+            <w:r>
+              <w:rPr>
+                <w:rFonts w:ascii="Times New Roman" w:eastAsia="Times New Roman" w:hAnsi="Times New Roman" w:cs="Times New Roman"/>
+              </w:rPr>
+              <w:t>Entry Card</w:t>
+            </w:r>
+          </w:p>
+        </w:tc>
+        <w:tc>
+          <w:tcPr>
+            <w:tcW w:w="4515" w:type="dxa"/>
+            <w:shd w:val="clear" w:color="auto" w:fill="auto"/>
+            <w:tcMar>
+              <w:top w:w="100" w:type="dxa"/>
+              <w:left w:w="100" w:type="dxa"/>
+              <w:bottom w:w="100" w:type="dxa"/>
+              <w:right w:w="100" w:type="dxa"/>
+            </w:tcMar>
+          </w:tcPr>
+          <w:p>
+            <w:pPr>
+              <w:widowControl w:val="0"/>
+              <w:pBdr>
+                <w:top w:val="nil"/>
+                <w:left w:val="nil"/>
+                <w:bottom w:val="nil"/>
+                <w:right w:val="nil"/>
+                <w:between w:val="nil"/>
+              </w:pBdr>
+              <w:spacing w:line="240" w:lineRule="auto"/>
+              <w:rPr>
+                <w:rFonts w:ascii="Times New Roman" w:eastAsia="Times New Roman" w:hAnsi="Times New Roman" w:cs="Times New Roman"/>
+              </w:rPr>
+            </w:pPr>
+            <w:bookmarkStart w:id="2" w:name="_heading=h.gjdgxs" w:colFirst="0" w:colLast="0"/>
+            <w:bookmarkEnd w:id="2"/>
+            <w:r>
+              <w:rPr>
+                <w:rFonts w:ascii="Times New Roman" w:eastAsia="Times New Roman" w:hAnsi="Times New Roman" w:cs="Times New Roman"/>
+              </w:rPr>
+              <w:t xml:space="preserve">The card that is given to the hotel guest as a key to the room. It is also used as a card that a guest provides when he/she is using additional paid services, so that card collects all the information about purchased services. Based on information in this </w:t>
+            </w:r>
+            <w:r>
+              <w:rPr>
+                <w:rFonts w:ascii="Times New Roman" w:eastAsia="Times New Roman" w:hAnsi="Times New Roman" w:cs="Times New Roman"/>
+              </w:rPr>
+              <w:t>card the bill is calculated to provide it to the guests in the end of his/her vacation in the hotel</w:t>
+            </w:r>
+          </w:p>
+        </w:tc>
+      </w:tr>
+      <w:tr>
+        <w:tc>
+          <w:tcPr>
+            <w:tcW w:w="4514" w:type="dxa"/>
+            <w:shd w:val="clear" w:color="auto" w:fill="auto"/>
+            <w:tcMar>
+              <w:top w:w="100" w:type="dxa"/>
+              <w:left w:w="100" w:type="dxa"/>
+              <w:bottom w:w="100" w:type="dxa"/>
+              <w:right w:w="100" w:type="dxa"/>
+            </w:tcMar>
+          </w:tcPr>
+          <w:p>
+            <w:pPr>
+              <w:widowControl w:val="0"/>
+              <w:pBdr>
+                <w:top w:val="nil"/>
+                <w:left w:val="nil"/>
+                <w:bottom w:val="nil"/>
+                <w:right w:val="nil"/>
+                <w:between w:val="nil"/>
+              </w:pBdr>
+              <w:spacing w:line="240" w:lineRule="auto"/>
+              <w:rPr>
+                <w:rFonts w:ascii="Times New Roman" w:eastAsia="Times New Roman" w:hAnsi="Times New Roman" w:cs="Times New Roman"/>
+              </w:rPr>
+            </w:pPr>
+            <w:r>
+              <w:rPr>
+                <w:rFonts w:ascii="Times New Roman" w:eastAsia="Times New Roman" w:hAnsi="Times New Roman" w:cs="Times New Roman"/>
+              </w:rPr>
+              <w:t>Kiosk</w:t>
+            </w:r>
+          </w:p>
+        </w:tc>
+        <w:tc>
+          <w:tcPr>
+            <w:tcW w:w="4515" w:type="dxa"/>
+            <w:shd w:val="clear" w:color="auto" w:fill="auto"/>
+            <w:tcMar>
+              <w:top w:w="100" w:type="dxa"/>
+              <w:left w:w="100" w:type="dxa"/>
+              <w:bottom w:w="100" w:type="dxa"/>
+              <w:right w:w="100" w:type="dxa"/>
+            </w:tcMar>
+          </w:tcPr>
+          <w:p>
+            <w:pPr>
+              <w:widowControl w:val="0"/>
+              <w:pBdr>
+                <w:top w:val="nil"/>
+                <w:left w:val="nil"/>
+                <w:bottom w:val="nil"/>
+                <w:right w:val="nil"/>
+                <w:between w:val="nil"/>
+              </w:pBdr>
+              <w:spacing w:line="240" w:lineRule="auto"/>
+              <w:rPr>
+                <w:rFonts w:ascii="Times New Roman" w:eastAsia="Times New Roman" w:hAnsi="Times New Roman" w:cs="Times New Roman"/>
+              </w:rPr>
+            </w:pPr>
+            <w:r>
+              <w:rPr>
+                <w:rFonts w:ascii="Times New Roman" w:eastAsia="Times New Roman" w:hAnsi="Times New Roman" w:cs="Times New Roman"/>
+              </w:rPr>
+              <w:t>The device on which the Hotel Reservation System is installed. These devices must be available for use in the hotel lobby.</w:t>
+            </w:r>
+          </w:p>
+        </w:tc>
+      </w:tr>
+      <w:tr>
+        <w:tc>
+          <w:tcPr>
+            <w:tcW w:w="4514" w:type="dxa"/>
+            <w:shd w:val="clear" w:color="auto" w:fill="auto"/>
+            <w:tcMar>
+              <w:top w:w="100" w:type="dxa"/>
+              <w:left w:w="100" w:type="dxa"/>
+              <w:bottom w:w="100" w:type="dxa"/>
+              <w:right w:w="100" w:type="dxa"/>
+            </w:tcMar>
+          </w:tcPr>
+          <w:p>
+            <w:pPr>
+              <w:widowControl w:val="0"/>
+              <w:pBdr>
+                <w:top w:val="nil"/>
+                <w:left w:val="nil"/>
+                <w:bottom w:val="nil"/>
+                <w:right w:val="nil"/>
+                <w:between w:val="nil"/>
+              </w:pBdr>
+              <w:spacing w:line="240" w:lineRule="auto"/>
+              <w:rPr>
+                <w:rFonts w:ascii="Times New Roman" w:eastAsia="Times New Roman" w:hAnsi="Times New Roman" w:cs="Times New Roman"/>
+              </w:rPr>
+            </w:pPr>
+            <w:r>
+              <w:rPr>
+                <w:rFonts w:ascii="Times New Roman" w:eastAsia="Times New Roman" w:hAnsi="Times New Roman" w:cs="Times New Roman"/>
+              </w:rPr>
+              <w:lastRenderedPageBreak/>
+              <w:t>Touch screen</w:t>
+            </w:r>
+          </w:p>
+        </w:tc>
+        <w:tc>
+          <w:tcPr>
+            <w:tcW w:w="4515" w:type="dxa"/>
+            <w:shd w:val="clear" w:color="auto" w:fill="auto"/>
+            <w:tcMar>
+              <w:top w:w="100" w:type="dxa"/>
+              <w:left w:w="100" w:type="dxa"/>
+              <w:bottom w:w="100" w:type="dxa"/>
+              <w:right w:w="100" w:type="dxa"/>
+            </w:tcMar>
+          </w:tcPr>
+          <w:p>
+            <w:pPr>
+              <w:widowControl w:val="0"/>
+              <w:spacing w:line="240" w:lineRule="auto"/>
+              <w:rPr>
+                <w:rFonts w:ascii="Times New Roman" w:eastAsia="Times New Roman" w:hAnsi="Times New Roman" w:cs="Times New Roman"/>
+              </w:rPr>
+            </w:pPr>
+            <w:r>
+              <w:rPr>
+                <w:rFonts w:ascii="Times New Roman" w:eastAsia="Times New Roman" w:hAnsi="Times New Roman" w:cs="Times New Roman"/>
+              </w:rPr>
+              <w:t>The device o</w:t>
+            </w:r>
+            <w:r>
+              <w:rPr>
+                <w:rFonts w:ascii="Times New Roman" w:eastAsia="Times New Roman" w:hAnsi="Times New Roman" w:cs="Times New Roman"/>
+              </w:rPr>
+              <w:t>n which the Hotel Reservation System is installed. These devices must be available for use in the hotel rooms.</w:t>
+            </w:r>
+          </w:p>
+        </w:tc>
+      </w:tr>
+      <w:tr>
+        <w:tc>
+          <w:tcPr>
+            <w:tcW w:w="4514" w:type="dxa"/>
+            <w:shd w:val="clear" w:color="auto" w:fill="auto"/>
+            <w:tcMar>
+              <w:top w:w="100" w:type="dxa"/>
+              <w:left w:w="100" w:type="dxa"/>
+              <w:bottom w:w="100" w:type="dxa"/>
+              <w:right w:w="100" w:type="dxa"/>
+            </w:tcMar>
+          </w:tcPr>
+          <w:p>
+            <w:pPr>
+              <w:widowControl w:val="0"/>
+              <w:pBdr>
+                <w:top w:val="nil"/>
+                <w:left w:val="nil"/>
+                <w:bottom w:val="nil"/>
+                <w:right w:val="nil"/>
+                <w:between w:val="nil"/>
+              </w:pBdr>
+              <w:spacing w:line="240" w:lineRule="auto"/>
+              <w:rPr>
+                <w:rFonts w:ascii="Times New Roman" w:eastAsia="Times New Roman" w:hAnsi="Times New Roman" w:cs="Times New Roman"/>
+              </w:rPr>
+            </w:pPr>
+            <w:r>
+              <w:rPr>
+                <w:rFonts w:ascii="Times New Roman" w:eastAsia="Times New Roman" w:hAnsi="Times New Roman" w:cs="Times New Roman"/>
+              </w:rPr>
+              <w:t>UC1</w:t>
+            </w:r>
+          </w:p>
+        </w:tc>
+        <w:tc>
+          <w:tcPr>
+            <w:tcW w:w="4515" w:type="dxa"/>
+            <w:shd w:val="clear" w:color="auto" w:fill="auto"/>
+            <w:tcMar>
+              <w:top w:w="100" w:type="dxa"/>
+              <w:left w:w="100" w:type="dxa"/>
+              <w:bottom w:w="100" w:type="dxa"/>
+              <w:right w:w="100" w:type="dxa"/>
+            </w:tcMar>
+          </w:tcPr>
+          <w:p>
+            <w:pPr>
+              <w:rPr>
+                <w:rFonts w:ascii="Times New Roman" w:eastAsia="Times New Roman" w:hAnsi="Times New Roman" w:cs="Times New Roman"/>
+              </w:rPr>
+            </w:pPr>
+            <w:r>
+              <w:rPr>
+                <w:rFonts w:ascii="Times New Roman" w:eastAsia="Times New Roman" w:hAnsi="Times New Roman" w:cs="Times New Roman"/>
+                <w:color w:val="000000"/>
+              </w:rPr>
+              <w:t>Use Case 1 – Manage Accounts</w:t>
+            </w:r>
+          </w:p>
+        </w:tc>
+      </w:tr>
+      <w:tr>
+        <w:tc>
+          <w:tcPr>
+            <w:tcW w:w="4514" w:type="dxa"/>
+            <w:shd w:val="clear" w:color="auto" w:fill="auto"/>
+            <w:tcMar>
+              <w:top w:w="100" w:type="dxa"/>
+              <w:left w:w="100" w:type="dxa"/>
+              <w:bottom w:w="100" w:type="dxa"/>
+              <w:right w:w="100" w:type="dxa"/>
+            </w:tcMar>
+          </w:tcPr>
+          <w:p>
+            <w:pPr>
+              <w:widowControl w:val="0"/>
+              <w:pBdr>
+                <w:top w:val="nil"/>
+                <w:left w:val="nil"/>
+                <w:bottom w:val="nil"/>
+                <w:right w:val="nil"/>
+                <w:between w:val="nil"/>
+              </w:pBdr>
+              <w:spacing w:line="240" w:lineRule="auto"/>
+              <w:rPr>
+                <w:rFonts w:ascii="Times New Roman" w:eastAsia="Times New Roman" w:hAnsi="Times New Roman" w:cs="Times New Roman"/>
+              </w:rPr>
+            </w:pPr>
+            <w:r>
+              <w:rPr>
+                <w:rFonts w:ascii="Times New Roman" w:eastAsia="Times New Roman" w:hAnsi="Times New Roman" w:cs="Times New Roman"/>
+              </w:rPr>
               <w:t>UC2</w:t>
             </w:r>
           </w:p>
         </w:tc>
         <w:tc>
           <w:tcPr>
-            <w:tcW w:w="0" w:type="auto"/>
+            <w:tcW w:w="4515" w:type="dxa"/>
             <w:shd w:val="clear" w:color="auto" w:fill="auto"/>
             <w:tcMar>
               <w:top w:w="100" w:type="dxa"/>
@@ -1735,7 +2159,7 @@
       <w:tr>
         <w:tc>
           <w:tcPr>
-            <w:tcW w:w="0" w:type="auto"/>
+            <w:tcW w:w="4514" w:type="dxa"/>
             <w:shd w:val="clear" w:color="auto" w:fill="auto"/>
             <w:tcMar>
               <w:top w:w="100" w:type="dxa"/>
@@ -1769,7 +2193,7 @@
         </w:tc>
         <w:tc>
           <w:tcPr>
-            <w:tcW w:w="0" w:type="auto"/>
+            <w:tcW w:w="4515" w:type="dxa"/>
             <w:shd w:val="clear" w:color="auto" w:fill="auto"/>
             <w:tcMar>
               <w:top w:w="100" w:type="dxa"/>
@@ -1797,7 +2221,7 @@
       <w:tr>
         <w:tc>
           <w:tcPr>
-            <w:tcW w:w="0" w:type="auto"/>
+            <w:tcW w:w="4514" w:type="dxa"/>
             <w:shd w:val="clear" w:color="auto" w:fill="auto"/>
             <w:tcMar>
               <w:top w:w="100" w:type="dxa"/>
@@ -1831,7 +2255,7 @@
         </w:tc>
         <w:tc>
           <w:tcPr>
-            <w:tcW w:w="0" w:type="auto"/>
+            <w:tcW w:w="4515" w:type="dxa"/>
             <w:shd w:val="clear" w:color="auto" w:fill="auto"/>
             <w:tcMar>
               <w:top w:w="100" w:type="dxa"/>
@@ -1859,7 +2283,7 @@
       <w:tr>
         <w:tc>
           <w:tcPr>
-            <w:tcW w:w="0" w:type="auto"/>
+            <w:tcW w:w="4514" w:type="dxa"/>
             <w:shd w:val="clear" w:color="auto" w:fill="auto"/>
             <w:tcMar>
               <w:top w:w="100" w:type="dxa"/>
@@ -1893,7 +2317,7 @@
         </w:tc>
         <w:tc>
           <w:tcPr>
-            <w:tcW w:w="0" w:type="auto"/>
+            <w:tcW w:w="4515" w:type="dxa"/>
             <w:shd w:val="clear" w:color="auto" w:fill="auto"/>
             <w:tcMar>
               <w:top w:w="100" w:type="dxa"/>
@@ -1921,7 +2345,7 @@
       <w:tr>
         <w:tc>
           <w:tcPr>
-            <w:tcW w:w="0" w:type="auto"/>
+            <w:tcW w:w="4514" w:type="dxa"/>
             <w:shd w:val="clear" w:color="auto" w:fill="auto"/>
             <w:tcMar>
               <w:top w:w="100" w:type="dxa"/>
@@ -1955,7 +2379,7 @@
         </w:tc>
         <w:tc>
           <w:tcPr>
-            <w:tcW w:w="0" w:type="auto"/>
+            <w:tcW w:w="4515" w:type="dxa"/>
             <w:shd w:val="clear" w:color="auto" w:fill="auto"/>
             <w:tcMar>
               <w:top w:w="100" w:type="dxa"/>
@@ -1983,7 +2407,7 @@
       <w:tr>
         <w:tc>
           <w:tcPr>
-            <w:tcW w:w="0" w:type="auto"/>
+            <w:tcW w:w="4514" w:type="dxa"/>
             <w:shd w:val="clear" w:color="auto" w:fill="auto"/>
             <w:tcMar>
               <w:top w:w="100" w:type="dxa"/>
@@ -2017,7 +2441,7 @@
         </w:tc>
         <w:tc>
           <w:tcPr>
-            <w:tcW w:w="0" w:type="auto"/>
+            <w:tcW w:w="4515" w:type="dxa"/>
             <w:shd w:val="clear" w:color="auto" w:fill="auto"/>
             <w:tcMar>
               <w:top w:w="100" w:type="dxa"/>
@@ -2045,7 +2469,7 @@
       <w:tr>
         <w:tc>
           <w:tcPr>
-            <w:tcW w:w="0" w:type="auto"/>
+            <w:tcW w:w="4514" w:type="dxa"/>
             <w:shd w:val="clear" w:color="auto" w:fill="auto"/>
             <w:tcMar>
               <w:top w:w="100" w:type="dxa"/>
@@ -2079,7 +2503,7 @@
         </w:tc>
         <w:tc>
           <w:tcPr>
-            <w:tcW w:w="0" w:type="auto"/>
+            <w:tcW w:w="4515" w:type="dxa"/>
             <w:shd w:val="clear" w:color="auto" w:fill="auto"/>
             <w:tcMar>
               <w:top w:w="100" w:type="dxa"/>
@@ -2107,7 +2531,7 @@
       <w:tr>
         <w:tc>
           <w:tcPr>
-            <w:tcW w:w="0" w:type="auto"/>
+            <w:tcW w:w="4514" w:type="dxa"/>
             <w:shd w:val="clear" w:color="auto" w:fill="auto"/>
             <w:tcMar>
               <w:top w:w="100" w:type="dxa"/>
@@ -2141,7 +2565,7 @@
         </w:tc>
         <w:tc>
           <w:tcPr>
-            <w:tcW w:w="0" w:type="auto"/>
+            <w:tcW w:w="4515" w:type="dxa"/>
             <w:shd w:val="clear" w:color="auto" w:fill="auto"/>
             <w:tcMar>
               <w:top w:w="100" w:type="dxa"/>
@@ -2169,7 +2593,7 @@
       <w:tr>
         <w:tc>
           <w:tcPr>
-            <w:tcW w:w="0" w:type="auto"/>
+            <w:tcW w:w="4514" w:type="dxa"/>
             <w:shd w:val="clear" w:color="auto" w:fill="auto"/>
             <w:tcMar>
               <w:top w:w="100" w:type="dxa"/>
@@ -2203,7 +2627,7 @@
         </w:tc>
         <w:tc>
           <w:tcPr>
-            <w:tcW w:w="0" w:type="auto"/>
+            <w:tcW w:w="4515" w:type="dxa"/>
             <w:shd w:val="clear" w:color="auto" w:fill="auto"/>
             <w:tcMar>
               <w:top w:w="100" w:type="dxa"/>
@@ -2287,7 +2711,7 @@
   </w:p>
   <w:tbl>
     <w:tblPr>
-      <w:tblStyle w:val="a8"/>
+      <w:tblStyle w:val="ac"/>
       <w:tblW w:w="9486" w:type="dxa"/>
       <w:tblBorders>
         <w:top w:val="single" w:sz="6" w:space="0" w:color="000000"/>
@@ -2308,7 +2732,7 @@
     <w:tr>
       <w:tc>
         <w:tcPr>
-          <w:tcW w:w="0" w:type="auto"/>
+          <w:tcW w:w="3162" w:type="dxa"/>
           <w:tcBorders>
             <w:top w:val="nil"/>
             <w:left w:val="nil"/>
@@ -2339,7 +2763,7 @@
       </w:tc>
       <w:tc>
         <w:tcPr>
-          <w:tcW w:w="0" w:type="auto"/>
+          <w:tcW w:w="3162" w:type="dxa"/>
           <w:tcBorders>
             <w:top w:val="nil"/>
             <w:left w:val="nil"/>
@@ -2370,7 +2794,7 @@
       </w:tc>
       <w:tc>
         <w:tcPr>
-          <w:tcW w:w="0" w:type="auto"/>
+          <w:tcW w:w="3162" w:type="dxa"/>
           <w:tcBorders>
             <w:top w:val="nil"/>
             <w:left w:val="nil"/>
@@ -2412,6 +2836,23 @@
               <w:szCs w:val="20"/>
             </w:rPr>
             <w:instrText>PAGE</w:instrText>
+          </w:r>
+          <w:r>
+            <w:rPr>
+              <w:rFonts w:ascii="Times New Roman" w:eastAsia="Times New Roman" w:hAnsi="Times New Roman" w:cs="Times New Roman"/>
+              <w:sz w:val="20"/>
+              <w:szCs w:val="20"/>
+            </w:rPr>
+            <w:fldChar w:fldCharType="separate"/>
+          </w:r>
+          <w:r>
+            <w:rPr>
+              <w:rFonts w:ascii="Times New Roman" w:eastAsia="Times New Roman" w:hAnsi="Times New Roman" w:cs="Times New Roman"/>
+              <w:noProof/>
+              <w:sz w:val="20"/>
+              <w:szCs w:val="20"/>
+            </w:rPr>
+            <w:t>2</w:t>
           </w:r>
           <w:r>
             <w:rPr>
@@ -2478,7 +2919,7 @@
   </w:p>
   <w:tbl>
     <w:tblPr>
-      <w:tblStyle w:val="a7"/>
+      <w:tblStyle w:val="ab"/>
       <w:tblW w:w="9558" w:type="dxa"/>
       <w:tblBorders>
         <w:top w:val="single" w:sz="8" w:space="0" w:color="B7B7B7"/>
@@ -2498,7 +2939,7 @@
     <w:tr>
       <w:tc>
         <w:tcPr>
-          <w:tcW w:w="0" w:type="auto"/>
+          <w:tcW w:w="6379" w:type="dxa"/>
         </w:tcPr>
         <w:p>
           <w:pPr>
@@ -2525,7 +2966,7 @@
       </w:tc>
       <w:tc>
         <w:tcPr>
-          <w:tcW w:w="0" w:type="auto"/>
+          <w:tcW w:w="3179" w:type="dxa"/>
         </w:tcPr>
         <w:p>
           <w:pPr>
@@ -2550,7 +2991,7 @@
               <w:sz w:val="20"/>
               <w:szCs w:val="20"/>
             </w:rPr>
-            <w:t>v1.1</w:t>
+            <w:t>v1.3</w:t>
           </w:r>
         </w:p>
       </w:tc>
@@ -2558,7 +2999,7 @@
     <w:tr>
       <w:tc>
         <w:tcPr>
-          <w:tcW w:w="0" w:type="auto"/>
+          <w:tcW w:w="6379" w:type="dxa"/>
         </w:tcPr>
         <w:p>
           <w:pPr>
@@ -2585,7 +3026,7 @@
       </w:tc>
       <w:tc>
         <w:tcPr>
-          <w:tcW w:w="0" w:type="auto"/>
+          <w:tcW w:w="3179" w:type="dxa"/>
         </w:tcPr>
         <w:p>
           <w:pPr>
@@ -2606,7 +3047,7 @@
               <w:sz w:val="20"/>
               <w:szCs w:val="20"/>
             </w:rPr>
-            <w:t>Date: 17/04/2021</w:t>
+            <w:t>Date: 08/05/2021</w:t>
           </w:r>
         </w:p>
       </w:tc>
@@ -3322,6 +3763,58 @@
       </w:tblCellMar>
     </w:tblPr>
   </w:style>
+  <w:style w:type="table" w:customStyle="1" w:styleId="a9">
+    <w:basedOn w:val="TableNormal"/>
+    <w:tblPr>
+      <w:tblStyleRowBandSize w:val="1"/>
+      <w:tblStyleColBandSize w:val="1"/>
+      <w:tblCellMar>
+        <w:top w:w="100" w:type="dxa"/>
+        <w:left w:w="115" w:type="dxa"/>
+        <w:bottom w:w="100" w:type="dxa"/>
+        <w:right w:w="115" w:type="dxa"/>
+      </w:tblCellMar>
+    </w:tblPr>
+  </w:style>
+  <w:style w:type="table" w:customStyle="1" w:styleId="aa">
+    <w:basedOn w:val="TableNormal"/>
+    <w:tblPr>
+      <w:tblStyleRowBandSize w:val="1"/>
+      <w:tblStyleColBandSize w:val="1"/>
+      <w:tblCellMar>
+        <w:top w:w="100" w:type="dxa"/>
+        <w:left w:w="115" w:type="dxa"/>
+        <w:bottom w:w="100" w:type="dxa"/>
+        <w:right w:w="115" w:type="dxa"/>
+      </w:tblCellMar>
+    </w:tblPr>
+  </w:style>
+  <w:style w:type="table" w:customStyle="1" w:styleId="ab">
+    <w:basedOn w:val="TableNormal"/>
+    <w:tblPr>
+      <w:tblStyleRowBandSize w:val="1"/>
+      <w:tblStyleColBandSize w:val="1"/>
+      <w:tblCellMar>
+        <w:top w:w="100" w:type="dxa"/>
+        <w:left w:w="115" w:type="dxa"/>
+        <w:bottom w:w="100" w:type="dxa"/>
+        <w:right w:w="115" w:type="dxa"/>
+      </w:tblCellMar>
+    </w:tblPr>
+  </w:style>
+  <w:style w:type="table" w:customStyle="1" w:styleId="ac">
+    <w:basedOn w:val="TableNormal"/>
+    <w:tblPr>
+      <w:tblStyleRowBandSize w:val="1"/>
+      <w:tblStyleColBandSize w:val="1"/>
+      <w:tblCellMar>
+        <w:top w:w="100" w:type="dxa"/>
+        <w:left w:w="115" w:type="dxa"/>
+        <w:bottom w:w="100" w:type="dxa"/>
+        <w:right w:w="115" w:type="dxa"/>
+      </w:tblCellMar>
+    </w:tblPr>
+  </w:style>
 </w:styles>
 </file>
 
@@ -3647,7 +4140,7 @@
 
 <file path=customXml/item1.xml><?xml version="1.0" encoding="utf-8"?>
 <go:gDocsCustomXmlDataStorage xmlns:go="http://customooxmlschemas.google.com/" xmlns:r="http://schemas.openxmlformats.org/officeDocument/2006/relationships">
-  <go:docsCustomData xmlns:go="http://customooxmlschemas.google.com/" roundtripDataSignature="AMtx7mjyHldurbWHR8oC0KrIJf6ixTwvJg==">AMUW2mWJEDovS5WBWhfDDbxOfF2nUTWctSJdpDUMBgI8fLJ0LhAle+qgprjh3wrwo7DyOlrP8QiWj4s+n16ssLbaSjUUWW0sAVZXj3w9GVENW6LFYuz1OmSg8qLHuNbTGQaR8jqQgt4K</go:docsCustomData>
+  <go:docsCustomData xmlns:go="http://customooxmlschemas.google.com/" roundtripDataSignature="AMtx7mjk/odsdyMsNjM5JZ4N6uPFwlDixg==">AMUW2mUlv7OXh1ITT6wqCf+ER89khZwkP/LcgbFBMBByihYvA1Be+x6t5rqlVEPucHo90GkJVQg0+ersdoCnk9iaTTdXU93pOLxwJDCkPLROW2n5vKocdtu3IpSfa9ou+WUuGXP+oyTjxDjtlgoPgHLa4vwExI547A==</go:docsCustomData>
 </go:gDocsCustomXmlDataStorage>
 </file>
 

</xml_diff>